<commit_message>
Added Report exploit description
</commit_message>
<xml_diff>
--- a/Report.docx
+++ b/Report.docx
@@ -10,6 +10,7 @@
           <w:lang w:val="en-US"/>
         </w:rPr>
       </w:pPr>
+      <w:proofErr w:type="spellStart"/>
       <w:r>
         <w:rPr>
           <w:sz w:val="36"/>
@@ -18,6 +19,7 @@
         </w:rPr>
         <w:t>CMSsite</w:t>
       </w:r>
+      <w:proofErr w:type="spellEnd"/>
     </w:p>
     <w:p>
       <w:pPr>
@@ -69,6 +71,7 @@
         </w:rPr>
         <w:t>Do the following change the code in the </w:t>
       </w:r>
+      <w:proofErr w:type="spellStart"/>
       <w:r>
         <w:rPr>
           <w:rFonts w:ascii="Segoe UI" w:eastAsia="Times New Roman" w:hAnsi="Segoe UI" w:cs="Segoe UI"/>
@@ -81,6 +84,7 @@
         </w:rPr>
         <w:t>db.php</w:t>
       </w:r>
+      <w:proofErr w:type="spellEnd"/>
       <w:r>
         <w:rPr>
           <w:rFonts w:ascii="Segoe UI" w:eastAsia="Times New Roman" w:hAnsi="Segoe UI" w:cs="Segoe UI"/>
@@ -116,7 +120,29 @@
           <w:szCs w:val="20"/>
           <w:lang w:val="en-US" w:eastAsia="it-IT"/>
         </w:rPr>
-        <w:t xml:space="preserve">$DB_host = ""; </w:t>
+        <w:t>$</w:t>
+      </w:r>
+      <w:proofErr w:type="spellStart"/>
+      <w:r>
+        <w:rPr>
+          <w:rFonts w:ascii="Consolas" w:eastAsia="Times New Roman" w:hAnsi="Consolas" w:cs="Courier New"/>
+          <w:color w:val="24292E"/>
+          <w:sz w:val="20"/>
+          <w:szCs w:val="20"/>
+          <w:lang w:val="en-US" w:eastAsia="it-IT"/>
+        </w:rPr>
+        <w:t>DB_host</w:t>
+      </w:r>
+      <w:proofErr w:type="spellEnd"/>
+      <w:r>
+        <w:rPr>
+          <w:rFonts w:ascii="Consolas" w:eastAsia="Times New Roman" w:hAnsi="Consolas" w:cs="Courier New"/>
+          <w:color w:val="24292E"/>
+          <w:sz w:val="20"/>
+          <w:szCs w:val="20"/>
+          <w:lang w:val="en-US" w:eastAsia="it-IT"/>
+        </w:rPr>
+        <w:t xml:space="preserve"> = ""; </w:t>
       </w:r>
     </w:p>
     <w:p>
@@ -143,7 +169,29 @@
           <w:szCs w:val="20"/>
           <w:lang w:val="en-US" w:eastAsia="it-IT"/>
         </w:rPr>
-        <w:t xml:space="preserve">$DB_user = ""; </w:t>
+        <w:t>$</w:t>
+      </w:r>
+      <w:proofErr w:type="spellStart"/>
+      <w:r>
+        <w:rPr>
+          <w:rFonts w:ascii="Consolas" w:eastAsia="Times New Roman" w:hAnsi="Consolas" w:cs="Courier New"/>
+          <w:color w:val="24292E"/>
+          <w:sz w:val="20"/>
+          <w:szCs w:val="20"/>
+          <w:lang w:val="en-US" w:eastAsia="it-IT"/>
+        </w:rPr>
+        <w:t>DB_user</w:t>
+      </w:r>
+      <w:proofErr w:type="spellEnd"/>
+      <w:r>
+        <w:rPr>
+          <w:rFonts w:ascii="Consolas" w:eastAsia="Times New Roman" w:hAnsi="Consolas" w:cs="Courier New"/>
+          <w:color w:val="24292E"/>
+          <w:sz w:val="20"/>
+          <w:szCs w:val="20"/>
+          <w:lang w:val="en-US" w:eastAsia="it-IT"/>
+        </w:rPr>
+        <w:t xml:space="preserve"> = ""; </w:t>
       </w:r>
     </w:p>
     <w:p>
@@ -170,7 +218,29 @@
           <w:szCs w:val="20"/>
           <w:lang w:val="en-US" w:eastAsia="it-IT"/>
         </w:rPr>
-        <w:t xml:space="preserve">$DB_pass = ""; </w:t>
+        <w:t>$</w:t>
+      </w:r>
+      <w:proofErr w:type="spellStart"/>
+      <w:r>
+        <w:rPr>
+          <w:rFonts w:ascii="Consolas" w:eastAsia="Times New Roman" w:hAnsi="Consolas" w:cs="Courier New"/>
+          <w:color w:val="24292E"/>
+          <w:sz w:val="20"/>
+          <w:szCs w:val="20"/>
+          <w:lang w:val="en-US" w:eastAsia="it-IT"/>
+        </w:rPr>
+        <w:t>DB_pass</w:t>
+      </w:r>
+      <w:proofErr w:type="spellEnd"/>
+      <w:r>
+        <w:rPr>
+          <w:rFonts w:ascii="Consolas" w:eastAsia="Times New Roman" w:hAnsi="Consolas" w:cs="Courier New"/>
+          <w:color w:val="24292E"/>
+          <w:sz w:val="20"/>
+          <w:szCs w:val="20"/>
+          <w:lang w:val="en-US" w:eastAsia="it-IT"/>
+        </w:rPr>
+        <w:t xml:space="preserve"> = ""; </w:t>
       </w:r>
     </w:p>
     <w:p>
@@ -197,7 +267,29 @@
           <w:szCs w:val="20"/>
           <w:lang w:val="en-US" w:eastAsia="it-IT"/>
         </w:rPr>
-        <w:t>$DB_name = "";</w:t>
+        <w:t>$</w:t>
+      </w:r>
+      <w:proofErr w:type="spellStart"/>
+      <w:r>
+        <w:rPr>
+          <w:rFonts w:ascii="Consolas" w:eastAsia="Times New Roman" w:hAnsi="Consolas" w:cs="Courier New"/>
+          <w:color w:val="24292E"/>
+          <w:sz w:val="20"/>
+          <w:szCs w:val="20"/>
+          <w:lang w:val="en-US" w:eastAsia="it-IT"/>
+        </w:rPr>
+        <w:t>DB_name</w:t>
+      </w:r>
+      <w:proofErr w:type="spellEnd"/>
+      <w:r>
+        <w:rPr>
+          <w:rFonts w:ascii="Consolas" w:eastAsia="Times New Roman" w:hAnsi="Consolas" w:cs="Courier New"/>
+          <w:color w:val="24292E"/>
+          <w:sz w:val="20"/>
+          <w:szCs w:val="20"/>
+          <w:lang w:val="en-US" w:eastAsia="it-IT"/>
+        </w:rPr>
+        <w:t xml:space="preserve"> = "";</w:t>
       </w:r>
     </w:p>
     <w:p>
@@ -224,7 +316,29 @@
           <w:szCs w:val="24"/>
           <w:lang w:val="en-US" w:eastAsia="it-IT"/>
         </w:rPr>
-        <w:t>Import the database file named "php_cms.sql"</w:t>
+        <w:t>Import the database file named "</w:t>
+      </w:r>
+      <w:proofErr w:type="spellStart"/>
+      <w:r>
+        <w:rPr>
+          <w:rFonts w:ascii="Segoe UI" w:eastAsia="Times New Roman" w:hAnsi="Segoe UI" w:cs="Segoe UI"/>
+          <w:color w:val="24292E"/>
+          <w:sz w:val="24"/>
+          <w:szCs w:val="24"/>
+          <w:lang w:val="en-US" w:eastAsia="it-IT"/>
+        </w:rPr>
+        <w:t>php_cms.sql</w:t>
+      </w:r>
+      <w:proofErr w:type="spellEnd"/>
+      <w:r>
+        <w:rPr>
+          <w:rFonts w:ascii="Segoe UI" w:eastAsia="Times New Roman" w:hAnsi="Segoe UI" w:cs="Segoe UI"/>
+          <w:color w:val="24292E"/>
+          <w:sz w:val="24"/>
+          <w:szCs w:val="24"/>
+          <w:lang w:val="en-US" w:eastAsia="it-IT"/>
+        </w:rPr>
+        <w:t>"</w:t>
       </w:r>
     </w:p>
     <w:p>
@@ -256,8 +370,13 @@
     </w:p>
     <w:p/>
     <w:p>
-      <w:r>
-        <w:t>Retrieve Version e Database name</w:t>
+      <w:proofErr w:type="spellStart"/>
+      <w:r>
+        <w:t>Retrieve</w:t>
+      </w:r>
+      <w:proofErr w:type="spellEnd"/>
+      <w:r>
+        <w:t xml:space="preserve"> Version e Database name</w:t>
       </w:r>
     </w:p>
     <w:p/>
@@ -290,6 +409,873 @@
           <w:t>https://www.exploit-db.com/exploits/48451</w:t>
         </w:r>
       </w:hyperlink>
+    </w:p>
+    <w:p/>
+    <w:p/>
+    <w:p>
+      <w:pPr>
+        <w:jc w:val="both"/>
+        <w:rPr>
+          <w:rFonts w:asciiTheme="majorHAnsi" w:hAnsiTheme="majorHAnsi" w:cstheme="majorHAnsi"/>
+          <w:sz w:val="44"/>
+          <w:szCs w:val="44"/>
+          <w:lang w:val="en-GB"/>
+        </w:rPr>
+      </w:pPr>
+      <w:r>
+        <w:rPr>
+          <w:rFonts w:asciiTheme="majorHAnsi" w:hAnsiTheme="majorHAnsi" w:cstheme="majorHAnsi"/>
+          <w:sz w:val="44"/>
+          <w:szCs w:val="44"/>
+          <w:lang w:val="en-GB"/>
+        </w:rPr>
+        <w:t>SQL-</w:t>
+      </w:r>
+      <w:r>
+        <w:rPr>
+          <w:rFonts w:asciiTheme="majorHAnsi" w:hAnsiTheme="majorHAnsi" w:cstheme="majorHAnsi"/>
+          <w:sz w:val="44"/>
+          <w:szCs w:val="44"/>
+          <w:lang w:val="en-GB"/>
+        </w:rPr>
+        <w:t>Injection</w:t>
+      </w:r>
+    </w:p>
+    <w:p>
+      <w:pPr>
+        <w:jc w:val="both"/>
+        <w:rPr>
+          <w:rFonts w:asciiTheme="majorHAnsi" w:hAnsiTheme="majorHAnsi" w:cstheme="majorHAnsi"/>
+          <w:sz w:val="32"/>
+          <w:szCs w:val="32"/>
+          <w:lang w:val="en-GB"/>
+        </w:rPr>
+      </w:pPr>
+      <w:r>
+        <w:rPr>
+          <w:rFonts w:asciiTheme="majorHAnsi" w:hAnsiTheme="majorHAnsi" w:cstheme="majorHAnsi"/>
+          <w:sz w:val="32"/>
+          <w:szCs w:val="32"/>
+          <w:lang w:val="en-GB"/>
+        </w:rPr>
+        <w:t>W</w:t>
+      </w:r>
+      <w:r>
+        <w:rPr>
+          <w:rFonts w:asciiTheme="majorHAnsi" w:hAnsiTheme="majorHAnsi" w:cstheme="majorHAnsi"/>
+          <w:sz w:val="32"/>
+          <w:szCs w:val="32"/>
+          <w:lang w:val="en-GB"/>
+        </w:rPr>
+        <w:t>ordPress plugin Chained-Quiz</w:t>
+      </w:r>
+      <w:r>
+        <w:rPr>
+          <w:rFonts w:asciiTheme="majorHAnsi" w:hAnsiTheme="majorHAnsi" w:cstheme="majorHAnsi"/>
+          <w:sz w:val="32"/>
+          <w:szCs w:val="32"/>
+          <w:lang w:val="en-GB"/>
+        </w:rPr>
+        <w:t xml:space="preserve"> SQL-I</w:t>
+      </w:r>
+      <w:r>
+        <w:rPr>
+          <w:rFonts w:asciiTheme="majorHAnsi" w:hAnsiTheme="majorHAnsi" w:cstheme="majorHAnsi"/>
+          <w:sz w:val="32"/>
+          <w:szCs w:val="32"/>
+          <w:lang w:val="en-GB"/>
+        </w:rPr>
+        <w:t>njection</w:t>
+      </w:r>
+    </w:p>
+    <w:p>
+      <w:pPr>
+        <w:jc w:val="both"/>
+        <w:rPr>
+          <w:rFonts w:asciiTheme="majorHAnsi" w:hAnsiTheme="majorHAnsi" w:cstheme="majorHAnsi"/>
+          <w:sz w:val="24"/>
+          <w:szCs w:val="24"/>
+          <w:lang w:val="en-GB"/>
+        </w:rPr>
+      </w:pPr>
+      <w:r>
+        <w:rPr>
+          <w:rFonts w:asciiTheme="majorHAnsi" w:hAnsiTheme="majorHAnsi" w:cstheme="majorHAnsi"/>
+          <w:sz w:val="24"/>
+          <w:szCs w:val="24"/>
+          <w:lang w:val="en-GB"/>
+        </w:rPr>
+        <w:t>Vulnerability description</w:t>
+      </w:r>
+    </w:p>
+    <w:p>
+      <w:pPr>
+        <w:jc w:val="both"/>
+        <w:rPr>
+          <w:rFonts w:cstheme="minorHAnsi"/>
+          <w:sz w:val="24"/>
+          <w:szCs w:val="24"/>
+          <w:lang w:val="en-GB"/>
+        </w:rPr>
+      </w:pPr>
+      <w:r>
+        <w:rPr>
+          <w:rFonts w:cstheme="minorHAnsi"/>
+          <w:sz w:val="24"/>
+          <w:szCs w:val="24"/>
+          <w:lang w:val="en-GB"/>
+        </w:rPr>
+        <w:t>The Chained-Quiz WordPress plugin lets the user create quiz where the next question depends on the answer of the previous one. This plugin, in the versions prior to 1.0.8 is vulnerable to time-based SQL injection.</w:t>
+      </w:r>
+    </w:p>
+    <w:p>
+      <w:pPr>
+        <w:jc w:val="both"/>
+        <w:rPr>
+          <w:rFonts w:asciiTheme="majorHAnsi" w:hAnsiTheme="majorHAnsi" w:cstheme="majorHAnsi"/>
+          <w:sz w:val="24"/>
+          <w:szCs w:val="24"/>
+          <w:lang w:val="en-GB"/>
+        </w:rPr>
+      </w:pPr>
+      <w:r>
+        <w:rPr>
+          <w:rFonts w:asciiTheme="majorHAnsi" w:hAnsiTheme="majorHAnsi" w:cstheme="majorHAnsi"/>
+          <w:sz w:val="24"/>
+          <w:szCs w:val="24"/>
+          <w:lang w:val="en-GB"/>
+        </w:rPr>
+        <w:t>Causes of vulnerability</w:t>
+      </w:r>
+    </w:p>
+    <w:p>
+      <w:pPr>
+        <w:jc w:val="both"/>
+        <w:rPr>
+          <w:rFonts w:cstheme="minorHAnsi"/>
+          <w:sz w:val="24"/>
+          <w:szCs w:val="24"/>
+          <w:lang w:val="en-GB"/>
+        </w:rPr>
+      </w:pPr>
+      <w:r>
+        <w:rPr>
+          <w:rFonts w:cstheme="minorHAnsi"/>
+          <w:sz w:val="24"/>
+          <w:szCs w:val="24"/>
+          <w:lang w:val="en-GB"/>
+        </w:rPr>
+        <w:t xml:space="preserve">This version of the plugin allows unauthorized users to execute SQL queries via the </w:t>
+      </w:r>
+      <w:r>
+        <w:rPr>
+          <w:rFonts w:cstheme="minorHAnsi"/>
+          <w:i/>
+          <w:iCs/>
+          <w:sz w:val="24"/>
+          <w:szCs w:val="24"/>
+          <w:lang w:val="en-GB"/>
+        </w:rPr>
+        <w:t xml:space="preserve">answer </w:t>
+      </w:r>
+      <w:r>
+        <w:rPr>
+          <w:rFonts w:cstheme="minorHAnsi"/>
+          <w:sz w:val="24"/>
+          <w:szCs w:val="24"/>
+          <w:lang w:val="en-GB"/>
+        </w:rPr>
+        <w:t xml:space="preserve">parameter. The problem lies on the </w:t>
+      </w:r>
+      <w:r>
+        <w:rPr>
+          <w:rFonts w:cstheme="minorHAnsi"/>
+          <w:i/>
+          <w:iCs/>
+          <w:sz w:val="24"/>
+          <w:szCs w:val="24"/>
+          <w:lang w:val="en-GB"/>
+        </w:rPr>
+        <w:t xml:space="preserve">answer </w:t>
+      </w:r>
+      <w:r>
+        <w:rPr>
+          <w:rFonts w:cstheme="minorHAnsi"/>
+          <w:sz w:val="24"/>
+          <w:szCs w:val="24"/>
+          <w:lang w:val="en-GB"/>
+        </w:rPr>
+        <w:t>backend variable.</w:t>
+      </w:r>
+    </w:p>
+    <w:p>
+      <w:pPr>
+        <w:jc w:val="both"/>
+        <w:rPr>
+          <w:rFonts w:asciiTheme="majorHAnsi" w:hAnsiTheme="majorHAnsi" w:cstheme="majorHAnsi"/>
+          <w:sz w:val="24"/>
+          <w:szCs w:val="24"/>
+          <w:lang w:val="en-GB"/>
+        </w:rPr>
+      </w:pPr>
+      <w:r>
+        <w:rPr>
+          <w:rFonts w:asciiTheme="majorHAnsi" w:hAnsiTheme="majorHAnsi" w:cstheme="majorHAnsi"/>
+          <w:sz w:val="24"/>
+          <w:szCs w:val="24"/>
+          <w:lang w:val="en-GB"/>
+        </w:rPr>
+        <w:t>Implementation</w:t>
+      </w:r>
+    </w:p>
+    <w:p>
+      <w:pPr>
+        <w:jc w:val="both"/>
+        <w:rPr>
+          <w:rFonts w:cstheme="minorHAnsi"/>
+          <w:sz w:val="24"/>
+          <w:szCs w:val="24"/>
+          <w:lang w:val="en-GB"/>
+        </w:rPr>
+      </w:pPr>
+      <w:r>
+        <w:rPr>
+          <w:rFonts w:cstheme="minorHAnsi"/>
+          <w:sz w:val="24"/>
+          <w:szCs w:val="24"/>
+          <w:lang w:val="en-GB"/>
+        </w:rPr>
+        <w:t xml:space="preserve">The provided version of the plugin is v0.8.7. In order for the exploit to work, the database on which WordPress runs must be </w:t>
+      </w:r>
+      <w:proofErr w:type="spellStart"/>
+      <w:r>
+        <w:rPr>
+          <w:rFonts w:cstheme="minorHAnsi"/>
+          <w:sz w:val="24"/>
+          <w:szCs w:val="24"/>
+          <w:lang w:val="en-GB"/>
+        </w:rPr>
+        <w:t>mySQL</w:t>
+      </w:r>
+      <w:proofErr w:type="spellEnd"/>
+      <w:r>
+        <w:rPr>
+          <w:rFonts w:cstheme="minorHAnsi"/>
+          <w:sz w:val="24"/>
+          <w:szCs w:val="24"/>
+          <w:lang w:val="en-GB"/>
+        </w:rPr>
+        <w:t xml:space="preserve">. </w:t>
+      </w:r>
+    </w:p>
+    <w:p>
+      <w:pPr>
+        <w:jc w:val="both"/>
+        <w:rPr>
+          <w:rFonts w:cstheme="minorHAnsi"/>
+          <w:sz w:val="24"/>
+          <w:szCs w:val="24"/>
+          <w:lang w:val="en-GB"/>
+        </w:rPr>
+      </w:pPr>
+      <w:r>
+        <w:rPr>
+          <w:rFonts w:cstheme="minorHAnsi"/>
+          <w:sz w:val="24"/>
+          <w:szCs w:val="24"/>
+          <w:lang w:val="en-GB"/>
+        </w:rPr>
+        <w:lastRenderedPageBreak/>
+        <w:t xml:space="preserve">When we submit the answer of a question via a POST request, we can inject SQL commands to the parameter </w:t>
+      </w:r>
+      <w:r>
+        <w:rPr>
+          <w:rFonts w:cstheme="minorHAnsi"/>
+          <w:i/>
+          <w:iCs/>
+          <w:sz w:val="24"/>
+          <w:szCs w:val="24"/>
+          <w:lang w:val="en-GB"/>
+        </w:rPr>
+        <w:t>answer</w:t>
+      </w:r>
+      <w:r>
+        <w:rPr>
+          <w:rFonts w:cstheme="minorHAnsi"/>
+          <w:i/>
+          <w:iCs/>
+          <w:sz w:val="24"/>
+          <w:szCs w:val="24"/>
+          <w:lang w:val="en-GB"/>
+        </w:rPr>
+        <w:t xml:space="preserve"> </w:t>
+      </w:r>
+      <w:r>
+        <w:rPr>
+          <w:rFonts w:cstheme="minorHAnsi"/>
+          <w:sz w:val="24"/>
+          <w:szCs w:val="24"/>
+          <w:lang w:val="en-GB"/>
+        </w:rPr>
+        <w:t>to check which database the web-application is using.</w:t>
+      </w:r>
+    </w:p>
+    <w:p>
+      <w:pPr>
+        <w:jc w:val="both"/>
+        <w:rPr>
+          <w:rFonts w:cstheme="minorHAnsi"/>
+          <w:sz w:val="24"/>
+          <w:szCs w:val="24"/>
+          <w:lang w:val="en-GB"/>
+        </w:rPr>
+      </w:pPr>
+      <w:r>
+        <w:rPr>
+          <w:rFonts w:cstheme="minorHAnsi"/>
+          <w:sz w:val="24"/>
+          <w:szCs w:val="24"/>
+          <w:lang w:val="en-GB"/>
+        </w:rPr>
+        <w:t xml:space="preserve">We are going to inject the command SLEEP(15), that is a </w:t>
+      </w:r>
+      <w:proofErr w:type="spellStart"/>
+      <w:r>
+        <w:rPr>
+          <w:rFonts w:cstheme="minorHAnsi"/>
+          <w:sz w:val="24"/>
+          <w:szCs w:val="24"/>
+          <w:lang w:val="en-GB"/>
+        </w:rPr>
+        <w:t>mySQL</w:t>
+      </w:r>
+      <w:proofErr w:type="spellEnd"/>
+      <w:r>
+        <w:rPr>
+          <w:rFonts w:cstheme="minorHAnsi"/>
+          <w:sz w:val="24"/>
+          <w:szCs w:val="24"/>
+          <w:lang w:val="en-GB"/>
+        </w:rPr>
+        <w:t xml:space="preserve"> command. This means that if the application by reading the request will sleep 15 seconds, the underlying database will be a </w:t>
+      </w:r>
+      <w:proofErr w:type="spellStart"/>
+      <w:r>
+        <w:rPr>
+          <w:rFonts w:cstheme="minorHAnsi"/>
+          <w:sz w:val="24"/>
+          <w:szCs w:val="24"/>
+          <w:lang w:val="en-GB"/>
+        </w:rPr>
+        <w:t>mySQL</w:t>
+      </w:r>
+      <w:proofErr w:type="spellEnd"/>
+      <w:r>
+        <w:rPr>
+          <w:rFonts w:cstheme="minorHAnsi"/>
+          <w:sz w:val="24"/>
+          <w:szCs w:val="24"/>
+          <w:lang w:val="en-GB"/>
+        </w:rPr>
+        <w:t xml:space="preserve"> database.</w:t>
+      </w:r>
+    </w:p>
+    <w:p>
+      <w:pPr>
+        <w:jc w:val="both"/>
+        <w:rPr>
+          <w:rFonts w:cstheme="minorHAnsi"/>
+          <w:sz w:val="24"/>
+          <w:szCs w:val="24"/>
+          <w:lang w:val="en-GB"/>
+        </w:rPr>
+      </w:pPr>
+      <w:r>
+        <w:rPr>
+          <w:rFonts w:cstheme="minorHAnsi"/>
+          <w:sz w:val="24"/>
+          <w:szCs w:val="24"/>
+          <w:lang w:val="en-GB"/>
+        </w:rPr>
+        <w:t>The parameters that are being passed in the POST request are the following:</w:t>
+      </w:r>
+    </w:p>
+    <w:p>
+      <w:pPr>
+        <w:jc w:val="both"/>
+        <w:rPr>
+          <w:rFonts w:cstheme="minorHAnsi"/>
+          <w:sz w:val="24"/>
+          <w:szCs w:val="24"/>
+          <w:lang w:val="en-GB"/>
+        </w:rPr>
+      </w:pPr>
+      <w:r>
+        <w:rPr>
+          <w:lang w:val="en-GB"/>
+        </w:rPr>
+        <w:drawing>
+          <wp:anchor distT="0" distB="0" distL="114300" distR="114300" simplePos="0" relativeHeight="251659264" behindDoc="0" locked="0" layoutInCell="1" allowOverlap="1" wp14:anchorId="4822F2D2" wp14:editId="7FCA44AB">
+            <wp:simplePos x="0" y="0"/>
+            <wp:positionH relativeFrom="margin">
+              <wp:posOffset>1121410</wp:posOffset>
+            </wp:positionH>
+            <wp:positionV relativeFrom="paragraph">
+              <wp:posOffset>198755</wp:posOffset>
+            </wp:positionV>
+            <wp:extent cx="3873500" cy="2343150"/>
+            <wp:effectExtent l="0" t="0" r="0" b="0"/>
+            <wp:wrapTopAndBottom/>
+            <wp:docPr id="1" name="Immagine 1"/>
+            <wp:cNvGraphicFramePr>
+              <a:graphicFrameLocks xmlns:a="http://schemas.openxmlformats.org/drawingml/2006/main" noChangeAspect="1"/>
+            </wp:cNvGraphicFramePr>
+            <a:graphic xmlns:a="http://schemas.openxmlformats.org/drawingml/2006/main">
+              <a:graphicData uri="http://schemas.openxmlformats.org/drawingml/2006/picture">
+                <pic:pic xmlns:pic="http://schemas.openxmlformats.org/drawingml/2006/picture">
+                  <pic:nvPicPr>
+                    <pic:cNvPr id="1" name=""/>
+                    <pic:cNvPicPr/>
+                  </pic:nvPicPr>
+                  <pic:blipFill>
+                    <a:blip r:embed="rId13">
+                      <a:extLst>
+                        <a:ext uri="{28A0092B-C50C-407E-A947-70E740481C1C}">
+                          <a14:useLocalDpi xmlns:a14="http://schemas.microsoft.com/office/drawing/2010/main" val="0"/>
+                        </a:ext>
+                      </a:extLst>
+                    </a:blip>
+                    <a:stretch>
+                      <a:fillRect/>
+                    </a:stretch>
+                  </pic:blipFill>
+                  <pic:spPr>
+                    <a:xfrm>
+                      <a:off x="0" y="0"/>
+                      <a:ext cx="3873500" cy="2343150"/>
+                    </a:xfrm>
+                    <a:prstGeom prst="rect">
+                      <a:avLst/>
+                    </a:prstGeom>
+                  </pic:spPr>
+                </pic:pic>
+              </a:graphicData>
+            </a:graphic>
+          </wp:anchor>
+        </w:drawing>
+      </w:r>
+    </w:p>
+    <w:p>
+      <w:pPr>
+        <w:jc w:val="both"/>
+        <w:rPr>
+          <w:rFonts w:cstheme="minorHAnsi"/>
+          <w:sz w:val="24"/>
+          <w:szCs w:val="24"/>
+          <w:lang w:val="en-GB"/>
+        </w:rPr>
+      </w:pPr>
+    </w:p>
+    <w:p>
+      <w:pPr>
+        <w:jc w:val="both"/>
+        <w:rPr>
+          <w:rFonts w:cstheme="minorHAnsi"/>
+          <w:sz w:val="24"/>
+          <w:szCs w:val="24"/>
+          <w:lang w:val="en-GB"/>
+        </w:rPr>
+      </w:pPr>
+      <w:r>
+        <w:rPr>
+          <w:rFonts w:cstheme="minorHAnsi"/>
+          <w:sz w:val="24"/>
+          <w:szCs w:val="24"/>
+          <w:lang w:val="en-GB"/>
+        </w:rPr>
+        <w:t>The payload will be inserted in the answer parameter and it will be the following:</w:t>
+      </w:r>
+    </w:p>
+    <w:p>
+      <w:pPr>
+        <w:jc w:val="both"/>
+        <w:rPr>
+          <w:rFonts w:cstheme="minorHAnsi"/>
+          <w:sz w:val="24"/>
+          <w:szCs w:val="24"/>
+          <w:lang w:val="en-GB"/>
+        </w:rPr>
+      </w:pPr>
+      <w:r>
+        <w:rPr>
+          <w:rFonts w:cstheme="minorHAnsi"/>
+          <w:sz w:val="24"/>
+          <w:szCs w:val="24"/>
+          <w:lang w:val="en-GB"/>
+        </w:rPr>
+        <w:drawing>
+          <wp:anchor distT="0" distB="0" distL="114300" distR="114300" simplePos="0" relativeHeight="251661312" behindDoc="0" locked="0" layoutInCell="1" allowOverlap="1" wp14:anchorId="0DB940EC" wp14:editId="16FC4753">
+            <wp:simplePos x="0" y="0"/>
+            <wp:positionH relativeFrom="margin">
+              <wp:align>right</wp:align>
+            </wp:positionH>
+            <wp:positionV relativeFrom="paragraph">
+              <wp:posOffset>200025</wp:posOffset>
+            </wp:positionV>
+            <wp:extent cx="6120130" cy="230505"/>
+            <wp:effectExtent l="0" t="0" r="0" b="0"/>
+            <wp:wrapTopAndBottom/>
+            <wp:docPr id="2" name="Immagine 2"/>
+            <wp:cNvGraphicFramePr>
+              <a:graphicFrameLocks xmlns:a="http://schemas.openxmlformats.org/drawingml/2006/main" noChangeAspect="1"/>
+            </wp:cNvGraphicFramePr>
+            <a:graphic xmlns:a="http://schemas.openxmlformats.org/drawingml/2006/main">
+              <a:graphicData uri="http://schemas.openxmlformats.org/drawingml/2006/picture">
+                <pic:pic xmlns:pic="http://schemas.openxmlformats.org/drawingml/2006/picture">
+                  <pic:nvPicPr>
+                    <pic:cNvPr id="1" name=""/>
+                    <pic:cNvPicPr/>
+                  </pic:nvPicPr>
+                  <pic:blipFill>
+                    <a:blip r:embed="rId14">
+                      <a:extLst>
+                        <a:ext uri="{28A0092B-C50C-407E-A947-70E740481C1C}">
+                          <a14:useLocalDpi xmlns:a14="http://schemas.microsoft.com/office/drawing/2010/main" val="0"/>
+                        </a:ext>
+                      </a:extLst>
+                    </a:blip>
+                    <a:stretch>
+                      <a:fillRect/>
+                    </a:stretch>
+                  </pic:blipFill>
+                  <pic:spPr>
+                    <a:xfrm>
+                      <a:off x="0" y="0"/>
+                      <a:ext cx="6120130" cy="230505"/>
+                    </a:xfrm>
+                    <a:prstGeom prst="rect">
+                      <a:avLst/>
+                    </a:prstGeom>
+                  </pic:spPr>
+                </pic:pic>
+              </a:graphicData>
+            </a:graphic>
+          </wp:anchor>
+        </w:drawing>
+      </w:r>
+    </w:p>
+    <w:p>
+      <w:pPr>
+        <w:jc w:val="both"/>
+        <w:rPr>
+          <w:rFonts w:cstheme="minorHAnsi"/>
+          <w:sz w:val="24"/>
+          <w:szCs w:val="24"/>
+          <w:lang w:val="en-GB"/>
+        </w:rPr>
+      </w:pPr>
+    </w:p>
+    <w:p>
+      <w:pPr>
+        <w:jc w:val="both"/>
+        <w:rPr>
+          <w:rFonts w:cstheme="minorHAnsi"/>
+          <w:sz w:val="24"/>
+          <w:szCs w:val="24"/>
+          <w:lang w:val="en-GB"/>
+        </w:rPr>
+      </w:pPr>
+      <w:r>
+        <w:rPr>
+          <w:rFonts w:cstheme="minorHAnsi"/>
+          <w:sz w:val="24"/>
+          <w:szCs w:val="24"/>
+          <w:lang w:val="en-GB"/>
+        </w:rPr>
+        <w:drawing>
+          <wp:anchor distT="0" distB="0" distL="114300" distR="114300" simplePos="0" relativeHeight="251660288" behindDoc="0" locked="0" layoutInCell="1" allowOverlap="1" wp14:anchorId="6748E75C" wp14:editId="72E094B4">
+            <wp:simplePos x="0" y="0"/>
+            <wp:positionH relativeFrom="margin">
+              <wp:align>center</wp:align>
+            </wp:positionH>
+            <wp:positionV relativeFrom="paragraph">
+              <wp:posOffset>380365</wp:posOffset>
+            </wp:positionV>
+            <wp:extent cx="3181350" cy="222250"/>
+            <wp:effectExtent l="0" t="0" r="0" b="6350"/>
+            <wp:wrapTopAndBottom/>
+            <wp:docPr id="3" name="Immagine 3"/>
+            <wp:cNvGraphicFramePr>
+              <a:graphicFrameLocks xmlns:a="http://schemas.openxmlformats.org/drawingml/2006/main" noChangeAspect="1"/>
+            </wp:cNvGraphicFramePr>
+            <a:graphic xmlns:a="http://schemas.openxmlformats.org/drawingml/2006/main">
+              <a:graphicData uri="http://schemas.openxmlformats.org/drawingml/2006/picture">
+                <pic:pic xmlns:pic="http://schemas.openxmlformats.org/drawingml/2006/picture">
+                  <pic:nvPicPr>
+                    <pic:cNvPr id="1" name=""/>
+                    <pic:cNvPicPr/>
+                  </pic:nvPicPr>
+                  <pic:blipFill>
+                    <a:blip r:embed="rId15">
+                      <a:extLst>
+                        <a:ext uri="{28A0092B-C50C-407E-A947-70E740481C1C}">
+                          <a14:useLocalDpi xmlns:a14="http://schemas.microsoft.com/office/drawing/2010/main" val="0"/>
+                        </a:ext>
+                      </a:extLst>
+                    </a:blip>
+                    <a:stretch>
+                      <a:fillRect/>
+                    </a:stretch>
+                  </pic:blipFill>
+                  <pic:spPr>
+                    <a:xfrm>
+                      <a:off x="0" y="0"/>
+                      <a:ext cx="3181350" cy="222250"/>
+                    </a:xfrm>
+                    <a:prstGeom prst="rect">
+                      <a:avLst/>
+                    </a:prstGeom>
+                  </pic:spPr>
+                </pic:pic>
+              </a:graphicData>
+            </a:graphic>
+          </wp:anchor>
+        </w:drawing>
+      </w:r>
+      <w:r>
+        <w:rPr>
+          <w:rFonts w:cstheme="minorHAnsi"/>
+          <w:sz w:val="24"/>
+          <w:szCs w:val="24"/>
+          <w:lang w:val="en-GB"/>
+        </w:rPr>
+        <w:t xml:space="preserve">The POST request is executed with the python library </w:t>
+      </w:r>
+      <w:r>
+        <w:rPr>
+          <w:rFonts w:cstheme="minorHAnsi"/>
+          <w:i/>
+          <w:iCs/>
+          <w:sz w:val="24"/>
+          <w:szCs w:val="24"/>
+          <w:lang w:val="en-GB"/>
+        </w:rPr>
+        <w:t>requests</w:t>
+      </w:r>
+      <w:r>
+        <w:rPr>
+          <w:rFonts w:cstheme="minorHAnsi"/>
+          <w:sz w:val="24"/>
+          <w:szCs w:val="24"/>
+          <w:lang w:val="en-GB"/>
+        </w:rPr>
+        <w:t>:</w:t>
+      </w:r>
+    </w:p>
+    <w:p>
+      <w:pPr>
+        <w:jc w:val="both"/>
+        <w:rPr>
+          <w:rFonts w:cstheme="minorHAnsi"/>
+          <w:sz w:val="24"/>
+          <w:szCs w:val="24"/>
+          <w:lang w:val="en-GB"/>
+        </w:rPr>
+      </w:pPr>
+    </w:p>
+    <w:p>
+      <w:pPr>
+        <w:jc w:val="both"/>
+        <w:rPr>
+          <w:rFonts w:asciiTheme="majorHAnsi" w:hAnsiTheme="majorHAnsi" w:cstheme="majorHAnsi"/>
+          <w:sz w:val="44"/>
+          <w:szCs w:val="44"/>
+          <w:lang w:val="en-GB"/>
+        </w:rPr>
+      </w:pPr>
+      <w:r>
+        <w:rPr>
+          <w:rFonts w:asciiTheme="majorHAnsi" w:hAnsiTheme="majorHAnsi" w:cstheme="majorHAnsi"/>
+          <w:sz w:val="44"/>
+          <w:szCs w:val="44"/>
+          <w:lang w:val="en-GB"/>
+        </w:rPr>
+        <w:t>Cross-Site Scripting</w:t>
+      </w:r>
+    </w:p>
+    <w:p>
+      <w:pPr>
+        <w:jc w:val="both"/>
+        <w:rPr>
+          <w:rFonts w:asciiTheme="majorHAnsi" w:hAnsiTheme="majorHAnsi" w:cstheme="majorHAnsi"/>
+          <w:sz w:val="32"/>
+          <w:szCs w:val="32"/>
+          <w:lang w:val="en-GB"/>
+        </w:rPr>
+      </w:pPr>
+      <w:r>
+        <w:rPr>
+          <w:rFonts w:asciiTheme="majorHAnsi" w:hAnsiTheme="majorHAnsi" w:cstheme="majorHAnsi"/>
+          <w:sz w:val="32"/>
+          <w:szCs w:val="32"/>
+          <w:lang w:val="en-GB"/>
+        </w:rPr>
+        <w:t>CodeIgniter XSS scripting attack</w:t>
+      </w:r>
+    </w:p>
+    <w:p>
+      <w:pPr>
+        <w:jc w:val="both"/>
+        <w:rPr>
+          <w:rFonts w:asciiTheme="majorHAnsi" w:hAnsiTheme="majorHAnsi" w:cstheme="majorHAnsi"/>
+          <w:sz w:val="24"/>
+          <w:szCs w:val="24"/>
+          <w:lang w:val="en-GB"/>
+        </w:rPr>
+      </w:pPr>
+      <w:r>
+        <w:rPr>
+          <w:rFonts w:asciiTheme="majorHAnsi" w:hAnsiTheme="majorHAnsi" w:cstheme="majorHAnsi"/>
+          <w:sz w:val="24"/>
+          <w:szCs w:val="24"/>
+          <w:lang w:val="en-GB"/>
+        </w:rPr>
+        <w:t>Vulnerability description</w:t>
+      </w:r>
+    </w:p>
+    <w:p>
+      <w:pPr>
+        <w:jc w:val="both"/>
+        <w:rPr>
+          <w:rFonts w:cstheme="minorHAnsi"/>
+          <w:sz w:val="24"/>
+          <w:szCs w:val="24"/>
+          <w:lang w:val="en-GB"/>
+        </w:rPr>
+      </w:pPr>
+      <w:r>
+        <w:rPr>
+          <w:rFonts w:cstheme="minorHAnsi"/>
+          <w:sz w:val="24"/>
+          <w:szCs w:val="24"/>
+          <w:lang w:val="en-GB"/>
+        </w:rPr>
+        <w:t xml:space="preserve">CodeIgniter is a PHP framework to create web applications. The version prior to v2.1.2 are vulnerable to XSS scripting attacks. </w:t>
+      </w:r>
+    </w:p>
+    <w:p>
+      <w:pPr>
+        <w:jc w:val="both"/>
+        <w:rPr>
+          <w:rFonts w:asciiTheme="majorHAnsi" w:hAnsiTheme="majorHAnsi" w:cstheme="majorHAnsi"/>
+          <w:sz w:val="24"/>
+          <w:szCs w:val="24"/>
+          <w:lang w:val="en-GB"/>
+        </w:rPr>
+      </w:pPr>
+      <w:r>
+        <w:rPr>
+          <w:rFonts w:asciiTheme="majorHAnsi" w:hAnsiTheme="majorHAnsi" w:cstheme="majorHAnsi"/>
+          <w:sz w:val="24"/>
+          <w:szCs w:val="24"/>
+          <w:lang w:val="en-GB"/>
+        </w:rPr>
+        <w:t>Causes of vulnerability</w:t>
+      </w:r>
+    </w:p>
+    <w:p>
+      <w:pPr>
+        <w:jc w:val="both"/>
+        <w:rPr>
+          <w:rFonts w:cstheme="minorHAnsi"/>
+          <w:sz w:val="24"/>
+          <w:szCs w:val="24"/>
+          <w:lang w:val="en-GB"/>
+        </w:rPr>
+      </w:pPr>
+      <w:r>
+        <w:rPr>
+          <w:rFonts w:cstheme="minorHAnsi"/>
+          <w:sz w:val="24"/>
+          <w:szCs w:val="24"/>
+          <w:lang w:val="en-GB"/>
+        </w:rPr>
+        <w:t xml:space="preserve">The cause of the vulnerability lies on the function </w:t>
+      </w:r>
+      <w:proofErr w:type="spellStart"/>
+      <w:r>
+        <w:rPr>
+          <w:rFonts w:cstheme="minorHAnsi"/>
+          <w:sz w:val="24"/>
+          <w:szCs w:val="24"/>
+          <w:lang w:val="en-GB"/>
+        </w:rPr>
+        <w:t>xss_clean</w:t>
+      </w:r>
+      <w:proofErr w:type="spellEnd"/>
+      <w:r>
+        <w:rPr>
+          <w:rFonts w:cstheme="minorHAnsi"/>
+          <w:sz w:val="24"/>
+          <w:szCs w:val="24"/>
+          <w:lang w:val="en-GB"/>
+        </w:rPr>
+        <w:t>(), that is a filter protection used to sanitize user inputs. The filter is not working correctly, therefore it is possible to execute a malicious script.</w:t>
+      </w:r>
+    </w:p>
+    <w:p>
+      <w:pPr>
+        <w:jc w:val="both"/>
+        <w:rPr>
+          <w:rFonts w:asciiTheme="majorHAnsi" w:hAnsiTheme="majorHAnsi" w:cstheme="majorHAnsi"/>
+          <w:sz w:val="24"/>
+          <w:szCs w:val="24"/>
+          <w:lang w:val="en-GB"/>
+        </w:rPr>
+      </w:pPr>
+      <w:r>
+        <w:rPr>
+          <w:rFonts w:asciiTheme="majorHAnsi" w:hAnsiTheme="majorHAnsi" w:cstheme="majorHAnsi"/>
+          <w:sz w:val="24"/>
+          <w:szCs w:val="24"/>
+          <w:lang w:val="en-GB"/>
+        </w:rPr>
+        <w:lastRenderedPageBreak/>
+        <w:t>Implementation</w:t>
+      </w:r>
+    </w:p>
+    <w:p>
+      <w:pPr>
+        <w:jc w:val="both"/>
+        <w:rPr>
+          <w:rFonts w:cstheme="minorHAnsi"/>
+          <w:sz w:val="24"/>
+          <w:szCs w:val="24"/>
+          <w:lang w:val="en-GB"/>
+        </w:rPr>
+      </w:pPr>
+    </w:p>
+    <w:p>
+      <w:pPr>
+        <w:jc w:val="both"/>
+        <w:rPr>
+          <w:rFonts w:cstheme="minorHAnsi"/>
+          <w:sz w:val="24"/>
+          <w:szCs w:val="24"/>
+          <w:lang w:val="en-GB"/>
+        </w:rPr>
+      </w:pPr>
+    </w:p>
+    <w:p>
+      <w:pPr>
+        <w:jc w:val="both"/>
+        <w:rPr>
+          <w:rFonts w:cstheme="minorHAnsi"/>
+          <w:sz w:val="24"/>
+          <w:szCs w:val="24"/>
+          <w:lang w:val="en-GB"/>
+        </w:rPr>
+      </w:pPr>
     </w:p>
     <w:p/>
     <w:sectPr>
@@ -1197,21 +2183,6 @@
 </file>
 
 <file path=customXml/item1.xml><?xml version="1.0" encoding="utf-8"?>
-<p:properties xmlns:p="http://schemas.microsoft.com/office/2006/metadata/properties" xmlns:xsi="http://www.w3.org/2001/XMLSchema-instance" xmlns:pc="http://schemas.microsoft.com/office/infopath/2007/PartnerControls">
-  <documentManagement/>
-</p:properties>
-</file>
-
-<file path=customXml/item2.xml><?xml version="1.0" encoding="utf-8"?>
-<?mso-contentType ?>
-<FormTemplates xmlns="http://schemas.microsoft.com/sharepoint/v3/contenttype/forms">
-  <Display>DocumentLibraryForm</Display>
-  <Edit>DocumentLibraryForm</Edit>
-  <New>DocumentLibraryForm</New>
-</FormTemplates>
-</file>
-
-<file path=customXml/item3.xml><?xml version="1.0" encoding="utf-8"?>
 <ct:contentTypeSchema xmlns:ct="http://schemas.microsoft.com/office/2006/metadata/contentType" xmlns:ma="http://schemas.microsoft.com/office/2006/metadata/properties/metaAttributes" ct:_="" ma:_="" ma:contentTypeName="Document" ma:contentTypeID="0x010100C1B6BD17A6574144ADD578455BEB842A" ma:contentTypeVersion="4" ma:contentTypeDescription="Create a new document." ma:contentTypeScope="" ma:versionID="580572c5a15a3554d6c971df6ffdb10b">
   <xsd:schema xmlns:xsd="http://www.w3.org/2001/XMLSchema" xmlns:xs="http://www.w3.org/2001/XMLSchema" xmlns:p="http://schemas.microsoft.com/office/2006/metadata/properties" xmlns:ns3="ff29fefe-9664-4d82-b702-37578eb27b86" targetNamespace="http://schemas.microsoft.com/office/2006/metadata/properties" ma:root="true" ma:fieldsID="271c651b84bb52867a20f8ab8637a67c" ns3:_="">
     <xsd:import namespace="ff29fefe-9664-4d82-b702-37578eb27b86"/>
@@ -1357,24 +2328,22 @@
 </ct:contentTypeSchema>
 </file>
 
-<file path=customXml/itemProps1.xml><?xml version="1.0" encoding="utf-8"?>
-<ds:datastoreItem xmlns:ds="http://schemas.openxmlformats.org/officeDocument/2006/customXml" ds:itemID="{0027158E-A7E6-4264-B2DA-928F10DBC335}">
-  <ds:schemaRefs>
-    <ds:schemaRef ds:uri="http://schemas.microsoft.com/office/2006/metadata/properties"/>
-    <ds:schemaRef ds:uri="http://schemas.microsoft.com/office/infopath/2007/PartnerControls"/>
-  </ds:schemaRefs>
-</ds:datastoreItem>
+<file path=customXml/item2.xml><?xml version="1.0" encoding="utf-8"?>
+<?mso-contentType ?>
+<FormTemplates xmlns="http://schemas.microsoft.com/sharepoint/v3/contenttype/forms">
+  <Display>DocumentLibraryForm</Display>
+  <Edit>DocumentLibraryForm</Edit>
+  <New>DocumentLibraryForm</New>
+</FormTemplates>
 </file>
 
-<file path=customXml/itemProps2.xml><?xml version="1.0" encoding="utf-8"?>
-<ds:datastoreItem xmlns:ds="http://schemas.openxmlformats.org/officeDocument/2006/customXml" ds:itemID="{3B7FC286-6C29-4AA8-A114-4C6A20831E34}">
-  <ds:schemaRefs>
-    <ds:schemaRef ds:uri="http://schemas.microsoft.com/sharepoint/v3/contenttype/forms"/>
-  </ds:schemaRefs>
-</ds:datastoreItem>
+<file path=customXml/item3.xml><?xml version="1.0" encoding="utf-8"?>
+<p:properties xmlns:p="http://schemas.microsoft.com/office/2006/metadata/properties" xmlns:xsi="http://www.w3.org/2001/XMLSchema-instance" xmlns:pc="http://schemas.microsoft.com/office/infopath/2007/PartnerControls">
+  <documentManagement/>
+</p:properties>
 </file>
 
-<file path=customXml/itemProps3.xml><?xml version="1.0" encoding="utf-8"?>
+<file path=customXml/itemProps1.xml><?xml version="1.0" encoding="utf-8"?>
 <ds:datastoreItem xmlns:ds="http://schemas.openxmlformats.org/officeDocument/2006/customXml" ds:itemID="{FB8572EF-B431-4C5C-A72E-210116F85020}">
   <ds:schemaRefs>
     <ds:schemaRef ds:uri="http://schemas.microsoft.com/office/2006/metadata/contentType"/>
@@ -1390,4 +2359,21 @@
     <ds:schemaRef ds:uri="http://schemas.microsoft.com/internal/obd"/>
   </ds:schemaRefs>
 </ds:datastoreItem>
+</file>
+
+<file path=customXml/itemProps2.xml><?xml version="1.0" encoding="utf-8"?>
+<ds:datastoreItem xmlns:ds="http://schemas.openxmlformats.org/officeDocument/2006/customXml" ds:itemID="{3B7FC286-6C29-4AA8-A114-4C6A20831E34}">
+  <ds:schemaRefs>
+    <ds:schemaRef ds:uri="http://schemas.microsoft.com/sharepoint/v3/contenttype/forms"/>
+  </ds:schemaRefs>
+</ds:datastoreItem>
+</file>
+
+<file path=customXml/itemProps3.xml><?xml version="1.0" encoding="utf-8"?>
+<ds:datastoreItem xmlns:ds="http://schemas.openxmlformats.org/officeDocument/2006/customXml" ds:itemID="{0027158E-A7E6-4264-B2DA-928F10DBC335}">
+  <ds:schemaRefs>
+    <ds:schemaRef ds:uri="http://schemas.microsoft.com/office/2006/metadata/properties"/>
+    <ds:schemaRef ds:uri="http://schemas.microsoft.com/office/infopath/2007/PartnerControls"/>
+  </ds:schemaRefs>
+</ds:datastoreItem>
 </file>
</xml_diff>

<commit_message>
Added report Exploit CodeIgniter and TOC
</commit_message>
<xml_diff>
--- a/Report.docx
+++ b/Report.docx
@@ -4,6 +4,604 @@
   <w:body>
     <w:p>
       <w:pPr>
+        <w:pStyle w:val="Titolo"/>
+        <w:jc w:val="center"/>
+      </w:pPr>
+      <w:r>
+        <w:t>Information Security Project</w:t>
+      </w:r>
+    </w:p>
+    <w:p>
+      <w:pPr>
+        <w:pStyle w:val="Sottotitolo"/>
+        <w:jc w:val="center"/>
+      </w:pPr>
+    </w:p>
+    <w:p>
+      <w:pPr>
+        <w:pStyle w:val="Sottotitolo"/>
+        <w:jc w:val="center"/>
+      </w:pPr>
+      <w:r>
+        <w:t xml:space="preserve">Giacomo Melacini, Matteo </w:t>
+      </w:r>
+      <w:proofErr w:type="spellStart"/>
+      <w:r>
+        <w:t>Messmer</w:t>
+      </w:r>
+      <w:proofErr w:type="spellEnd"/>
+    </w:p>
+    <w:p>
+      <w:pPr>
+        <w:pStyle w:val="Sottotitolo"/>
+        <w:jc w:val="center"/>
+      </w:pPr>
+      <w:r>
+        <w:rPr>
+          <w:noProof/>
+        </w:rPr>
+        <w:drawing>
+          <wp:anchor distT="0" distB="0" distL="114300" distR="114300" simplePos="0" relativeHeight="251665408" behindDoc="0" locked="0" layoutInCell="1" allowOverlap="1" wp14:anchorId="0F01A59E" wp14:editId="7D2F9A49">
+            <wp:simplePos x="0" y="0"/>
+            <wp:positionH relativeFrom="margin">
+              <wp:align>center</wp:align>
+            </wp:positionH>
+            <wp:positionV relativeFrom="paragraph">
+              <wp:posOffset>438150</wp:posOffset>
+            </wp:positionV>
+            <wp:extent cx="2932430" cy="2932430"/>
+            <wp:effectExtent l="0" t="0" r="1270" b="1270"/>
+            <wp:wrapTopAndBottom/>
+            <wp:docPr id="7" name="Immagine 7" descr="Immagine che contiene bottiglia, segnale, nero, fotografia&#10;&#10;Descrizione generata automaticamente"/>
+            <wp:cNvGraphicFramePr>
+              <a:graphicFrameLocks xmlns:a="http://schemas.openxmlformats.org/drawingml/2006/main" noChangeAspect="1"/>
+            </wp:cNvGraphicFramePr>
+            <a:graphic xmlns:a="http://schemas.openxmlformats.org/drawingml/2006/main">
+              <a:graphicData uri="http://schemas.openxmlformats.org/drawingml/2006/picture">
+                <pic:pic xmlns:pic="http://schemas.openxmlformats.org/drawingml/2006/picture">
+                  <pic:nvPicPr>
+                    <pic:cNvPr id="7" name="2000px-Unibz_Logo.svg.png"/>
+                    <pic:cNvPicPr/>
+                  </pic:nvPicPr>
+                  <pic:blipFill>
+                    <a:blip r:embed="rId11" cstate="print">
+                      <a:extLst>
+                        <a:ext uri="{28A0092B-C50C-407E-A947-70E740481C1C}">
+                          <a14:useLocalDpi xmlns:a14="http://schemas.microsoft.com/office/drawing/2010/main" val="0"/>
+                        </a:ext>
+                      </a:extLst>
+                    </a:blip>
+                    <a:stretch>
+                      <a:fillRect/>
+                    </a:stretch>
+                  </pic:blipFill>
+                  <pic:spPr>
+                    <a:xfrm>
+                      <a:off x="0" y="0"/>
+                      <a:ext cx="2932430" cy="2932430"/>
+                    </a:xfrm>
+                    <a:prstGeom prst="rect">
+                      <a:avLst/>
+                    </a:prstGeom>
+                  </pic:spPr>
+                </pic:pic>
+              </a:graphicData>
+            </a:graphic>
+          </wp:anchor>
+        </w:drawing>
+      </w:r>
+      <w:proofErr w:type="spellStart"/>
+      <w:r>
+        <w:t>Academic</w:t>
+      </w:r>
+      <w:proofErr w:type="spellEnd"/>
+      <w:r>
+        <w:t xml:space="preserve"> </w:t>
+      </w:r>
+      <w:proofErr w:type="spellStart"/>
+      <w:r>
+        <w:t>Year</w:t>
+      </w:r>
+      <w:proofErr w:type="spellEnd"/>
+      <w:r>
+        <w:t xml:space="preserve"> 2019-2020</w:t>
+      </w:r>
+    </w:p>
+    <w:p/>
+    <w:sdt>
+      <w:sdtPr>
+        <w:id w:val="255949162"/>
+        <w:docPartObj>
+          <w:docPartGallery w:val="Table of Contents"/>
+          <w:docPartUnique/>
+        </w:docPartObj>
+      </w:sdtPr>
+      <w:sdtEndPr>
+        <w:rPr>
+          <w:b/>
+          <w:bCs/>
+          <w:lang w:eastAsia="en-US"/>
+        </w:rPr>
+      </w:sdtEndPr>
+      <w:sdtContent>
+        <w:p>
+          <w:pPr>
+            <w:pStyle w:val="Titolosommario"/>
+          </w:pPr>
+          <w:proofErr w:type="spellStart"/>
+          <w:r>
+            <w:t>Table</w:t>
+          </w:r>
+          <w:proofErr w:type="spellEnd"/>
+          <w:r>
+            <w:t xml:space="preserve"> of </w:t>
+          </w:r>
+          <w:proofErr w:type="spellStart"/>
+          <w:r>
+            <w:t>Contents</w:t>
+          </w:r>
+          <w:proofErr w:type="spellEnd"/>
+        </w:p>
+        <w:p>
+          <w:pPr>
+            <w:pStyle w:val="Sommario1"/>
+            <w:tabs>
+              <w:tab w:val="right" w:leader="dot" w:pos="9628"/>
+            </w:tabs>
+            <w:rPr>
+              <w:rFonts w:eastAsiaTheme="minorEastAsia"/>
+              <w:noProof/>
+              <w:lang w:eastAsia="it-IT"/>
+            </w:rPr>
+          </w:pPr>
+          <w:r>
+            <w:fldChar w:fldCharType="begin"/>
+          </w:r>
+          <w:r>
+            <w:instrText xml:space="preserve"> TOC \o "1-3" \h \z \u </w:instrText>
+          </w:r>
+          <w:r>
+            <w:fldChar w:fldCharType="separate"/>
+          </w:r>
+          <w:hyperlink w:anchor="_Toc41900206" w:history="1">
+            <w:r>
+              <w:rPr>
+                <w:rStyle w:val="Collegamentoipertestuale"/>
+                <w:noProof/>
+              </w:rPr>
+              <w:t>Exploits</w:t>
+            </w:r>
+            <w:r>
+              <w:rPr>
+                <w:noProof/>
+                <w:webHidden/>
+              </w:rPr>
+              <w:tab/>
+            </w:r>
+            <w:r>
+              <w:rPr>
+                <w:noProof/>
+                <w:webHidden/>
+              </w:rPr>
+              <w:fldChar w:fldCharType="begin"/>
+            </w:r>
+            <w:r>
+              <w:rPr>
+                <w:noProof/>
+                <w:webHidden/>
+              </w:rPr>
+              <w:instrText xml:space="preserve"> PAGEREF _Toc41900206 \h </w:instrText>
+            </w:r>
+            <w:r>
+              <w:rPr>
+                <w:noProof/>
+                <w:webHidden/>
+              </w:rPr>
+            </w:r>
+            <w:r>
+              <w:rPr>
+                <w:noProof/>
+                <w:webHidden/>
+              </w:rPr>
+              <w:fldChar w:fldCharType="separate"/>
+            </w:r>
+            <w:r>
+              <w:rPr>
+                <w:noProof/>
+                <w:webHidden/>
+              </w:rPr>
+              <w:t>2</w:t>
+            </w:r>
+            <w:r>
+              <w:rPr>
+                <w:noProof/>
+                <w:webHidden/>
+              </w:rPr>
+              <w:fldChar w:fldCharType="end"/>
+            </w:r>
+          </w:hyperlink>
+        </w:p>
+        <w:p>
+          <w:pPr>
+            <w:pStyle w:val="Sommario2"/>
+            <w:tabs>
+              <w:tab w:val="right" w:leader="dot" w:pos="9628"/>
+            </w:tabs>
+            <w:rPr>
+              <w:rFonts w:eastAsiaTheme="minorEastAsia"/>
+              <w:noProof/>
+              <w:lang w:eastAsia="it-IT"/>
+            </w:rPr>
+          </w:pPr>
+          <w:hyperlink w:anchor="_Toc41900207" w:history="1">
+            <w:r>
+              <w:rPr>
+                <w:rStyle w:val="Collegamentoipertestuale"/>
+                <w:noProof/>
+                <w:lang w:val="en-GB"/>
+              </w:rPr>
+              <w:t>SQL-Injection</w:t>
+            </w:r>
+            <w:r>
+              <w:rPr>
+                <w:noProof/>
+                <w:webHidden/>
+              </w:rPr>
+              <w:tab/>
+            </w:r>
+            <w:r>
+              <w:rPr>
+                <w:noProof/>
+                <w:webHidden/>
+              </w:rPr>
+              <w:fldChar w:fldCharType="begin"/>
+            </w:r>
+            <w:r>
+              <w:rPr>
+                <w:noProof/>
+                <w:webHidden/>
+              </w:rPr>
+              <w:instrText xml:space="preserve"> PAGEREF _Toc41900207 \h </w:instrText>
+            </w:r>
+            <w:r>
+              <w:rPr>
+                <w:noProof/>
+                <w:webHidden/>
+              </w:rPr>
+            </w:r>
+            <w:r>
+              <w:rPr>
+                <w:noProof/>
+                <w:webHidden/>
+              </w:rPr>
+              <w:fldChar w:fldCharType="separate"/>
+            </w:r>
+            <w:r>
+              <w:rPr>
+                <w:noProof/>
+                <w:webHidden/>
+              </w:rPr>
+              <w:t>2</w:t>
+            </w:r>
+            <w:r>
+              <w:rPr>
+                <w:noProof/>
+                <w:webHidden/>
+              </w:rPr>
+              <w:fldChar w:fldCharType="end"/>
+            </w:r>
+          </w:hyperlink>
+        </w:p>
+        <w:p>
+          <w:pPr>
+            <w:pStyle w:val="Sommario3"/>
+            <w:tabs>
+              <w:tab w:val="right" w:leader="dot" w:pos="9628"/>
+            </w:tabs>
+            <w:rPr>
+              <w:rFonts w:eastAsiaTheme="minorEastAsia"/>
+              <w:noProof/>
+              <w:lang w:eastAsia="it-IT"/>
+            </w:rPr>
+          </w:pPr>
+          <w:hyperlink w:anchor="_Toc41900208" w:history="1">
+            <w:r>
+              <w:rPr>
+                <w:rStyle w:val="Collegamentoipertestuale"/>
+                <w:noProof/>
+                <w:lang w:val="en-GB"/>
+              </w:rPr>
+              <w:t>WordPress plugin Chained-Quiz SQL-Injection</w:t>
+            </w:r>
+            <w:r>
+              <w:rPr>
+                <w:noProof/>
+                <w:webHidden/>
+              </w:rPr>
+              <w:tab/>
+            </w:r>
+            <w:r>
+              <w:rPr>
+                <w:noProof/>
+                <w:webHidden/>
+              </w:rPr>
+              <w:fldChar w:fldCharType="begin"/>
+            </w:r>
+            <w:r>
+              <w:rPr>
+                <w:noProof/>
+                <w:webHidden/>
+              </w:rPr>
+              <w:instrText xml:space="preserve"> PAGEREF _Toc41900208 \h </w:instrText>
+            </w:r>
+            <w:r>
+              <w:rPr>
+                <w:noProof/>
+                <w:webHidden/>
+              </w:rPr>
+            </w:r>
+            <w:r>
+              <w:rPr>
+                <w:noProof/>
+                <w:webHidden/>
+              </w:rPr>
+              <w:fldChar w:fldCharType="separate"/>
+            </w:r>
+            <w:r>
+              <w:rPr>
+                <w:noProof/>
+                <w:webHidden/>
+              </w:rPr>
+              <w:t>2</w:t>
+            </w:r>
+            <w:r>
+              <w:rPr>
+                <w:noProof/>
+                <w:webHidden/>
+              </w:rPr>
+              <w:fldChar w:fldCharType="end"/>
+            </w:r>
+          </w:hyperlink>
+        </w:p>
+        <w:p>
+          <w:pPr>
+            <w:pStyle w:val="Sommario2"/>
+            <w:tabs>
+              <w:tab w:val="right" w:leader="dot" w:pos="9628"/>
+            </w:tabs>
+            <w:rPr>
+              <w:rFonts w:eastAsiaTheme="minorEastAsia"/>
+              <w:noProof/>
+              <w:lang w:eastAsia="it-IT"/>
+            </w:rPr>
+          </w:pPr>
+          <w:hyperlink w:anchor="_Toc41900209" w:history="1">
+            <w:r>
+              <w:rPr>
+                <w:rStyle w:val="Collegamentoipertestuale"/>
+                <w:noProof/>
+                <w:lang w:val="en-GB"/>
+              </w:rPr>
+              <w:t>Cross-Site Scripting</w:t>
+            </w:r>
+            <w:r>
+              <w:rPr>
+                <w:noProof/>
+                <w:webHidden/>
+              </w:rPr>
+              <w:tab/>
+            </w:r>
+            <w:r>
+              <w:rPr>
+                <w:noProof/>
+                <w:webHidden/>
+              </w:rPr>
+              <w:fldChar w:fldCharType="begin"/>
+            </w:r>
+            <w:r>
+              <w:rPr>
+                <w:noProof/>
+                <w:webHidden/>
+              </w:rPr>
+              <w:instrText xml:space="preserve"> PAGEREF _Toc41900209 \h </w:instrText>
+            </w:r>
+            <w:r>
+              <w:rPr>
+                <w:noProof/>
+                <w:webHidden/>
+              </w:rPr>
+            </w:r>
+            <w:r>
+              <w:rPr>
+                <w:noProof/>
+                <w:webHidden/>
+              </w:rPr>
+              <w:fldChar w:fldCharType="separate"/>
+            </w:r>
+            <w:r>
+              <w:rPr>
+                <w:noProof/>
+                <w:webHidden/>
+              </w:rPr>
+              <w:t>3</w:t>
+            </w:r>
+            <w:r>
+              <w:rPr>
+                <w:noProof/>
+                <w:webHidden/>
+              </w:rPr>
+              <w:fldChar w:fldCharType="end"/>
+            </w:r>
+          </w:hyperlink>
+        </w:p>
+        <w:p>
+          <w:pPr>
+            <w:pStyle w:val="Sommario3"/>
+            <w:tabs>
+              <w:tab w:val="right" w:leader="dot" w:pos="9628"/>
+            </w:tabs>
+            <w:rPr>
+              <w:rFonts w:eastAsiaTheme="minorEastAsia"/>
+              <w:noProof/>
+              <w:lang w:eastAsia="it-IT"/>
+            </w:rPr>
+          </w:pPr>
+          <w:hyperlink w:anchor="_Toc41900210" w:history="1">
+            <w:r>
+              <w:rPr>
+                <w:rStyle w:val="Collegamentoipertestuale"/>
+                <w:noProof/>
+                <w:lang w:val="en-GB"/>
+              </w:rPr>
+              <w:t>CodeIgniter XSS scripting attack</w:t>
+            </w:r>
+            <w:r>
+              <w:rPr>
+                <w:noProof/>
+                <w:webHidden/>
+              </w:rPr>
+              <w:tab/>
+            </w:r>
+            <w:r>
+              <w:rPr>
+                <w:noProof/>
+                <w:webHidden/>
+              </w:rPr>
+              <w:fldChar w:fldCharType="begin"/>
+            </w:r>
+            <w:r>
+              <w:rPr>
+                <w:noProof/>
+                <w:webHidden/>
+              </w:rPr>
+              <w:instrText xml:space="preserve"> PAGEREF _Toc41900210 \h </w:instrText>
+            </w:r>
+            <w:r>
+              <w:rPr>
+                <w:noProof/>
+                <w:webHidden/>
+              </w:rPr>
+            </w:r>
+            <w:r>
+              <w:rPr>
+                <w:noProof/>
+                <w:webHidden/>
+              </w:rPr>
+              <w:fldChar w:fldCharType="separate"/>
+            </w:r>
+            <w:r>
+              <w:rPr>
+                <w:noProof/>
+                <w:webHidden/>
+              </w:rPr>
+              <w:t>3</w:t>
+            </w:r>
+            <w:r>
+              <w:rPr>
+                <w:noProof/>
+                <w:webHidden/>
+              </w:rPr>
+              <w:fldChar w:fldCharType="end"/>
+            </w:r>
+          </w:hyperlink>
+        </w:p>
+        <w:p>
+          <w:pPr>
+            <w:pStyle w:val="Sommario1"/>
+            <w:tabs>
+              <w:tab w:val="right" w:leader="dot" w:pos="9628"/>
+            </w:tabs>
+            <w:rPr>
+              <w:rFonts w:eastAsiaTheme="minorEastAsia"/>
+              <w:noProof/>
+              <w:lang w:eastAsia="it-IT"/>
+            </w:rPr>
+          </w:pPr>
+          <w:hyperlink w:anchor="_Toc41900211" w:history="1">
+            <w:r>
+              <w:rPr>
+                <w:rStyle w:val="Collegamentoipertestuale"/>
+                <w:noProof/>
+                <w:lang w:val="en-GB"/>
+              </w:rPr>
+              <w:t>References</w:t>
+            </w:r>
+            <w:r>
+              <w:rPr>
+                <w:noProof/>
+                <w:webHidden/>
+              </w:rPr>
+              <w:tab/>
+            </w:r>
+            <w:r>
+              <w:rPr>
+                <w:noProof/>
+                <w:webHidden/>
+              </w:rPr>
+              <w:fldChar w:fldCharType="begin"/>
+            </w:r>
+            <w:r>
+              <w:rPr>
+                <w:noProof/>
+                <w:webHidden/>
+              </w:rPr>
+              <w:instrText xml:space="preserve"> PAGEREF _Toc41900211 \h </w:instrText>
+            </w:r>
+            <w:r>
+              <w:rPr>
+                <w:noProof/>
+                <w:webHidden/>
+              </w:rPr>
+            </w:r>
+            <w:r>
+              <w:rPr>
+                <w:noProof/>
+                <w:webHidden/>
+              </w:rPr>
+              <w:fldChar w:fldCharType="separate"/>
+            </w:r>
+            <w:r>
+              <w:rPr>
+                <w:noProof/>
+                <w:webHidden/>
+              </w:rPr>
+              <w:t>4</w:t>
+            </w:r>
+            <w:r>
+              <w:rPr>
+                <w:noProof/>
+                <w:webHidden/>
+              </w:rPr>
+              <w:fldChar w:fldCharType="end"/>
+            </w:r>
+          </w:hyperlink>
+        </w:p>
+        <w:p>
+          <w:pPr>
+            <w:pStyle w:val="Titolo1"/>
+          </w:pPr>
+          <w:r>
+            <w:rPr>
+              <w:b/>
+              <w:bCs/>
+            </w:rPr>
+            <w:fldChar w:fldCharType="end"/>
+          </w:r>
+        </w:p>
+      </w:sdtContent>
+    </w:sdt>
+    <w:p>
+      <w:pPr>
+        <w:jc w:val="both"/>
+        <w:rPr>
+          <w:sz w:val="36"/>
+          <w:szCs w:val="36"/>
+        </w:rPr>
+      </w:pPr>
+    </w:p>
+    <w:p>
+      <w:pPr>
+        <w:jc w:val="both"/>
         <w:rPr>
           <w:sz w:val="36"/>
           <w:szCs w:val="36"/>
@@ -23,13 +621,14 @@
     </w:p>
     <w:p>
       <w:pPr>
+        <w:jc w:val="both"/>
         <w:rPr>
           <w:sz w:val="36"/>
           <w:szCs w:val="36"/>
           <w:lang w:val="en-US"/>
         </w:rPr>
       </w:pPr>
-      <w:hyperlink r:id="rId8" w:history="1">
+      <w:hyperlink r:id="rId12" w:history="1">
         <w:r>
           <w:rPr>
             <w:rStyle w:val="Collegamentoipertestuale"/>
@@ -40,6 +639,7 @@
     </w:p>
     <w:p>
       <w:pPr>
+        <w:jc w:val="both"/>
         <w:rPr>
           <w:lang w:val="en-US"/>
         </w:rPr>
@@ -53,6 +653,7 @@
     </w:p>
     <w:p>
       <w:pPr>
+        <w:jc w:val="both"/>
         <w:rPr>
           <w:rFonts w:ascii="Segoe UI" w:eastAsia="Times New Roman" w:hAnsi="Segoe UI" w:cs="Segoe UI"/>
           <w:color w:val="24292E"/>
@@ -104,6 +705,7 @@
         </w:numPr>
         <w:shd w:val="clear" w:color="auto" w:fill="FFFFFF"/>
         <w:spacing w:beforeAutospacing="1" w:after="0" w:afterAutospacing="1" w:line="240" w:lineRule="auto"/>
+        <w:jc w:val="both"/>
         <w:rPr>
           <w:rFonts w:ascii="Segoe UI" w:eastAsia="Times New Roman" w:hAnsi="Segoe UI" w:cs="Segoe UI"/>
           <w:color w:val="24292E"/>
@@ -153,6 +755,7 @@
         </w:numPr>
         <w:shd w:val="clear" w:color="auto" w:fill="FFFFFF"/>
         <w:spacing w:beforeAutospacing="1" w:after="0" w:afterAutospacing="1" w:line="240" w:lineRule="auto"/>
+        <w:jc w:val="both"/>
         <w:rPr>
           <w:rFonts w:ascii="Segoe UI" w:eastAsia="Times New Roman" w:hAnsi="Segoe UI" w:cs="Segoe UI"/>
           <w:color w:val="24292E"/>
@@ -202,6 +805,7 @@
         </w:numPr>
         <w:shd w:val="clear" w:color="auto" w:fill="FFFFFF"/>
         <w:spacing w:beforeAutospacing="1" w:after="0" w:afterAutospacing="1" w:line="240" w:lineRule="auto"/>
+        <w:jc w:val="both"/>
         <w:rPr>
           <w:rFonts w:ascii="Segoe UI" w:eastAsia="Times New Roman" w:hAnsi="Segoe UI" w:cs="Segoe UI"/>
           <w:color w:val="24292E"/>
@@ -251,6 +855,7 @@
         </w:numPr>
         <w:shd w:val="clear" w:color="auto" w:fill="FFFFFF"/>
         <w:spacing w:beforeAutospacing="1" w:after="0" w:afterAutospacing="1" w:line="240" w:lineRule="auto"/>
+        <w:jc w:val="both"/>
         <w:rPr>
           <w:rFonts w:ascii="Segoe UI" w:eastAsia="Times New Roman" w:hAnsi="Segoe UI" w:cs="Segoe UI"/>
           <w:color w:val="24292E"/>
@@ -267,6 +872,7 @@
           <w:szCs w:val="20"/>
           <w:lang w:val="en-US" w:eastAsia="it-IT"/>
         </w:rPr>
+        <w:lastRenderedPageBreak/>
         <w:t>$</w:t>
       </w:r>
       <w:proofErr w:type="spellStart"/>
@@ -300,6 +906,7 @@
         </w:numPr>
         <w:shd w:val="clear" w:color="auto" w:fill="FFFFFF"/>
         <w:spacing w:before="60" w:after="100" w:afterAutospacing="1" w:line="240" w:lineRule="auto"/>
+        <w:jc w:val="both"/>
         <w:rPr>
           <w:rFonts w:ascii="Segoe UI" w:eastAsia="Times New Roman" w:hAnsi="Segoe UI" w:cs="Segoe UI"/>
           <w:color w:val="24292E"/>
@@ -343,6 +950,7 @@
     </w:p>
     <w:p>
       <w:pPr>
+        <w:jc w:val="both"/>
         <w:rPr>
           <w:b/>
           <w:bCs/>
@@ -359,7 +967,10 @@
       </w:r>
     </w:p>
     <w:p>
-      <w:hyperlink r:id="rId9" w:history="1">
+      <w:pPr>
+        <w:jc w:val="both"/>
+      </w:pPr>
+      <w:hyperlink r:id="rId13" w:history="1">
         <w:r>
           <w:rPr>
             <w:rStyle w:val="Collegamentoipertestuale"/>
@@ -368,8 +979,15 @@
         </w:r>
       </w:hyperlink>
     </w:p>
-    <w:p/>
-    <w:p>
+    <w:p>
+      <w:pPr>
+        <w:jc w:val="both"/>
+      </w:pPr>
+    </w:p>
+    <w:p>
+      <w:pPr>
+        <w:jc w:val="both"/>
+      </w:pPr>
       <w:proofErr w:type="spellStart"/>
       <w:r>
         <w:t>Retrieve</w:t>
@@ -379,9 +997,16 @@
         <w:t xml:space="preserve"> Version e Database name</w:t>
       </w:r>
     </w:p>
-    <w:p/>
-    <w:p>
-      <w:hyperlink r:id="rId10" w:history="1">
+    <w:p>
+      <w:pPr>
+        <w:jc w:val="both"/>
+      </w:pPr>
+    </w:p>
+    <w:p>
+      <w:pPr>
+        <w:jc w:val="both"/>
+      </w:pPr>
+      <w:hyperlink r:id="rId14" w:history="1">
         <w:r>
           <w:rPr>
             <w:rStyle w:val="Collegamentoipertestuale"/>
@@ -391,7 +1016,10 @@
       </w:hyperlink>
     </w:p>
     <w:p>
-      <w:hyperlink r:id="rId11" w:history="1">
+      <w:pPr>
+        <w:jc w:val="both"/>
+      </w:pPr>
+      <w:hyperlink r:id="rId15" w:history="1">
         <w:r>
           <w:rPr>
             <w:rStyle w:val="Collegamentoipertestuale"/>
@@ -401,7 +1029,10 @@
       </w:hyperlink>
     </w:p>
     <w:p>
-      <w:hyperlink r:id="rId12" w:history="1">
+      <w:pPr>
+        <w:jc w:val="both"/>
+      </w:pPr>
+      <w:hyperlink r:id="rId16" w:history="1">
         <w:r>
           <w:rPr>
             <w:rStyle w:val="Collegamentoipertestuale"/>
@@ -410,117 +1041,109 @@
         </w:r>
       </w:hyperlink>
     </w:p>
-    <w:p/>
-    <w:p/>
-    <w:p>
-      <w:pPr>
-        <w:jc w:val="both"/>
-        <w:rPr>
-          <w:rFonts w:asciiTheme="majorHAnsi" w:hAnsiTheme="majorHAnsi" w:cstheme="majorHAnsi"/>
-          <w:sz w:val="44"/>
-          <w:szCs w:val="44"/>
-          <w:lang w:val="en-GB"/>
-        </w:rPr>
-      </w:pPr>
-      <w:r>
-        <w:rPr>
-          <w:rFonts w:asciiTheme="majorHAnsi" w:hAnsiTheme="majorHAnsi" w:cstheme="majorHAnsi"/>
-          <w:sz w:val="44"/>
-          <w:szCs w:val="44"/>
-          <w:lang w:val="en-GB"/>
-        </w:rPr>
-        <w:t>SQL-</w:t>
-      </w:r>
-      <w:r>
-        <w:rPr>
-          <w:rFonts w:asciiTheme="majorHAnsi" w:hAnsiTheme="majorHAnsi" w:cstheme="majorHAnsi"/>
-          <w:sz w:val="44"/>
-          <w:szCs w:val="44"/>
-          <w:lang w:val="en-GB"/>
-        </w:rPr>
-        <w:t>Injection</w:t>
-      </w:r>
-    </w:p>
-    <w:p>
-      <w:pPr>
-        <w:jc w:val="both"/>
-        <w:rPr>
-          <w:rFonts w:asciiTheme="majorHAnsi" w:hAnsiTheme="majorHAnsi" w:cstheme="majorHAnsi"/>
+    <w:p>
+      <w:pPr>
+        <w:pStyle w:val="Titolo1"/>
+        <w:rPr>
+          <w:sz w:val="48"/>
+          <w:szCs w:val="48"/>
+        </w:rPr>
+      </w:pPr>
+      <w:proofErr w:type="spellStart"/>
+      <w:r>
+        <w:rPr>
+          <w:sz w:val="48"/>
+          <w:szCs w:val="48"/>
+        </w:rPr>
+        <w:t>Introduction</w:t>
+      </w:r>
+      <w:proofErr w:type="spellEnd"/>
+    </w:p>
+    <w:p>
+      <w:pPr>
+        <w:jc w:val="both"/>
+        <w:rPr>
+          <w:sz w:val="24"/>
+          <w:szCs w:val="24"/>
+        </w:rPr>
+      </w:pPr>
+      <w:proofErr w:type="spellStart"/>
+      <w:r>
+        <w:rPr>
+          <w:sz w:val="24"/>
+          <w:szCs w:val="24"/>
+        </w:rPr>
+        <w:t>This</w:t>
+      </w:r>
+      <w:proofErr w:type="spellEnd"/>
+      <w:r>
+        <w:rPr>
+          <w:sz w:val="24"/>
+          <w:szCs w:val="24"/>
+        </w:rPr>
+        <w:t xml:space="preserve"> </w:t>
+      </w:r>
+    </w:p>
+    <w:p>
+      <w:pPr>
+        <w:pStyle w:val="Titolo1"/>
+        <w:rPr>
+          <w:sz w:val="48"/>
+          <w:szCs w:val="48"/>
+        </w:rPr>
+      </w:pPr>
+      <w:bookmarkStart w:id="0" w:name="_Toc41900206"/>
+      <w:r>
+        <w:rPr>
+          <w:sz w:val="48"/>
+          <w:szCs w:val="48"/>
+        </w:rPr>
+        <w:t>Exploits</w:t>
+      </w:r>
+      <w:bookmarkEnd w:id="0"/>
+    </w:p>
+    <w:p>
+      <w:pPr>
+        <w:pStyle w:val="Titolo2"/>
+        <w:rPr>
+          <w:sz w:val="40"/>
+          <w:szCs w:val="40"/>
+          <w:lang w:val="en-GB"/>
+        </w:rPr>
+      </w:pPr>
+      <w:bookmarkStart w:id="1" w:name="_Toc41900207"/>
+      <w:r>
+        <w:rPr>
+          <w:sz w:val="40"/>
+          <w:szCs w:val="40"/>
+          <w:lang w:val="en-GB"/>
+        </w:rPr>
+        <w:t>SQL-Injection</w:t>
+      </w:r>
+      <w:bookmarkEnd w:id="1"/>
+    </w:p>
+    <w:p>
+      <w:pPr>
+        <w:pStyle w:val="Titolo3"/>
+        <w:rPr>
           <w:sz w:val="32"/>
           <w:szCs w:val="32"/>
           <w:lang w:val="en-GB"/>
         </w:rPr>
       </w:pPr>
-      <w:r>
-        <w:rPr>
-          <w:rFonts w:asciiTheme="majorHAnsi" w:hAnsiTheme="majorHAnsi" w:cstheme="majorHAnsi"/>
+      <w:bookmarkStart w:id="2" w:name="_Hlk41899280"/>
+      <w:bookmarkStart w:id="3" w:name="_Toc41900208"/>
+      <w:r>
+        <w:rPr>
           <w:sz w:val="32"/>
           <w:szCs w:val="32"/>
           <w:lang w:val="en-GB"/>
         </w:rPr>
-        <w:t>W</w:t>
-      </w:r>
-      <w:r>
-        <w:rPr>
-          <w:rFonts w:asciiTheme="majorHAnsi" w:hAnsiTheme="majorHAnsi" w:cstheme="majorHAnsi"/>
-          <w:sz w:val="32"/>
-          <w:szCs w:val="32"/>
-          <w:lang w:val="en-GB"/>
-        </w:rPr>
-        <w:t>ordPress plugin Chained-Quiz</w:t>
-      </w:r>
-      <w:r>
-        <w:rPr>
-          <w:rFonts w:asciiTheme="majorHAnsi" w:hAnsiTheme="majorHAnsi" w:cstheme="majorHAnsi"/>
-          <w:sz w:val="32"/>
-          <w:szCs w:val="32"/>
-          <w:lang w:val="en-GB"/>
-        </w:rPr>
-        <w:t xml:space="preserve"> SQL-I</w:t>
-      </w:r>
-      <w:r>
-        <w:rPr>
-          <w:rFonts w:asciiTheme="majorHAnsi" w:hAnsiTheme="majorHAnsi" w:cstheme="majorHAnsi"/>
-          <w:sz w:val="32"/>
-          <w:szCs w:val="32"/>
-          <w:lang w:val="en-GB"/>
-        </w:rPr>
-        <w:t>njection</w:t>
-      </w:r>
-    </w:p>
-    <w:p>
-      <w:pPr>
-        <w:jc w:val="both"/>
-        <w:rPr>
-          <w:rFonts w:asciiTheme="majorHAnsi" w:hAnsiTheme="majorHAnsi" w:cstheme="majorHAnsi"/>
-          <w:sz w:val="32"/>
-          <w:szCs w:val="32"/>
-          <w:lang w:val="en-GB"/>
-        </w:rPr>
-      </w:pPr>
-      <w:r>
-        <w:fldChar w:fldCharType="begin"/>
-      </w:r>
-      <w:r>
-        <w:rPr>
-          <w:lang w:val="en-GB"/>
-        </w:rPr>
-        <w:instrText xml:space="preserve"> HYPERLINK "https://www.exploit-db.com/exploits/45221" </w:instrText>
-      </w:r>
-      <w:r>
-        <w:fldChar w:fldCharType="separate"/>
-      </w:r>
-      <w:r>
-        <w:rPr>
-          <w:rStyle w:val="Collegamentoipertestuale"/>
-          <w:lang w:val="en-GB"/>
-        </w:rPr>
-        <w:t>https://www.exploit-db.com/exploits/45221</w:t>
-      </w:r>
-      <w:r>
-        <w:fldChar w:fldCharType="end"/>
-      </w:r>
-    </w:p>
+        <w:t>WordPress plugin Chained-Quiz SQL-Injection</w:t>
+      </w:r>
+      <w:bookmarkEnd w:id="3"/>
+    </w:p>
+    <w:bookmarkEnd w:id="2"/>
     <w:p>
       <w:pPr>
         <w:jc w:val="both"/>
@@ -718,7 +1341,6 @@
           <w:szCs w:val="24"/>
           <w:lang w:val="en-GB"/>
         </w:rPr>
-        <w:lastRenderedPageBreak/>
         <w:t xml:space="preserve">When we submit the answer of a question via a POST request, we can inject SQL commands to the parameter </w:t>
       </w:r>
       <w:r>
@@ -848,6 +1470,7 @@
           <w:noProof/>
           <w:lang w:val="en-GB"/>
         </w:rPr>
+        <w:lastRenderedPageBreak/>
         <w:drawing>
           <wp:anchor distT="0" distB="0" distL="114300" distR="114300" simplePos="0" relativeHeight="251659264" behindDoc="0" locked="0" layoutInCell="1" allowOverlap="1" wp14:anchorId="4822F2D2" wp14:editId="7FCA44AB">
             <wp:simplePos x="0" y="0"/>
@@ -872,7 +1495,7 @@
                     <pic:cNvPicPr/>
                   </pic:nvPicPr>
                   <pic:blipFill>
-                    <a:blip r:embed="rId13">
+                    <a:blip r:embed="rId17">
                       <a:extLst>
                         <a:ext uri="{28A0092B-C50C-407E-A947-70E740481C1C}">
                           <a14:useLocalDpi xmlns:a14="http://schemas.microsoft.com/office/drawing/2010/main" val="0"/>
@@ -972,7 +1595,7 @@
                     <pic:cNvPicPr/>
                   </pic:nvPicPr>
                   <pic:blipFill>
-                    <a:blip r:embed="rId14">
+                    <a:blip r:embed="rId18">
                       <a:extLst>
                         <a:ext uri="{28A0092B-C50C-407E-A947-70E740481C1C}">
                           <a14:useLocalDpi xmlns:a14="http://schemas.microsoft.com/office/drawing/2010/main" val="0"/>
@@ -1052,7 +1675,7 @@
                     <pic:cNvPicPr/>
                   </pic:nvPicPr>
                   <pic:blipFill>
-                    <a:blip r:embed="rId15">
+                    <a:blip r:embed="rId19">
                       <a:extLst>
                         <a:ext uri="{28A0092B-C50C-407E-A947-70E740481C1C}">
                           <a14:useLocalDpi xmlns:a14="http://schemas.microsoft.com/office/drawing/2010/main" val="0"/>
@@ -1121,22 +1744,82 @@
     </w:p>
     <w:p>
       <w:pPr>
+        <w:pStyle w:val="Titolo2"/>
+        <w:rPr>
+          <w:sz w:val="40"/>
+          <w:szCs w:val="40"/>
+          <w:lang w:val="en-GB"/>
+        </w:rPr>
+      </w:pPr>
+      <w:bookmarkStart w:id="4" w:name="_Toc41900209"/>
+      <w:r>
+        <w:rPr>
+          <w:sz w:val="40"/>
+          <w:szCs w:val="40"/>
+          <w:lang w:val="en-GB"/>
+        </w:rPr>
+        <w:t>Cross-Site Scripting</w:t>
+      </w:r>
+      <w:bookmarkEnd w:id="4"/>
+    </w:p>
+    <w:p>
+      <w:pPr>
+        <w:pStyle w:val="Titolo3"/>
+        <w:rPr>
+          <w:sz w:val="32"/>
+          <w:szCs w:val="32"/>
+          <w:lang w:val="en-GB"/>
+        </w:rPr>
+      </w:pPr>
+      <w:bookmarkStart w:id="5" w:name="_Toc41900210"/>
+      <w:r>
+        <w:rPr>
+          <w:sz w:val="32"/>
+          <w:szCs w:val="32"/>
+          <w:lang w:val="en-GB"/>
+        </w:rPr>
+        <w:t>CodeIgniter XSS scripting attack</w:t>
+      </w:r>
+      <w:bookmarkEnd w:id="5"/>
+    </w:p>
+    <w:p>
+      <w:pPr>
         <w:jc w:val="both"/>
         <w:rPr>
           <w:rFonts w:asciiTheme="majorHAnsi" w:hAnsiTheme="majorHAnsi" w:cstheme="majorHAnsi"/>
-          <w:sz w:val="44"/>
-          <w:szCs w:val="44"/>
+          <w:sz w:val="24"/>
+          <w:szCs w:val="24"/>
           <w:lang w:val="en-GB"/>
         </w:rPr>
       </w:pPr>
       <w:r>
         <w:rPr>
           <w:rFonts w:asciiTheme="majorHAnsi" w:hAnsiTheme="majorHAnsi" w:cstheme="majorHAnsi"/>
-          <w:sz w:val="44"/>
-          <w:szCs w:val="44"/>
-          <w:lang w:val="en-GB"/>
-        </w:rPr>
-        <w:t>Cross-Site Scripting</w:t>
+          <w:sz w:val="24"/>
+          <w:szCs w:val="24"/>
+          <w:lang w:val="en-GB"/>
+        </w:rPr>
+        <w:t>Vulnerability description</w:t>
+      </w:r>
+    </w:p>
+    <w:p>
+      <w:pPr>
+        <w:jc w:val="both"/>
+        <w:rPr>
+          <w:rFonts w:cstheme="minorHAnsi"/>
+          <w:sz w:val="24"/>
+          <w:szCs w:val="24"/>
+          <w:lang w:val="en-GB"/>
+        </w:rPr>
+      </w:pPr>
+      <w:r>
+        <w:rPr>
+          <w:rFonts w:cstheme="minorHAnsi"/>
+          <w:sz w:val="24"/>
+          <w:szCs w:val="24"/>
+          <w:lang w:val="en-GB"/>
+        </w:rPr>
+        <w:t xml:space="preserve">CodeIgniter is a PHP framework to create web applications. The version prior to v2.1.2 are vulnerable to XSS scripting attacks. </w:t>
       </w:r>
     </w:p>
     <w:p>
@@ -1144,12 +1827,595 @@
         <w:jc w:val="both"/>
         <w:rPr>
           <w:rFonts w:asciiTheme="majorHAnsi" w:hAnsiTheme="majorHAnsi" w:cstheme="majorHAnsi"/>
-          <w:sz w:val="44"/>
-          <w:szCs w:val="44"/>
-          <w:lang w:val="en-GB"/>
-        </w:rPr>
-      </w:pPr>
-      <w:hyperlink r:id="rId16" w:history="1">
+          <w:sz w:val="24"/>
+          <w:szCs w:val="24"/>
+          <w:lang w:val="en-GB"/>
+        </w:rPr>
+      </w:pPr>
+      <w:r>
+        <w:rPr>
+          <w:rFonts w:asciiTheme="majorHAnsi" w:hAnsiTheme="majorHAnsi" w:cstheme="majorHAnsi"/>
+          <w:sz w:val="24"/>
+          <w:szCs w:val="24"/>
+          <w:lang w:val="en-GB"/>
+        </w:rPr>
+        <w:t>Causes of vulnerability</w:t>
+      </w:r>
+    </w:p>
+    <w:p>
+      <w:pPr>
+        <w:jc w:val="both"/>
+        <w:rPr>
+          <w:rFonts w:cstheme="minorHAnsi"/>
+          <w:sz w:val="24"/>
+          <w:szCs w:val="24"/>
+          <w:lang w:val="en-GB"/>
+        </w:rPr>
+      </w:pPr>
+      <w:r>
+        <w:rPr>
+          <w:rFonts w:cstheme="minorHAnsi"/>
+          <w:sz w:val="24"/>
+          <w:szCs w:val="24"/>
+          <w:lang w:val="en-GB"/>
+        </w:rPr>
+        <w:t xml:space="preserve">The cause of the vulnerability lies on the function </w:t>
+      </w:r>
+      <w:proofErr w:type="spellStart"/>
+      <w:r>
+        <w:rPr>
+          <w:rFonts w:cstheme="minorHAnsi"/>
+          <w:i/>
+          <w:iCs/>
+          <w:sz w:val="24"/>
+          <w:szCs w:val="24"/>
+          <w:lang w:val="en-GB"/>
+        </w:rPr>
+        <w:t>xss_clean</w:t>
+      </w:r>
+      <w:proofErr w:type="spellEnd"/>
+      <w:r>
+        <w:rPr>
+          <w:rFonts w:cstheme="minorHAnsi"/>
+          <w:i/>
+          <w:iCs/>
+          <w:sz w:val="24"/>
+          <w:szCs w:val="24"/>
+          <w:lang w:val="en-GB"/>
+        </w:rPr>
+        <w:t>()</w:t>
+      </w:r>
+      <w:r>
+        <w:rPr>
+          <w:rFonts w:cstheme="minorHAnsi"/>
+          <w:sz w:val="24"/>
+          <w:szCs w:val="24"/>
+          <w:lang w:val="en-GB"/>
+        </w:rPr>
+        <w:t>, that is a filter protection used to sanitize user inputs. The filter is not working correctly, therefore it is possible to execute a malicious script.</w:t>
+      </w:r>
+    </w:p>
+    <w:p>
+      <w:pPr>
+        <w:jc w:val="both"/>
+        <w:rPr>
+          <w:rFonts w:asciiTheme="majorHAnsi" w:hAnsiTheme="majorHAnsi" w:cstheme="majorHAnsi"/>
+          <w:sz w:val="24"/>
+          <w:szCs w:val="24"/>
+          <w:lang w:val="en-GB"/>
+        </w:rPr>
+      </w:pPr>
+      <w:r>
+        <w:rPr>
+          <w:rFonts w:asciiTheme="majorHAnsi" w:hAnsiTheme="majorHAnsi" w:cstheme="majorHAnsi"/>
+          <w:sz w:val="24"/>
+          <w:szCs w:val="24"/>
+          <w:lang w:val="en-GB"/>
+        </w:rPr>
+        <w:t>Implementation</w:t>
+      </w:r>
+    </w:p>
+    <w:p>
+      <w:pPr>
+        <w:jc w:val="both"/>
+        <w:rPr>
+          <w:rFonts w:cstheme="minorHAnsi"/>
+          <w:sz w:val="24"/>
+          <w:szCs w:val="24"/>
+          <w:lang w:val="en-GB"/>
+        </w:rPr>
+      </w:pPr>
+      <w:r>
+        <w:rPr>
+          <w:rFonts w:cstheme="minorHAnsi"/>
+          <w:sz w:val="24"/>
+          <w:szCs w:val="24"/>
+          <w:lang w:val="en-GB"/>
+        </w:rPr>
+        <w:t xml:space="preserve">The aim of this exploit is to </w:t>
+      </w:r>
+      <w:r>
+        <w:rPr>
+          <w:rFonts w:cstheme="minorHAnsi"/>
+          <w:sz w:val="24"/>
+          <w:szCs w:val="24"/>
+          <w:lang w:val="en-GB"/>
+        </w:rPr>
+        <w:t xml:space="preserve">launch a script </w:t>
+      </w:r>
+      <w:r>
+        <w:rPr>
+          <w:rFonts w:cstheme="minorHAnsi"/>
+          <w:sz w:val="24"/>
+          <w:szCs w:val="24"/>
+          <w:lang w:val="en-GB"/>
+        </w:rPr>
+        <w:t>rising</w:t>
+      </w:r>
+      <w:r>
+        <w:rPr>
+          <w:rFonts w:cstheme="minorHAnsi"/>
+          <w:sz w:val="24"/>
+          <w:szCs w:val="24"/>
+          <w:lang w:val="en-GB"/>
+        </w:rPr>
+        <w:t xml:space="preserve"> an alert</w:t>
+      </w:r>
+      <w:r>
+        <w:rPr>
+          <w:rFonts w:cstheme="minorHAnsi"/>
+          <w:sz w:val="24"/>
+          <w:szCs w:val="24"/>
+          <w:lang w:val="en-GB"/>
+        </w:rPr>
+        <w:t xml:space="preserve"> using the function </w:t>
+      </w:r>
+      <w:proofErr w:type="spellStart"/>
+      <w:r>
+        <w:rPr>
+          <w:rFonts w:cstheme="minorHAnsi"/>
+          <w:i/>
+          <w:iCs/>
+          <w:sz w:val="24"/>
+          <w:szCs w:val="24"/>
+          <w:lang w:val="en-GB"/>
+        </w:rPr>
+        <w:t>xss_clean</w:t>
+      </w:r>
+      <w:proofErr w:type="spellEnd"/>
+      <w:r>
+        <w:rPr>
+          <w:rFonts w:cstheme="minorHAnsi"/>
+          <w:i/>
+          <w:iCs/>
+          <w:sz w:val="24"/>
+          <w:szCs w:val="24"/>
+          <w:lang w:val="en-GB"/>
+        </w:rPr>
+        <w:t>()</w:t>
+      </w:r>
+      <w:r>
+        <w:rPr>
+          <w:rFonts w:cstheme="minorHAnsi"/>
+          <w:sz w:val="24"/>
+          <w:szCs w:val="24"/>
+          <w:lang w:val="en-GB"/>
+        </w:rPr>
+        <w:t>. This function is used to sanitize the input of the form.</w:t>
+      </w:r>
+      <w:r>
+        <w:rPr>
+          <w:rFonts w:cstheme="minorHAnsi"/>
+          <w:sz w:val="24"/>
+          <w:szCs w:val="24"/>
+          <w:lang w:val="en-GB"/>
+        </w:rPr>
+        <w:t xml:space="preserve"> </w:t>
+      </w:r>
+    </w:p>
+    <w:p>
+      <w:pPr>
+        <w:jc w:val="both"/>
+        <w:rPr>
+          <w:rFonts w:cstheme="minorHAnsi"/>
+          <w:sz w:val="24"/>
+          <w:szCs w:val="24"/>
+          <w:lang w:val="en-GB"/>
+        </w:rPr>
+      </w:pPr>
+      <w:r>
+        <w:rPr>
+          <w:rFonts w:cstheme="minorHAnsi"/>
+          <w:sz w:val="24"/>
+          <w:szCs w:val="24"/>
+          <w:lang w:val="en-GB"/>
+        </w:rPr>
+        <w:t>The payload is the following:</w:t>
+      </w:r>
+    </w:p>
+    <w:p>
+      <w:pPr>
+        <w:jc w:val="both"/>
+        <w:rPr>
+          <w:rFonts w:cstheme="minorHAnsi"/>
+          <w:sz w:val="24"/>
+          <w:szCs w:val="24"/>
+          <w:lang w:val="en-GB"/>
+        </w:rPr>
+      </w:pPr>
+      <w:r>
+        <w:rPr>
+          <w:rFonts w:cstheme="minorHAnsi"/>
+          <w:sz w:val="24"/>
+          <w:szCs w:val="24"/>
+          <w:lang w:val="en-GB"/>
+        </w:rPr>
+        <w:drawing>
+          <wp:anchor distT="0" distB="0" distL="114300" distR="114300" simplePos="0" relativeHeight="251662336" behindDoc="0" locked="0" layoutInCell="1" allowOverlap="1" wp14:anchorId="30E2F36A" wp14:editId="0EBE8202">
+            <wp:simplePos x="0" y="0"/>
+            <wp:positionH relativeFrom="margin">
+              <wp:align>center</wp:align>
+            </wp:positionH>
+            <wp:positionV relativeFrom="paragraph">
+              <wp:posOffset>234950</wp:posOffset>
+            </wp:positionV>
+            <wp:extent cx="3784795" cy="330217"/>
+            <wp:effectExtent l="0" t="0" r="6350" b="0"/>
+            <wp:wrapTopAndBottom/>
+            <wp:docPr id="4" name="Immagine 4"/>
+            <wp:cNvGraphicFramePr>
+              <a:graphicFrameLocks xmlns:a="http://schemas.openxmlformats.org/drawingml/2006/main" noChangeAspect="1"/>
+            </wp:cNvGraphicFramePr>
+            <a:graphic xmlns:a="http://schemas.openxmlformats.org/drawingml/2006/main">
+              <a:graphicData uri="http://schemas.openxmlformats.org/drawingml/2006/picture">
+                <pic:pic xmlns:pic="http://schemas.openxmlformats.org/drawingml/2006/picture">
+                  <pic:nvPicPr>
+                    <pic:cNvPr id="1" name=""/>
+                    <pic:cNvPicPr/>
+                  </pic:nvPicPr>
+                  <pic:blipFill>
+                    <a:blip r:embed="rId20">
+                      <a:extLst>
+                        <a:ext uri="{28A0092B-C50C-407E-A947-70E740481C1C}">
+                          <a14:useLocalDpi xmlns:a14="http://schemas.microsoft.com/office/drawing/2010/main" val="0"/>
+                        </a:ext>
+                      </a:extLst>
+                    </a:blip>
+                    <a:stretch>
+                      <a:fillRect/>
+                    </a:stretch>
+                  </pic:blipFill>
+                  <pic:spPr>
+                    <a:xfrm>
+                      <a:off x="0" y="0"/>
+                      <a:ext cx="3784795" cy="330217"/>
+                    </a:xfrm>
+                    <a:prstGeom prst="rect">
+                      <a:avLst/>
+                    </a:prstGeom>
+                  </pic:spPr>
+                </pic:pic>
+              </a:graphicData>
+            </a:graphic>
+          </wp:anchor>
+        </w:drawing>
+      </w:r>
+    </w:p>
+    <w:p>
+      <w:pPr>
+        <w:jc w:val="both"/>
+        <w:rPr>
+          <w:rFonts w:cstheme="minorHAnsi"/>
+          <w:sz w:val="24"/>
+          <w:szCs w:val="24"/>
+          <w:lang w:val="en-GB"/>
+        </w:rPr>
+      </w:pPr>
+    </w:p>
+    <w:p>
+      <w:pPr>
+        <w:jc w:val="both"/>
+        <w:rPr>
+          <w:rFonts w:cstheme="minorHAnsi"/>
+          <w:sz w:val="24"/>
+          <w:szCs w:val="24"/>
+          <w:lang w:val="en-GB"/>
+        </w:rPr>
+      </w:pPr>
+      <w:r>
+        <w:rPr>
+          <w:rFonts w:cstheme="minorHAnsi"/>
+          <w:sz w:val="24"/>
+          <w:szCs w:val="24"/>
+          <w:lang w:val="en-GB"/>
+        </w:rPr>
+        <w:t xml:space="preserve">This payload is </w:t>
+      </w:r>
+      <w:r>
+        <w:rPr>
+          <w:rFonts w:cstheme="minorHAnsi"/>
+          <w:sz w:val="24"/>
+          <w:szCs w:val="24"/>
+          <w:lang w:val="en-GB"/>
+        </w:rPr>
+        <w:t>inserted as parameter of the POST request</w:t>
+      </w:r>
+      <w:r>
+        <w:rPr>
+          <w:rFonts w:cstheme="minorHAnsi"/>
+          <w:sz w:val="24"/>
+          <w:szCs w:val="24"/>
+          <w:lang w:val="en-GB"/>
+        </w:rPr>
+        <w:t>:</w:t>
+      </w:r>
+    </w:p>
+    <w:p>
+      <w:pPr>
+        <w:jc w:val="both"/>
+        <w:rPr>
+          <w:rFonts w:cstheme="minorHAnsi"/>
+          <w:sz w:val="24"/>
+          <w:szCs w:val="24"/>
+          <w:lang w:val="en-GB"/>
+        </w:rPr>
+      </w:pPr>
+      <w:r>
+        <w:rPr>
+          <w:rFonts w:cstheme="minorHAnsi"/>
+          <w:sz w:val="24"/>
+          <w:szCs w:val="24"/>
+          <w:lang w:val="en-GB"/>
+        </w:rPr>
+        <w:drawing>
+          <wp:anchor distT="0" distB="0" distL="114300" distR="114300" simplePos="0" relativeHeight="251663360" behindDoc="0" locked="0" layoutInCell="1" allowOverlap="1" wp14:anchorId="69F14A19" wp14:editId="282FF2BF">
+            <wp:simplePos x="0" y="0"/>
+            <wp:positionH relativeFrom="margin">
+              <wp:align>center</wp:align>
+            </wp:positionH>
+            <wp:positionV relativeFrom="paragraph">
+              <wp:posOffset>214630</wp:posOffset>
+            </wp:positionV>
+            <wp:extent cx="2095608" cy="831893"/>
+            <wp:effectExtent l="0" t="0" r="0" b="6350"/>
+            <wp:wrapTopAndBottom/>
+            <wp:docPr id="5" name="Immagine 5"/>
+            <wp:cNvGraphicFramePr>
+              <a:graphicFrameLocks xmlns:a="http://schemas.openxmlformats.org/drawingml/2006/main" noChangeAspect="1"/>
+            </wp:cNvGraphicFramePr>
+            <a:graphic xmlns:a="http://schemas.openxmlformats.org/drawingml/2006/main">
+              <a:graphicData uri="http://schemas.openxmlformats.org/drawingml/2006/picture">
+                <pic:pic xmlns:pic="http://schemas.openxmlformats.org/drawingml/2006/picture">
+                  <pic:nvPicPr>
+                    <pic:cNvPr id="1" name=""/>
+                    <pic:cNvPicPr/>
+                  </pic:nvPicPr>
+                  <pic:blipFill>
+                    <a:blip r:embed="rId21">
+                      <a:extLst>
+                        <a:ext uri="{28A0092B-C50C-407E-A947-70E740481C1C}">
+                          <a14:useLocalDpi xmlns:a14="http://schemas.microsoft.com/office/drawing/2010/main" val="0"/>
+                        </a:ext>
+                      </a:extLst>
+                    </a:blip>
+                    <a:stretch>
+                      <a:fillRect/>
+                    </a:stretch>
+                  </pic:blipFill>
+                  <pic:spPr>
+                    <a:xfrm>
+                      <a:off x="0" y="0"/>
+                      <a:ext cx="2095608" cy="831893"/>
+                    </a:xfrm>
+                    <a:prstGeom prst="rect">
+                      <a:avLst/>
+                    </a:prstGeom>
+                  </pic:spPr>
+                </pic:pic>
+              </a:graphicData>
+            </a:graphic>
+          </wp:anchor>
+        </w:drawing>
+      </w:r>
+    </w:p>
+    <w:p>
+      <w:pPr>
+        <w:jc w:val="both"/>
+        <w:rPr>
+          <w:rFonts w:cstheme="minorHAnsi"/>
+          <w:sz w:val="24"/>
+          <w:szCs w:val="24"/>
+          <w:lang w:val="en-GB"/>
+        </w:rPr>
+      </w:pPr>
+    </w:p>
+    <w:p>
+      <w:pPr>
+        <w:jc w:val="both"/>
+        <w:rPr>
+          <w:rFonts w:cstheme="minorHAnsi"/>
+          <w:sz w:val="24"/>
+          <w:szCs w:val="24"/>
+          <w:lang w:val="en-GB"/>
+        </w:rPr>
+      </w:pPr>
+      <w:r>
+        <w:rPr>
+          <w:rFonts w:cstheme="minorHAnsi"/>
+          <w:sz w:val="24"/>
+          <w:szCs w:val="24"/>
+          <w:lang w:val="en-GB"/>
+        </w:rPr>
+        <w:t xml:space="preserve">The request is then executed using the python library </w:t>
+      </w:r>
+      <w:r>
+        <w:rPr>
+          <w:rFonts w:cstheme="minorHAnsi"/>
+          <w:i/>
+          <w:iCs/>
+          <w:sz w:val="24"/>
+          <w:szCs w:val="24"/>
+          <w:lang w:val="en-GB"/>
+        </w:rPr>
+        <w:t>requests</w:t>
+      </w:r>
+      <w:r>
+        <w:rPr>
+          <w:rFonts w:cstheme="minorHAnsi"/>
+          <w:i/>
+          <w:iCs/>
+          <w:sz w:val="24"/>
+          <w:szCs w:val="24"/>
+          <w:lang w:val="en-GB"/>
+        </w:rPr>
+        <w:t xml:space="preserve"> </w:t>
+      </w:r>
+      <w:r>
+        <w:rPr>
+          <w:rFonts w:cstheme="minorHAnsi"/>
+          <w:sz w:val="24"/>
+          <w:szCs w:val="24"/>
+          <w:lang w:val="en-GB"/>
+        </w:rPr>
+        <w:t>and the script is shown to be present in the answer of the request:</w:t>
+      </w:r>
+    </w:p>
+    <w:p>
+      <w:pPr>
+        <w:jc w:val="both"/>
+        <w:rPr>
+          <w:rFonts w:cstheme="minorHAnsi"/>
+          <w:sz w:val="24"/>
+          <w:szCs w:val="24"/>
+          <w:lang w:val="en-GB"/>
+        </w:rPr>
+      </w:pPr>
+      <w:r>
+        <w:rPr>
+          <w:rFonts w:cstheme="minorHAnsi"/>
+          <w:sz w:val="24"/>
+          <w:szCs w:val="24"/>
+          <w:lang w:val="en-GB"/>
+        </w:rPr>
+        <w:drawing>
+          <wp:anchor distT="0" distB="0" distL="114300" distR="114300" simplePos="0" relativeHeight="251664384" behindDoc="0" locked="0" layoutInCell="1" allowOverlap="1" wp14:anchorId="24DDD9E8" wp14:editId="41F01DD4">
+            <wp:simplePos x="0" y="0"/>
+            <wp:positionH relativeFrom="margin">
+              <wp:align>center</wp:align>
+            </wp:positionH>
+            <wp:positionV relativeFrom="paragraph">
+              <wp:posOffset>203835</wp:posOffset>
+            </wp:positionV>
+            <wp:extent cx="4026107" cy="1632034"/>
+            <wp:effectExtent l="0" t="0" r="0" b="6350"/>
+            <wp:wrapTopAndBottom/>
+            <wp:docPr id="6" name="Immagine 6"/>
+            <wp:cNvGraphicFramePr>
+              <a:graphicFrameLocks xmlns:a="http://schemas.openxmlformats.org/drawingml/2006/main" noChangeAspect="1"/>
+            </wp:cNvGraphicFramePr>
+            <a:graphic xmlns:a="http://schemas.openxmlformats.org/drawingml/2006/main">
+              <a:graphicData uri="http://schemas.openxmlformats.org/drawingml/2006/picture">
+                <pic:pic xmlns:pic="http://schemas.openxmlformats.org/drawingml/2006/picture">
+                  <pic:nvPicPr>
+                    <pic:cNvPr id="1" name=""/>
+                    <pic:cNvPicPr/>
+                  </pic:nvPicPr>
+                  <pic:blipFill>
+                    <a:blip r:embed="rId22">
+                      <a:extLst>
+                        <a:ext uri="{28A0092B-C50C-407E-A947-70E740481C1C}">
+                          <a14:useLocalDpi xmlns:a14="http://schemas.microsoft.com/office/drawing/2010/main" val="0"/>
+                        </a:ext>
+                      </a:extLst>
+                    </a:blip>
+                    <a:stretch>
+                      <a:fillRect/>
+                    </a:stretch>
+                  </pic:blipFill>
+                  <pic:spPr>
+                    <a:xfrm>
+                      <a:off x="0" y="0"/>
+                      <a:ext cx="4026107" cy="1632034"/>
+                    </a:xfrm>
+                    <a:prstGeom prst="rect">
+                      <a:avLst/>
+                    </a:prstGeom>
+                  </pic:spPr>
+                </pic:pic>
+              </a:graphicData>
+            </a:graphic>
+          </wp:anchor>
+        </w:drawing>
+      </w:r>
+    </w:p>
+    <w:p>
+      <w:pPr>
+        <w:jc w:val="both"/>
+        <w:rPr>
+          <w:rFonts w:cstheme="minorHAnsi"/>
+          <w:sz w:val="24"/>
+          <w:szCs w:val="24"/>
+          <w:lang w:val="en-GB"/>
+        </w:rPr>
+      </w:pPr>
+    </w:p>
+    <w:p>
+      <w:pPr>
+        <w:pStyle w:val="Titolo1"/>
+        <w:rPr>
+          <w:sz w:val="48"/>
+          <w:szCs w:val="48"/>
+          <w:lang w:val="en-GB"/>
+        </w:rPr>
+      </w:pPr>
+      <w:bookmarkStart w:id="6" w:name="_Toc41900211"/>
+      <w:r>
+        <w:rPr>
+          <w:sz w:val="48"/>
+          <w:szCs w:val="48"/>
+          <w:lang w:val="en-GB"/>
+        </w:rPr>
+        <w:t>References</w:t>
+      </w:r>
+      <w:bookmarkEnd w:id="6"/>
+    </w:p>
+    <w:p>
+      <w:pPr>
+        <w:jc w:val="both"/>
+        <w:rPr>
+          <w:color w:val="0000FF"/>
+          <w:u w:val="single"/>
+          <w:lang w:val="en-GB"/>
+        </w:rPr>
+      </w:pPr>
+      <w:r>
+        <w:rPr>
+          <w:rFonts w:cstheme="minorHAnsi"/>
+          <w:sz w:val="24"/>
+          <w:szCs w:val="24"/>
+          <w:lang w:val="en-GB"/>
+        </w:rPr>
+        <w:t>CodeIgniter</w:t>
+      </w:r>
+      <w:r>
+        <w:rPr>
+          <w:rFonts w:cstheme="minorHAnsi"/>
+          <w:sz w:val="24"/>
+          <w:szCs w:val="24"/>
+          <w:lang w:val="en-GB"/>
+        </w:rPr>
+        <w:t xml:space="preserve"> XSS </w:t>
+      </w:r>
+      <w:r>
+        <w:rPr>
+          <w:rFonts w:cstheme="minorHAnsi"/>
+          <w:sz w:val="24"/>
+          <w:szCs w:val="24"/>
+          <w:lang w:val="en-GB"/>
+        </w:rPr>
+        <w:t xml:space="preserve">attack: </w:t>
+      </w:r>
+      <w:hyperlink r:id="rId23" w:history="1">
         <w:r>
           <w:rPr>
             <w:rStyle w:val="Collegamentoipertestuale"/>
@@ -1163,6 +2429,35 @@
       <w:pPr>
         <w:jc w:val="both"/>
         <w:rPr>
+          <w:rFonts w:cstheme="minorHAnsi"/>
+          <w:sz w:val="24"/>
+          <w:szCs w:val="24"/>
+          <w:lang w:val="en-GB"/>
+        </w:rPr>
+      </w:pPr>
+      <w:r>
+        <w:rPr>
+          <w:rFonts w:cstheme="minorHAnsi"/>
+          <w:sz w:val="24"/>
+          <w:szCs w:val="24"/>
+          <w:lang w:val="en-GB"/>
+        </w:rPr>
+        <w:t xml:space="preserve">GitHub Repository: </w:t>
+      </w:r>
+      <w:hyperlink r:id="rId24" w:history="1">
+        <w:r>
+          <w:rPr>
+            <w:rStyle w:val="Collegamentoipertestuale"/>
+            <w:lang w:val="en-GB"/>
+          </w:rPr>
+          <w:t>https://github.com/matteomessmer/InformationSecurityProject</w:t>
+        </w:r>
+      </w:hyperlink>
+    </w:p>
+    <w:p>
+      <w:pPr>
+        <w:jc w:val="both"/>
+        <w:rPr>
           <w:rFonts w:asciiTheme="majorHAnsi" w:hAnsiTheme="majorHAnsi" w:cstheme="majorHAnsi"/>
           <w:sz w:val="32"/>
           <w:szCs w:val="32"/>
@@ -1171,143 +2466,151 @@
       </w:pPr>
       <w:r>
         <w:rPr>
-          <w:rFonts w:asciiTheme="majorHAnsi" w:hAnsiTheme="majorHAnsi" w:cstheme="majorHAnsi"/>
-          <w:sz w:val="32"/>
-          <w:szCs w:val="32"/>
-          <w:lang w:val="en-GB"/>
-        </w:rPr>
-        <w:t>CodeIgniter XSS scripting attack</w:t>
-      </w:r>
-    </w:p>
-    <w:p>
-      <w:pPr>
-        <w:jc w:val="both"/>
-        <w:rPr>
-          <w:rFonts w:asciiTheme="majorHAnsi" w:hAnsiTheme="majorHAnsi" w:cstheme="majorHAnsi"/>
-          <w:sz w:val="24"/>
-          <w:szCs w:val="24"/>
-          <w:lang w:val="en-GB"/>
-        </w:rPr>
-      </w:pPr>
-      <w:r>
-        <w:rPr>
-          <w:rFonts w:asciiTheme="majorHAnsi" w:hAnsiTheme="majorHAnsi" w:cstheme="majorHAnsi"/>
-          <w:sz w:val="24"/>
-          <w:szCs w:val="24"/>
-          <w:lang w:val="en-GB"/>
-        </w:rPr>
-        <w:t>Vulnerability description</w:t>
-      </w:r>
-    </w:p>
-    <w:p>
-      <w:pPr>
-        <w:jc w:val="both"/>
-        <w:rPr>
-          <w:rFonts w:cstheme="minorHAnsi"/>
-          <w:sz w:val="24"/>
-          <w:szCs w:val="24"/>
-          <w:lang w:val="en-GB"/>
-        </w:rPr>
-      </w:pPr>
-      <w:r>
-        <w:rPr>
-          <w:rFonts w:cstheme="minorHAnsi"/>
-          <w:sz w:val="24"/>
-          <w:szCs w:val="24"/>
-          <w:lang w:val="en-GB"/>
-        </w:rPr>
-        <w:t xml:space="preserve">CodeIgniter is a PHP framework to create web applications. The version prior to v2.1.2 are vulnerable to XSS scripting attacks. </w:t>
-      </w:r>
-    </w:p>
-    <w:p>
-      <w:pPr>
-        <w:jc w:val="both"/>
-        <w:rPr>
-          <w:rFonts w:asciiTheme="majorHAnsi" w:hAnsiTheme="majorHAnsi" w:cstheme="majorHAnsi"/>
-          <w:sz w:val="24"/>
-          <w:szCs w:val="24"/>
-          <w:lang w:val="en-GB"/>
-        </w:rPr>
-      </w:pPr>
-      <w:r>
-        <w:rPr>
-          <w:rFonts w:asciiTheme="majorHAnsi" w:hAnsiTheme="majorHAnsi" w:cstheme="majorHAnsi"/>
-          <w:sz w:val="24"/>
-          <w:szCs w:val="24"/>
-          <w:lang w:val="en-GB"/>
-        </w:rPr>
-        <w:t>Causes of vulnerability</w:t>
-      </w:r>
-    </w:p>
-    <w:p>
-      <w:pPr>
-        <w:jc w:val="both"/>
-        <w:rPr>
-          <w:rFonts w:cstheme="minorHAnsi"/>
-          <w:sz w:val="24"/>
-          <w:szCs w:val="24"/>
-          <w:lang w:val="en-GB"/>
-        </w:rPr>
-      </w:pPr>
-      <w:r>
-        <w:rPr>
-          <w:rFonts w:cstheme="minorHAnsi"/>
-          <w:sz w:val="24"/>
-          <w:szCs w:val="24"/>
-          <w:lang w:val="en-GB"/>
-        </w:rPr>
-        <w:lastRenderedPageBreak/>
-        <w:t xml:space="preserve">The cause of the vulnerability lies on the function </w:t>
-      </w:r>
-      <w:proofErr w:type="spellStart"/>
-      <w:r>
-        <w:rPr>
-          <w:rFonts w:cstheme="minorHAnsi"/>
-          <w:sz w:val="24"/>
-          <w:szCs w:val="24"/>
-          <w:lang w:val="en-GB"/>
-        </w:rPr>
-        <w:t>xss_clean</w:t>
-      </w:r>
-      <w:proofErr w:type="spellEnd"/>
-      <w:r>
-        <w:rPr>
-          <w:rFonts w:cstheme="minorHAnsi"/>
-          <w:sz w:val="24"/>
-          <w:szCs w:val="24"/>
-          <w:lang w:val="en-GB"/>
-        </w:rPr>
-        <w:t>(), that is a filter protection used to sanitize user inputs. The filter is not working correctly, therefore it is possible to execute a malicious script.</w:t>
-      </w:r>
-    </w:p>
-    <w:p>
-      <w:pPr>
-        <w:jc w:val="both"/>
-        <w:rPr>
-          <w:rFonts w:asciiTheme="majorHAnsi" w:hAnsiTheme="majorHAnsi" w:cstheme="majorHAnsi"/>
-          <w:sz w:val="24"/>
-          <w:szCs w:val="24"/>
-          <w:lang w:val="en-GB"/>
-        </w:rPr>
-      </w:pPr>
-      <w:r>
-        <w:rPr>
-          <w:rFonts w:asciiTheme="majorHAnsi" w:hAnsiTheme="majorHAnsi" w:cstheme="majorHAnsi"/>
-          <w:sz w:val="24"/>
-          <w:szCs w:val="24"/>
-          <w:lang w:val="en-GB"/>
-        </w:rPr>
-        <w:t>Implementation</w:t>
-      </w:r>
+          <w:rFonts w:cstheme="minorHAnsi"/>
+          <w:sz w:val="24"/>
+          <w:szCs w:val="24"/>
+          <w:lang w:val="en-GB"/>
+        </w:rPr>
+        <w:t>WordPress plugin Chained-Quiz SQL-Injection</w:t>
+      </w:r>
+      <w:r>
+        <w:rPr>
+          <w:rFonts w:cstheme="minorHAnsi"/>
+          <w:sz w:val="24"/>
+          <w:szCs w:val="24"/>
+          <w:lang w:val="en-GB"/>
+        </w:rPr>
+        <w:t xml:space="preserve">: </w:t>
+      </w:r>
+      <w:hyperlink r:id="rId25" w:history="1">
+        <w:r>
+          <w:rPr>
+            <w:rStyle w:val="Collegamentoipertestuale"/>
+            <w:lang w:val="en-GB"/>
+          </w:rPr>
+          <w:t>https://www.exploit-db.com/exploits/45221</w:t>
+        </w:r>
+      </w:hyperlink>
+    </w:p>
+    <w:p>
+      <w:pPr>
+        <w:jc w:val="both"/>
+        <w:rPr>
+          <w:rFonts w:cstheme="minorHAnsi"/>
+          <w:sz w:val="24"/>
+          <w:szCs w:val="24"/>
+          <w:lang w:val="en-GB"/>
+        </w:rPr>
+      </w:pPr>
     </w:p>
     <w:sectPr>
+      <w:headerReference w:type="default" r:id="rId26"/>
       <w:pgSz w:w="11906" w:h="16838"/>
       <w:pgMar w:top="1417" w:right="1134" w:bottom="1134" w:left="1134" w:header="708" w:footer="708" w:gutter="0"/>
       <w:cols w:space="708"/>
+      <w:titlePg/>
       <w:docGrid w:linePitch="360"/>
     </w:sectPr>
   </w:body>
 </w:document>
+</file>
+
+<file path=word/endnotes.xml><?xml version="1.0" encoding="utf-8"?>
+<w:endnotes xmlns:wpc="http://schemas.microsoft.com/office/word/2010/wordprocessingCanvas" xmlns:cx="http://schemas.microsoft.com/office/drawing/2014/chartex" xmlns:cx1="http://schemas.microsoft.com/office/drawing/2015/9/8/chartex" xmlns:cx2="http://schemas.microsoft.com/office/drawing/2015/10/21/chartex" xmlns:cx3="http://schemas.microsoft.com/office/drawing/2016/5/9/chartex" xmlns:cx4="http://schemas.microsoft.com/office/drawing/2016/5/10/chartex" xmlns:cx5="http://schemas.microsoft.com/office/drawing/2016/5/11/chartex" xmlns:cx6="http://schemas.microsoft.com/office/drawing/2016/5/12/chartex" xmlns:cx7="http://schemas.microsoft.com/office/drawing/2016/5/13/chartex" xmlns:cx8="http://schemas.microsoft.com/office/drawing/2016/5/14/chartex" xmlns:mc="http://schemas.openxmlformats.org/markup-compatibility/2006" xmlns:aink="http://schemas.microsoft.com/office/drawing/2016/ink" xmlns:am3d="http://schemas.microsoft.com/office/drawing/2017/model3d" xmlns:o="urn:schemas-microsoft-com:office:office" xmlns:r="http://schemas.openxmlformats.org/officeDocument/2006/relationships" xmlns:m="http://schemas.openxmlformats.org/officeDocument/2006/math" xmlns:v="urn:schemas-microsoft-com:vml" xmlns:wp14="http://schemas.microsoft.com/office/word/2010/wordprocessingDrawing" xmlns:wp="http://schemas.openxmlformats.org/drawingml/2006/wordprocessingDrawing" xmlns:w10="urn:schemas-microsoft-com:office:word" xmlns:w="http://schemas.openxmlformats.org/wordprocessingml/2006/main" xmlns:w14="http://schemas.microsoft.com/office/word/2010/wordml" xmlns:w15="http://schemas.microsoft.com/office/word/2012/wordml" xmlns:w16cex="http://schemas.microsoft.com/office/word/2018/wordml/cex" xmlns:w16cid="http://schemas.microsoft.com/office/word/2016/wordml/cid" xmlns:w16="http://schemas.microsoft.com/office/word/2018/wordml" xmlns:w16se="http://schemas.microsoft.com/office/word/2015/wordml/symex" xmlns:wpg="http://schemas.microsoft.com/office/word/2010/wordprocessingGroup" xmlns:wpi="http://schemas.microsoft.com/office/word/2010/wordprocessingInk" xmlns:wne="http://schemas.microsoft.com/office/word/2006/wordml" xmlns:wps="http://schemas.microsoft.com/office/word/2010/wordprocessingShape" mc:Ignorable="w14 w15 w16se w16cid w16 w16cex wp14">
+  <w:endnote w:type="separator" w:id="-1">
+    <w:p>
+      <w:pPr>
+        <w:spacing w:after="0" w:line="240" w:lineRule="auto"/>
+      </w:pPr>
+      <w:r>
+        <w:separator/>
+      </w:r>
+    </w:p>
+  </w:endnote>
+  <w:endnote w:type="continuationSeparator" w:id="0">
+    <w:p>
+      <w:pPr>
+        <w:spacing w:after="0" w:line="240" w:lineRule="auto"/>
+      </w:pPr>
+      <w:r>
+        <w:continuationSeparator/>
+      </w:r>
+    </w:p>
+  </w:endnote>
+</w:endnotes>
+</file>
+
+<file path=word/footnotes.xml><?xml version="1.0" encoding="utf-8"?>
+<w:footnotes xmlns:wpc="http://schemas.microsoft.com/office/word/2010/wordprocessingCanvas" xmlns:cx="http://schemas.microsoft.com/office/drawing/2014/chartex" xmlns:cx1="http://schemas.microsoft.com/office/drawing/2015/9/8/chartex" xmlns:cx2="http://schemas.microsoft.com/office/drawing/2015/10/21/chartex" xmlns:cx3="http://schemas.microsoft.com/office/drawing/2016/5/9/chartex" xmlns:cx4="http://schemas.microsoft.com/office/drawing/2016/5/10/chartex" xmlns:cx5="http://schemas.microsoft.com/office/drawing/2016/5/11/chartex" xmlns:cx6="http://schemas.microsoft.com/office/drawing/2016/5/12/chartex" xmlns:cx7="http://schemas.microsoft.com/office/drawing/2016/5/13/chartex" xmlns:cx8="http://schemas.microsoft.com/office/drawing/2016/5/14/chartex" xmlns:mc="http://schemas.openxmlformats.org/markup-compatibility/2006" xmlns:aink="http://schemas.microsoft.com/office/drawing/2016/ink" xmlns:am3d="http://schemas.microsoft.com/office/drawing/2017/model3d" xmlns:o="urn:schemas-microsoft-com:office:office" xmlns:r="http://schemas.openxmlformats.org/officeDocument/2006/relationships" xmlns:m="http://schemas.openxmlformats.org/officeDocument/2006/math" xmlns:v="urn:schemas-microsoft-com:vml" xmlns:wp14="http://schemas.microsoft.com/office/word/2010/wordprocessingDrawing" xmlns:wp="http://schemas.openxmlformats.org/drawingml/2006/wordprocessingDrawing" xmlns:w10="urn:schemas-microsoft-com:office:word" xmlns:w="http://schemas.openxmlformats.org/wordprocessingml/2006/main" xmlns:w14="http://schemas.microsoft.com/office/word/2010/wordml" xmlns:w15="http://schemas.microsoft.com/office/word/2012/wordml" xmlns:w16cex="http://schemas.microsoft.com/office/word/2018/wordml/cex" xmlns:w16cid="http://schemas.microsoft.com/office/word/2016/wordml/cid" xmlns:w16="http://schemas.microsoft.com/office/word/2018/wordml" xmlns:w16se="http://schemas.microsoft.com/office/word/2015/wordml/symex" xmlns:wpg="http://schemas.microsoft.com/office/word/2010/wordprocessingGroup" xmlns:wpi="http://schemas.microsoft.com/office/word/2010/wordprocessingInk" xmlns:wne="http://schemas.microsoft.com/office/word/2006/wordml" xmlns:wps="http://schemas.microsoft.com/office/word/2010/wordprocessingShape" mc:Ignorable="w14 w15 w16se w16cid w16 w16cex wp14">
+  <w:footnote w:type="separator" w:id="-1">
+    <w:p>
+      <w:pPr>
+        <w:spacing w:after="0" w:line="240" w:lineRule="auto"/>
+      </w:pPr>
+      <w:r>
+        <w:separator/>
+      </w:r>
+    </w:p>
+  </w:footnote>
+  <w:footnote w:type="continuationSeparator" w:id="0">
+    <w:p>
+      <w:pPr>
+        <w:spacing w:after="0" w:line="240" w:lineRule="auto"/>
+      </w:pPr>
+      <w:r>
+        <w:continuationSeparator/>
+      </w:r>
+    </w:p>
+  </w:footnote>
+</w:footnotes>
+</file>
+
+<file path=word/header1.xml><?xml version="1.0" encoding="utf-8"?>
+<w:hdr xmlns:wpc="http://schemas.microsoft.com/office/word/2010/wordprocessingCanvas" xmlns:cx="http://schemas.microsoft.com/office/drawing/2014/chartex" xmlns:cx1="http://schemas.microsoft.com/office/drawing/2015/9/8/chartex" xmlns:cx2="http://schemas.microsoft.com/office/drawing/2015/10/21/chartex" xmlns:cx3="http://schemas.microsoft.com/office/drawing/2016/5/9/chartex" xmlns:cx4="http://schemas.microsoft.com/office/drawing/2016/5/10/chartex" xmlns:cx5="http://schemas.microsoft.com/office/drawing/2016/5/11/chartex" xmlns:cx6="http://schemas.microsoft.com/office/drawing/2016/5/12/chartex" xmlns:cx7="http://schemas.microsoft.com/office/drawing/2016/5/13/chartex" xmlns:cx8="http://schemas.microsoft.com/office/drawing/2016/5/14/chartex" xmlns:mc="http://schemas.openxmlformats.org/markup-compatibility/2006" xmlns:aink="http://schemas.microsoft.com/office/drawing/2016/ink" xmlns:am3d="http://schemas.microsoft.com/office/drawing/2017/model3d" xmlns:o="urn:schemas-microsoft-com:office:office" xmlns:r="http://schemas.openxmlformats.org/officeDocument/2006/relationships" xmlns:m="http://schemas.openxmlformats.org/officeDocument/2006/math" xmlns:v="urn:schemas-microsoft-com:vml" xmlns:wp14="http://schemas.microsoft.com/office/word/2010/wordprocessingDrawing" xmlns:wp="http://schemas.openxmlformats.org/drawingml/2006/wordprocessingDrawing" xmlns:w10="urn:schemas-microsoft-com:office:word" xmlns:w="http://schemas.openxmlformats.org/wordprocessingml/2006/main" xmlns:w14="http://schemas.microsoft.com/office/word/2010/wordml" xmlns:w15="http://schemas.microsoft.com/office/word/2012/wordml" xmlns:w16cex="http://schemas.microsoft.com/office/word/2018/wordml/cex" xmlns:w16cid="http://schemas.microsoft.com/office/word/2016/wordml/cid" xmlns:w16="http://schemas.microsoft.com/office/word/2018/wordml" xmlns:w16se="http://schemas.microsoft.com/office/word/2015/wordml/symex" xmlns:wpg="http://schemas.microsoft.com/office/word/2010/wordprocessingGroup" xmlns:wpi="http://schemas.microsoft.com/office/word/2010/wordprocessingInk" xmlns:wne="http://schemas.microsoft.com/office/word/2006/wordml" xmlns:wps="http://schemas.microsoft.com/office/word/2010/wordprocessingShape" mc:Ignorable="w14 w15 w16se w16cid w16 w16cex wp14">
+  <w:p>
+    <w:pPr>
+      <w:pStyle w:val="Intestazione"/>
+    </w:pPr>
+    <w:r>
+      <w:t>Gi</w:t>
+    </w:r>
+    <w:r>
+      <w:t>acomo Melacini</w:t>
+    </w:r>
+    <w:r>
+      <w:tab/>
+      <w:t>Information Security</w:t>
+    </w:r>
+    <w:r>
+      <w:ptab w:relativeTo="margin" w:alignment="right" w:leader="none"/>
+    </w:r>
+    <w:proofErr w:type="spellStart"/>
+    <w:r>
+      <w:t>June</w:t>
+    </w:r>
+    <w:proofErr w:type="spellEnd"/>
+    <w:r>
+      <w:t xml:space="preserve"> 2020</w:t>
+    </w:r>
+  </w:p>
+  <w:p>
+    <w:pPr>
+      <w:pStyle w:val="Intestazione"/>
+    </w:pPr>
+    <w:r>
+      <w:t xml:space="preserve">Matteo </w:t>
+    </w:r>
+    <w:proofErr w:type="spellStart"/>
+    <w:r>
+      <w:t>Messmer</w:t>
+    </w:r>
+    <w:proofErr w:type="spellEnd"/>
+    <w:r>
+      <w:tab/>
+      <w:t>Project</w:t>
+    </w:r>
+  </w:p>
+</w:hdr>
 </file>
 
 <file path=word/numbering.xml><?xml version="1.0" encoding="utf-8"?>
@@ -1866,6 +3169,71 @@
     <w:name w:val="Normal"/>
     <w:qFormat/>
   </w:style>
+  <w:style w:type="paragraph" w:styleId="Titolo1">
+    <w:name w:val="heading 1"/>
+    <w:basedOn w:val="Normale"/>
+    <w:next w:val="Normale"/>
+    <w:link w:val="Titolo1Carattere"/>
+    <w:uiPriority w:val="9"/>
+    <w:qFormat/>
+    <w:rsid w:val="00C37E60"/>
+    <w:pPr>
+      <w:keepNext/>
+      <w:keepLines/>
+      <w:spacing w:before="240" w:after="0"/>
+      <w:outlineLvl w:val="0"/>
+    </w:pPr>
+    <w:rPr>
+      <w:rFonts w:asciiTheme="majorHAnsi" w:eastAsiaTheme="majorEastAsia" w:hAnsiTheme="majorHAnsi" w:cstheme="majorBidi"/>
+      <w:color w:val="2F5496" w:themeColor="accent1" w:themeShade="BF"/>
+      <w:sz w:val="32"/>
+      <w:szCs w:val="32"/>
+    </w:rPr>
+  </w:style>
+  <w:style w:type="paragraph" w:styleId="Titolo2">
+    <w:name w:val="heading 2"/>
+    <w:basedOn w:val="Normale"/>
+    <w:next w:val="Normale"/>
+    <w:link w:val="Titolo2Carattere"/>
+    <w:uiPriority w:val="9"/>
+    <w:unhideWhenUsed/>
+    <w:qFormat/>
+    <w:rsid w:val="00DB0CF5"/>
+    <w:pPr>
+      <w:keepNext/>
+      <w:keepLines/>
+      <w:spacing w:before="40" w:after="0"/>
+      <w:outlineLvl w:val="1"/>
+    </w:pPr>
+    <w:rPr>
+      <w:rFonts w:asciiTheme="majorHAnsi" w:eastAsiaTheme="majorEastAsia" w:hAnsiTheme="majorHAnsi" w:cstheme="majorBidi"/>
+      <w:color w:val="2F5496" w:themeColor="accent1" w:themeShade="BF"/>
+      <w:sz w:val="26"/>
+      <w:szCs w:val="26"/>
+    </w:rPr>
+  </w:style>
+  <w:style w:type="paragraph" w:styleId="Titolo3">
+    <w:name w:val="heading 3"/>
+    <w:basedOn w:val="Normale"/>
+    <w:next w:val="Normale"/>
+    <w:link w:val="Titolo3Carattere"/>
+    <w:uiPriority w:val="9"/>
+    <w:unhideWhenUsed/>
+    <w:qFormat/>
+    <w:rsid w:val="00DB0CF5"/>
+    <w:pPr>
+      <w:keepNext/>
+      <w:keepLines/>
+      <w:spacing w:before="40" w:after="0"/>
+      <w:outlineLvl w:val="2"/>
+    </w:pPr>
+    <w:rPr>
+      <w:rFonts w:asciiTheme="majorHAnsi" w:eastAsiaTheme="majorEastAsia" w:hAnsiTheme="majorHAnsi" w:cstheme="majorBidi"/>
+      <w:color w:val="1F3763" w:themeColor="accent1" w:themeShade="7F"/>
+      <w:sz w:val="24"/>
+      <w:szCs w:val="24"/>
+    </w:rPr>
+  </w:style>
   <w:style w:type="character" w:default="1" w:styleId="Carpredefinitoparagrafo">
     <w:name w:val="Default Paragraph Font"/>
     <w:uiPriority w:val="1"/>
@@ -1950,6 +3318,207 @@
     <w:rPr>
       <w:color w:val="954F72" w:themeColor="followedHyperlink"/>
       <w:u w:val="single"/>
+    </w:rPr>
+  </w:style>
+  <w:style w:type="character" w:customStyle="1" w:styleId="Titolo1Carattere">
+    <w:name w:val="Titolo 1 Carattere"/>
+    <w:basedOn w:val="Carpredefinitoparagrafo"/>
+    <w:link w:val="Titolo1"/>
+    <w:uiPriority w:val="9"/>
+    <w:rsid w:val="00C37E60"/>
+    <w:rPr>
+      <w:rFonts w:asciiTheme="majorHAnsi" w:eastAsiaTheme="majorEastAsia" w:hAnsiTheme="majorHAnsi" w:cstheme="majorBidi"/>
+      <w:color w:val="2F5496" w:themeColor="accent1" w:themeShade="BF"/>
+      <w:sz w:val="32"/>
+      <w:szCs w:val="32"/>
+    </w:rPr>
+  </w:style>
+  <w:style w:type="paragraph" w:styleId="Titolosommario">
+    <w:name w:val="TOC Heading"/>
+    <w:basedOn w:val="Titolo1"/>
+    <w:next w:val="Normale"/>
+    <w:uiPriority w:val="39"/>
+    <w:unhideWhenUsed/>
+    <w:qFormat/>
+    <w:rsid w:val="00C37E60"/>
+    <w:pPr>
+      <w:outlineLvl w:val="9"/>
+    </w:pPr>
+    <w:rPr>
+      <w:lang w:eastAsia="it-IT"/>
+    </w:rPr>
+  </w:style>
+  <w:style w:type="character" w:customStyle="1" w:styleId="Titolo2Carattere">
+    <w:name w:val="Titolo 2 Carattere"/>
+    <w:basedOn w:val="Carpredefinitoparagrafo"/>
+    <w:link w:val="Titolo2"/>
+    <w:uiPriority w:val="9"/>
+    <w:rsid w:val="00DB0CF5"/>
+    <w:rPr>
+      <w:rFonts w:asciiTheme="majorHAnsi" w:eastAsiaTheme="majorEastAsia" w:hAnsiTheme="majorHAnsi" w:cstheme="majorBidi"/>
+      <w:color w:val="2F5496" w:themeColor="accent1" w:themeShade="BF"/>
+      <w:sz w:val="26"/>
+      <w:szCs w:val="26"/>
+    </w:rPr>
+  </w:style>
+  <w:style w:type="character" w:customStyle="1" w:styleId="Titolo3Carattere">
+    <w:name w:val="Titolo 3 Carattere"/>
+    <w:basedOn w:val="Carpredefinitoparagrafo"/>
+    <w:link w:val="Titolo3"/>
+    <w:uiPriority w:val="9"/>
+    <w:rsid w:val="00DB0CF5"/>
+    <w:rPr>
+      <w:rFonts w:asciiTheme="majorHAnsi" w:eastAsiaTheme="majorEastAsia" w:hAnsiTheme="majorHAnsi" w:cstheme="majorBidi"/>
+      <w:color w:val="1F3763" w:themeColor="accent1" w:themeShade="7F"/>
+      <w:sz w:val="24"/>
+      <w:szCs w:val="24"/>
+    </w:rPr>
+  </w:style>
+  <w:style w:type="paragraph" w:styleId="Sommario2">
+    <w:name w:val="toc 2"/>
+    <w:basedOn w:val="Normale"/>
+    <w:next w:val="Normale"/>
+    <w:autoRedefine/>
+    <w:uiPriority w:val="39"/>
+    <w:unhideWhenUsed/>
+    <w:rsid w:val="00DB0CF5"/>
+    <w:pPr>
+      <w:spacing w:after="100"/>
+      <w:ind w:left="220"/>
+    </w:pPr>
+  </w:style>
+  <w:style w:type="paragraph" w:styleId="Sommario3">
+    <w:name w:val="toc 3"/>
+    <w:basedOn w:val="Normale"/>
+    <w:next w:val="Normale"/>
+    <w:autoRedefine/>
+    <w:uiPriority w:val="39"/>
+    <w:unhideWhenUsed/>
+    <w:rsid w:val="00DB0CF5"/>
+    <w:pPr>
+      <w:spacing w:after="100"/>
+      <w:ind w:left="440"/>
+    </w:pPr>
+  </w:style>
+  <w:style w:type="paragraph" w:styleId="Sommario1">
+    <w:name w:val="toc 1"/>
+    <w:basedOn w:val="Normale"/>
+    <w:next w:val="Normale"/>
+    <w:autoRedefine/>
+    <w:uiPriority w:val="39"/>
+    <w:unhideWhenUsed/>
+    <w:rsid w:val="00DB0CF5"/>
+    <w:pPr>
+      <w:spacing w:after="100"/>
+    </w:pPr>
+  </w:style>
+  <w:style w:type="paragraph" w:styleId="Intestazione">
+    <w:name w:val="header"/>
+    <w:basedOn w:val="Normale"/>
+    <w:link w:val="IntestazioneCarattere"/>
+    <w:uiPriority w:val="99"/>
+    <w:unhideWhenUsed/>
+    <w:rsid w:val="002141D7"/>
+    <w:pPr>
+      <w:tabs>
+        <w:tab w:val="center" w:pos="4819"/>
+        <w:tab w:val="right" w:pos="9638"/>
+      </w:tabs>
+      <w:spacing w:after="0" w:line="240" w:lineRule="auto"/>
+    </w:pPr>
+  </w:style>
+  <w:style w:type="character" w:customStyle="1" w:styleId="IntestazioneCarattere">
+    <w:name w:val="Intestazione Carattere"/>
+    <w:basedOn w:val="Carpredefinitoparagrafo"/>
+    <w:link w:val="Intestazione"/>
+    <w:uiPriority w:val="99"/>
+    <w:rsid w:val="002141D7"/>
+  </w:style>
+  <w:style w:type="paragraph" w:styleId="Pidipagina">
+    <w:name w:val="footer"/>
+    <w:basedOn w:val="Normale"/>
+    <w:link w:val="PidipaginaCarattere"/>
+    <w:uiPriority w:val="99"/>
+    <w:unhideWhenUsed/>
+    <w:rsid w:val="002141D7"/>
+    <w:pPr>
+      <w:tabs>
+        <w:tab w:val="center" w:pos="4819"/>
+        <w:tab w:val="right" w:pos="9638"/>
+      </w:tabs>
+      <w:spacing w:after="0" w:line="240" w:lineRule="auto"/>
+    </w:pPr>
+  </w:style>
+  <w:style w:type="character" w:customStyle="1" w:styleId="PidipaginaCarattere">
+    <w:name w:val="Piè di pagina Carattere"/>
+    <w:basedOn w:val="Carpredefinitoparagrafo"/>
+    <w:link w:val="Pidipagina"/>
+    <w:uiPriority w:val="99"/>
+    <w:rsid w:val="002141D7"/>
+  </w:style>
+  <w:style w:type="paragraph" w:styleId="Titolo">
+    <w:name w:val="Title"/>
+    <w:basedOn w:val="Normale"/>
+    <w:next w:val="Normale"/>
+    <w:link w:val="TitoloCarattere"/>
+    <w:uiPriority w:val="10"/>
+    <w:qFormat/>
+    <w:rsid w:val="004B65E0"/>
+    <w:pPr>
+      <w:spacing w:after="0" w:line="240" w:lineRule="auto"/>
+      <w:contextualSpacing/>
+    </w:pPr>
+    <w:rPr>
+      <w:rFonts w:asciiTheme="majorHAnsi" w:eastAsiaTheme="majorEastAsia" w:hAnsiTheme="majorHAnsi" w:cstheme="majorBidi"/>
+      <w:spacing w:val="-10"/>
+      <w:kern w:val="28"/>
+      <w:sz w:val="56"/>
+      <w:szCs w:val="56"/>
+    </w:rPr>
+  </w:style>
+  <w:style w:type="character" w:customStyle="1" w:styleId="TitoloCarattere">
+    <w:name w:val="Titolo Carattere"/>
+    <w:basedOn w:val="Carpredefinitoparagrafo"/>
+    <w:link w:val="Titolo"/>
+    <w:uiPriority w:val="10"/>
+    <w:rsid w:val="004B65E0"/>
+    <w:rPr>
+      <w:rFonts w:asciiTheme="majorHAnsi" w:eastAsiaTheme="majorEastAsia" w:hAnsiTheme="majorHAnsi" w:cstheme="majorBidi"/>
+      <w:spacing w:val="-10"/>
+      <w:kern w:val="28"/>
+      <w:sz w:val="56"/>
+      <w:szCs w:val="56"/>
+    </w:rPr>
+  </w:style>
+  <w:style w:type="paragraph" w:styleId="Sottotitolo">
+    <w:name w:val="Subtitle"/>
+    <w:basedOn w:val="Normale"/>
+    <w:next w:val="Normale"/>
+    <w:link w:val="SottotitoloCarattere"/>
+    <w:uiPriority w:val="11"/>
+    <w:qFormat/>
+    <w:rsid w:val="004B65E0"/>
+    <w:pPr>
+      <w:numPr>
+        <w:ilvl w:val="1"/>
+      </w:numPr>
+    </w:pPr>
+    <w:rPr>
+      <w:rFonts w:eastAsiaTheme="minorEastAsia"/>
+      <w:color w:val="5A5A5A" w:themeColor="text1" w:themeTint="A5"/>
+      <w:spacing w:val="15"/>
+    </w:rPr>
+  </w:style>
+  <w:style w:type="character" w:customStyle="1" w:styleId="SottotitoloCarattere">
+    <w:name w:val="Sottotitolo Carattere"/>
+    <w:basedOn w:val="Carpredefinitoparagrafo"/>
+    <w:link w:val="Sottotitolo"/>
+    <w:uiPriority w:val="11"/>
+    <w:rsid w:val="004B65E0"/>
+    <w:rPr>
+      <w:rFonts w:eastAsiaTheme="minorEastAsia"/>
+      <w:color w:val="5A5A5A" w:themeColor="text1" w:themeTint="A5"/>
+      <w:spacing w:val="15"/>
     </w:rPr>
   </w:style>
 </w:styles>
@@ -2217,15 +3786,6 @@
 </file>
 
 <file path=customXml/item1.xml><?xml version="1.0" encoding="utf-8"?>
-<?mso-contentType ?>
-<FormTemplates xmlns="http://schemas.microsoft.com/sharepoint/v3/contenttype/forms">
-  <Display>DocumentLibraryForm</Display>
-  <Edit>DocumentLibraryForm</Edit>
-  <New>DocumentLibraryForm</New>
-</FormTemplates>
-</file>
-
-<file path=customXml/item2.xml><?xml version="1.0" encoding="utf-8"?>
 <ct:contentTypeSchema xmlns:ct="http://schemas.microsoft.com/office/2006/metadata/contentType" xmlns:ma="http://schemas.microsoft.com/office/2006/metadata/properties/metaAttributes" ct:_="" ma:_="" ma:contentTypeName="Document" ma:contentTypeID="0x010100C1B6BD17A6574144ADD578455BEB842A" ma:contentTypeVersion="4" ma:contentTypeDescription="Create a new document." ma:contentTypeScope="" ma:versionID="580572c5a15a3554d6c971df6ffdb10b">
   <xsd:schema xmlns:xsd="http://www.w3.org/2001/XMLSchema" xmlns:xs="http://www.w3.org/2001/XMLSchema" xmlns:p="http://schemas.microsoft.com/office/2006/metadata/properties" xmlns:ns3="ff29fefe-9664-4d82-b702-37578eb27b86" targetNamespace="http://schemas.microsoft.com/office/2006/metadata/properties" ma:root="true" ma:fieldsID="271c651b84bb52867a20f8ab8637a67c" ns3:_="">
     <xsd:import namespace="ff29fefe-9664-4d82-b702-37578eb27b86"/>
@@ -2371,21 +3931,26 @@
 </ct:contentTypeSchema>
 </file>
 
+<file path=customXml/item2.xml><?xml version="1.0" encoding="utf-8"?>
+<?mso-contentType ?>
+<FormTemplates xmlns="http://schemas.microsoft.com/sharepoint/v3/contenttype/forms">
+  <Display>DocumentLibraryForm</Display>
+  <Edit>DocumentLibraryForm</Edit>
+  <New>DocumentLibraryForm</New>
+</FormTemplates>
+</file>
+
 <file path=customXml/item3.xml><?xml version="1.0" encoding="utf-8"?>
 <p:properties xmlns:p="http://schemas.microsoft.com/office/2006/metadata/properties" xmlns:xsi="http://www.w3.org/2001/XMLSchema-instance" xmlns:pc="http://schemas.microsoft.com/office/infopath/2007/PartnerControls">
   <documentManagement/>
 </p:properties>
 </file>
 
-<file path=customXml/itemProps1.xml><?xml version="1.0" encoding="utf-8"?>
-<ds:datastoreItem xmlns:ds="http://schemas.openxmlformats.org/officeDocument/2006/customXml" ds:itemID="{3B7FC286-6C29-4AA8-A114-4C6A20831E34}">
-  <ds:schemaRefs>
-    <ds:schemaRef ds:uri="http://schemas.microsoft.com/sharepoint/v3/contenttype/forms"/>
-  </ds:schemaRefs>
-</ds:datastoreItem>
+<file path=customXml/item4.xml><?xml version="1.0" encoding="utf-8"?>
+<b:Sources xmlns:b="http://schemas.openxmlformats.org/officeDocument/2006/bibliography" xmlns="http://schemas.openxmlformats.org/officeDocument/2006/bibliography" SelectedStyle="\APASixthEditionOfficeOnline.xsl" StyleName="APA" Version="6"/>
 </file>
 
-<file path=customXml/itemProps2.xml><?xml version="1.0" encoding="utf-8"?>
+<file path=customXml/itemProps1.xml><?xml version="1.0" encoding="utf-8"?>
 <ds:datastoreItem xmlns:ds="http://schemas.openxmlformats.org/officeDocument/2006/customXml" ds:itemID="{FB8572EF-B431-4C5C-A72E-210116F85020}">
   <ds:schemaRefs>
     <ds:schemaRef ds:uri="http://schemas.microsoft.com/office/2006/metadata/contentType"/>
@@ -2403,6 +3968,14 @@
 </ds:datastoreItem>
 </file>
 
+<file path=customXml/itemProps2.xml><?xml version="1.0" encoding="utf-8"?>
+<ds:datastoreItem xmlns:ds="http://schemas.openxmlformats.org/officeDocument/2006/customXml" ds:itemID="{3B7FC286-6C29-4AA8-A114-4C6A20831E34}">
+  <ds:schemaRefs>
+    <ds:schemaRef ds:uri="http://schemas.microsoft.com/sharepoint/v3/contenttype/forms"/>
+  </ds:schemaRefs>
+</ds:datastoreItem>
+</file>
+
 <file path=customXml/itemProps3.xml><?xml version="1.0" encoding="utf-8"?>
 <ds:datastoreItem xmlns:ds="http://schemas.openxmlformats.org/officeDocument/2006/customXml" ds:itemID="{0027158E-A7E6-4264-B2DA-928F10DBC335}">
   <ds:schemaRefs>
@@ -2410,4 +3983,12 @@
     <ds:schemaRef ds:uri="http://schemas.microsoft.com/office/infopath/2007/PartnerControls"/>
   </ds:schemaRefs>
 </ds:datastoreItem>
+</file>
+
+<file path=customXml/itemProps4.xml><?xml version="1.0" encoding="utf-8"?>
+<ds:datastoreItem xmlns:ds="http://schemas.openxmlformats.org/officeDocument/2006/customXml" ds:itemID="{3FF05A6E-5D0C-4027-9938-C311EB1BE3BD}">
+  <ds:schemaRefs>
+    <ds:schemaRef ds:uri="http://schemas.openxmlformats.org/officeDocument/2006/bibliography"/>
+  </ds:schemaRefs>
+</ds:datastoreItem>
 </file>
</xml_diff>

<commit_message>
report + CSRF exploit
</commit_message>
<xml_diff>
--- a/Report.docx
+++ b/Report.docx
@@ -139,19 +139,9 @@
           <w:pPr>
             <w:pStyle w:val="Titolosommario"/>
           </w:pPr>
-          <w:proofErr w:type="spellStart"/>
           <w:r>
-            <w:t>Table</w:t>
+            <w:t>Table of Contents</w:t>
           </w:r>
-          <w:proofErr w:type="spellEnd"/>
-          <w:r>
-            <w:t xml:space="preserve"> of </w:t>
-          </w:r>
-          <w:proofErr w:type="spellStart"/>
-          <w:r>
-            <w:t>Contents</w:t>
-          </w:r>
-          <w:proofErr w:type="spellEnd"/>
         </w:p>
         <w:p>
           <w:pPr>
@@ -697,7 +687,6 @@
           <w:szCs w:val="36"/>
         </w:rPr>
       </w:pPr>
-      <w:proofErr w:type="spellStart"/>
       <w:r>
         <w:rPr>
           <w:sz w:val="36"/>
@@ -706,7 +695,6 @@
         <w:lastRenderedPageBreak/>
         <w:t>CMSsite</w:t>
       </w:r>
-      <w:proofErr w:type="spellEnd"/>
     </w:p>
     <w:p>
       <w:pPr>
@@ -760,7 +748,6 @@
         </w:rPr>
         <w:t>Do the following change the code in the </w:t>
       </w:r>
-      <w:proofErr w:type="spellStart"/>
       <w:r>
         <w:rPr>
           <w:rFonts w:ascii="Segoe UI" w:eastAsia="Times New Roman" w:hAnsi="Segoe UI" w:cs="Segoe UI"/>
@@ -773,7 +760,6 @@
         </w:rPr>
         <w:t>db.php</w:t>
       </w:r>
-      <w:proofErr w:type="spellEnd"/>
       <w:r>
         <w:rPr>
           <w:rFonts w:ascii="Segoe UI" w:eastAsia="Times New Roman" w:hAnsi="Segoe UI" w:cs="Segoe UI"/>
@@ -810,29 +796,7 @@
           <w:szCs w:val="20"/>
           <w:lang w:val="en-US" w:eastAsia="it-IT"/>
         </w:rPr>
-        <w:t>$</w:t>
-      </w:r>
-      <w:proofErr w:type="spellStart"/>
-      <w:r>
-        <w:rPr>
-          <w:rFonts w:ascii="Consolas" w:eastAsia="Times New Roman" w:hAnsi="Consolas" w:cs="Courier New"/>
-          <w:color w:val="24292E"/>
-          <w:sz w:val="20"/>
-          <w:szCs w:val="20"/>
-          <w:lang w:val="en-US" w:eastAsia="it-IT"/>
-        </w:rPr>
-        <w:t>DB_host</w:t>
-      </w:r>
-      <w:proofErr w:type="spellEnd"/>
-      <w:r>
-        <w:rPr>
-          <w:rFonts w:ascii="Consolas" w:eastAsia="Times New Roman" w:hAnsi="Consolas" w:cs="Courier New"/>
-          <w:color w:val="24292E"/>
-          <w:sz w:val="20"/>
-          <w:szCs w:val="20"/>
-          <w:lang w:val="en-US" w:eastAsia="it-IT"/>
-        </w:rPr>
-        <w:t xml:space="preserve"> = ""; </w:t>
+        <w:t xml:space="preserve">$DB_host = ""; </w:t>
       </w:r>
     </w:p>
     <w:p>
@@ -860,29 +824,7 @@
           <w:szCs w:val="20"/>
           <w:lang w:val="en-US" w:eastAsia="it-IT"/>
         </w:rPr>
-        <w:t>$</w:t>
-      </w:r>
-      <w:proofErr w:type="spellStart"/>
-      <w:r>
-        <w:rPr>
-          <w:rFonts w:ascii="Consolas" w:eastAsia="Times New Roman" w:hAnsi="Consolas" w:cs="Courier New"/>
-          <w:color w:val="24292E"/>
-          <w:sz w:val="20"/>
-          <w:szCs w:val="20"/>
-          <w:lang w:val="en-US" w:eastAsia="it-IT"/>
-        </w:rPr>
-        <w:t>DB_user</w:t>
-      </w:r>
-      <w:proofErr w:type="spellEnd"/>
-      <w:r>
-        <w:rPr>
-          <w:rFonts w:ascii="Consolas" w:eastAsia="Times New Roman" w:hAnsi="Consolas" w:cs="Courier New"/>
-          <w:color w:val="24292E"/>
-          <w:sz w:val="20"/>
-          <w:szCs w:val="20"/>
-          <w:lang w:val="en-US" w:eastAsia="it-IT"/>
-        </w:rPr>
-        <w:t xml:space="preserve"> = ""; </w:t>
+        <w:t xml:space="preserve">$DB_user = ""; </w:t>
       </w:r>
     </w:p>
     <w:p>
@@ -910,29 +852,7 @@
           <w:szCs w:val="20"/>
           <w:lang w:val="en-US" w:eastAsia="it-IT"/>
         </w:rPr>
-        <w:t>$</w:t>
-      </w:r>
-      <w:proofErr w:type="spellStart"/>
-      <w:r>
-        <w:rPr>
-          <w:rFonts w:ascii="Consolas" w:eastAsia="Times New Roman" w:hAnsi="Consolas" w:cs="Courier New"/>
-          <w:color w:val="24292E"/>
-          <w:sz w:val="20"/>
-          <w:szCs w:val="20"/>
-          <w:lang w:val="en-US" w:eastAsia="it-IT"/>
-        </w:rPr>
-        <w:t>DB_pass</w:t>
-      </w:r>
-      <w:proofErr w:type="spellEnd"/>
-      <w:r>
-        <w:rPr>
-          <w:rFonts w:ascii="Consolas" w:eastAsia="Times New Roman" w:hAnsi="Consolas" w:cs="Courier New"/>
-          <w:color w:val="24292E"/>
-          <w:sz w:val="20"/>
-          <w:szCs w:val="20"/>
-          <w:lang w:val="en-US" w:eastAsia="it-IT"/>
-        </w:rPr>
-        <w:t xml:space="preserve"> = ""; </w:t>
+        <w:t xml:space="preserve">$DB_pass = ""; </w:t>
       </w:r>
     </w:p>
     <w:p>
@@ -960,29 +880,7 @@
           <w:szCs w:val="20"/>
           <w:lang w:val="en-US" w:eastAsia="it-IT"/>
         </w:rPr>
-        <w:t>$</w:t>
-      </w:r>
-      <w:proofErr w:type="spellStart"/>
-      <w:r>
-        <w:rPr>
-          <w:rFonts w:ascii="Consolas" w:eastAsia="Times New Roman" w:hAnsi="Consolas" w:cs="Courier New"/>
-          <w:color w:val="24292E"/>
-          <w:sz w:val="20"/>
-          <w:szCs w:val="20"/>
-          <w:lang w:val="en-US" w:eastAsia="it-IT"/>
-        </w:rPr>
-        <w:t>DB_name</w:t>
-      </w:r>
-      <w:proofErr w:type="spellEnd"/>
-      <w:r>
-        <w:rPr>
-          <w:rFonts w:ascii="Consolas" w:eastAsia="Times New Roman" w:hAnsi="Consolas" w:cs="Courier New"/>
-          <w:color w:val="24292E"/>
-          <w:sz w:val="20"/>
-          <w:szCs w:val="20"/>
-          <w:lang w:val="en-US" w:eastAsia="it-IT"/>
-        </w:rPr>
-        <w:t xml:space="preserve"> = "";</w:t>
+        <w:t>$DB_name = "";</w:t>
       </w:r>
     </w:p>
     <w:p>
@@ -1010,29 +908,7 @@
           <w:szCs w:val="24"/>
           <w:lang w:val="en-US" w:eastAsia="it-IT"/>
         </w:rPr>
-        <w:t>Import the database file named "</w:t>
-      </w:r>
-      <w:proofErr w:type="spellStart"/>
-      <w:r>
-        <w:rPr>
-          <w:rFonts w:ascii="Segoe UI" w:eastAsia="Times New Roman" w:hAnsi="Segoe UI" w:cs="Segoe UI"/>
-          <w:color w:val="24292E"/>
-          <w:sz w:val="24"/>
-          <w:szCs w:val="24"/>
-          <w:lang w:val="en-US" w:eastAsia="it-IT"/>
-        </w:rPr>
-        <w:t>php_cms.sql</w:t>
-      </w:r>
-      <w:proofErr w:type="spellEnd"/>
-      <w:r>
-        <w:rPr>
-          <w:rFonts w:ascii="Segoe UI" w:eastAsia="Times New Roman" w:hAnsi="Segoe UI" w:cs="Segoe UI"/>
-          <w:color w:val="24292E"/>
-          <w:sz w:val="24"/>
-          <w:szCs w:val="24"/>
-          <w:lang w:val="en-US" w:eastAsia="it-IT"/>
-        </w:rPr>
-        <w:t>"</w:t>
+        <w:t>Import the database file named "php_cms.sql"</w:t>
       </w:r>
     </w:p>
     <w:p>
@@ -1062,7 +938,19 @@
           <w:rPr>
             <w:rStyle w:val="Collegamentoipertestuale"/>
           </w:rPr>
-          <w:t>https://www.exploit-db.com/exploits/48485</w:t>
+          <w:t>https://www.exploit-db.</w:t>
+        </w:r>
+        <w:r>
+          <w:rPr>
+            <w:rStyle w:val="Collegamentoipertestuale"/>
+          </w:rPr>
+          <w:t>c</w:t>
+        </w:r>
+        <w:r>
+          <w:rPr>
+            <w:rStyle w:val="Collegamentoipertestuale"/>
+          </w:rPr>
+          <w:t>om/exploits/48485</w:t>
         </w:r>
       </w:hyperlink>
     </w:p>
@@ -1075,13 +963,8 @@
       <w:pPr>
         <w:jc w:val="both"/>
       </w:pPr>
-      <w:proofErr w:type="spellStart"/>
-      <w:r>
-        <w:t>Retrieve</w:t>
-      </w:r>
-      <w:proofErr w:type="spellEnd"/>
-      <w:r>
-        <w:t xml:space="preserve"> Version e Database name</w:t>
+      <w:r>
+        <w:t>Retrieve Version e Database name</w:t>
       </w:r>
     </w:p>
     <w:p>
@@ -1134,14 +1017,12 @@
         <w:rPr>
           <w:sz w:val="48"/>
           <w:szCs w:val="48"/>
-          <w:lang w:val="en-US"/>
         </w:rPr>
       </w:pPr>
       <w:r>
         <w:rPr>
           <w:sz w:val="48"/>
           <w:szCs w:val="48"/>
-          <w:lang w:val="en-US"/>
         </w:rPr>
         <w:br w:type="page"/>
       </w:r>
@@ -1224,7 +1105,6 @@
         </w:rPr>
         <w:t xml:space="preserve">searched for possible vulnerabilities in </w:t>
       </w:r>
-      <w:proofErr w:type="spellStart"/>
       <w:r>
         <w:rPr>
           <w:i/>
@@ -1235,7 +1115,6 @@
         </w:rPr>
         <w:t>exploitdb</w:t>
       </w:r>
-      <w:proofErr w:type="spellEnd"/>
       <w:r>
         <w:rPr>
           <w:i/>
@@ -1252,52 +1131,56 @@
           <w:szCs w:val="24"/>
           <w:lang w:val="en-US"/>
         </w:rPr>
-        <w:t xml:space="preserve">and decided to proceed with x SQL </w:t>
-      </w:r>
-      <w:r>
-        <w:rPr>
-          <w:sz w:val="24"/>
-          <w:szCs w:val="24"/>
-          <w:lang w:val="en-US"/>
-        </w:rPr>
-        <w:t>Injections, y XSS attacks and z</w:t>
-      </w:r>
-      <w:r>
-        <w:rPr>
-          <w:sz w:val="24"/>
-          <w:szCs w:val="24"/>
-          <w:lang w:val="en-US"/>
-        </w:rPr>
-        <w:t xml:space="preserve"> </w:t>
-      </w:r>
-      <w:proofErr w:type="spellStart"/>
-      <w:r>
-        <w:rPr>
-          <w:sz w:val="24"/>
-          <w:szCs w:val="24"/>
-          <w:lang w:val="en-US"/>
-        </w:rPr>
-        <w:t>altra</w:t>
-      </w:r>
-      <w:proofErr w:type="spellEnd"/>
-      <w:r>
-        <w:rPr>
-          <w:sz w:val="24"/>
-          <w:szCs w:val="24"/>
-          <w:lang w:val="en-US"/>
-        </w:rPr>
-        <w:t xml:space="preserve"> </w:t>
-      </w:r>
-      <w:proofErr w:type="spellStart"/>
-      <w:r>
-        <w:rPr>
-          <w:sz w:val="24"/>
-          <w:szCs w:val="24"/>
-          <w:lang w:val="en-US"/>
-        </w:rPr>
-        <w:t>roba</w:t>
-      </w:r>
-      <w:proofErr w:type="spellEnd"/>
+        <w:t xml:space="preserve">and decided to proceed with </w:t>
+      </w:r>
+      <w:r>
+        <w:rPr>
+          <w:sz w:val="24"/>
+          <w:szCs w:val="24"/>
+          <w:lang w:val="en-US"/>
+        </w:rPr>
+        <w:t>two</w:t>
+      </w:r>
+      <w:r>
+        <w:rPr>
+          <w:sz w:val="24"/>
+          <w:szCs w:val="24"/>
+          <w:lang w:val="en-US"/>
+        </w:rPr>
+        <w:t xml:space="preserve"> SQL </w:t>
+      </w:r>
+      <w:r>
+        <w:rPr>
+          <w:sz w:val="24"/>
+          <w:szCs w:val="24"/>
+          <w:lang w:val="en-US"/>
+        </w:rPr>
+        <w:t xml:space="preserve">Injections, </w:t>
+      </w:r>
+      <w:r>
+        <w:rPr>
+          <w:sz w:val="24"/>
+          <w:szCs w:val="24"/>
+          <w:lang w:val="en-US"/>
+        </w:rPr>
+        <w:t>two</w:t>
+      </w:r>
+      <w:r>
+        <w:rPr>
+          <w:sz w:val="24"/>
+          <w:szCs w:val="24"/>
+          <w:lang w:val="en-US"/>
+        </w:rPr>
+        <w:t xml:space="preserve"> XSS attacks and </w:t>
+      </w:r>
+      <w:r>
+        <w:rPr>
+          <w:sz w:val="24"/>
+          <w:szCs w:val="24"/>
+          <w:lang w:val="en-US"/>
+        </w:rPr>
+        <w:t>one CSRF attack</w:t>
+      </w:r>
       <w:r>
         <w:rPr>
           <w:sz w:val="24"/>
@@ -1372,7 +1255,6 @@
         </w:rPr>
         <w:t xml:space="preserve">analyzing the content of the </w:t>
       </w:r>
-      <w:proofErr w:type="spellStart"/>
       <w:r>
         <w:rPr>
           <w:i/>
@@ -1383,7 +1265,6 @@
         </w:rPr>
         <w:t>url</w:t>
       </w:r>
-      <w:proofErr w:type="spellEnd"/>
       <w:r>
         <w:rPr>
           <w:sz w:val="24"/>
@@ -1474,8 +1355,8 @@
           <w:lang w:val="en-GB"/>
         </w:rPr>
       </w:pPr>
-      <w:bookmarkStart w:id="3" w:name="_Hlk41899280"/>
-      <w:bookmarkStart w:id="4" w:name="_Toc41904213"/>
+      <w:bookmarkStart w:id="3" w:name="_Toc41904213"/>
+      <w:bookmarkStart w:id="4" w:name="_Hlk41899280"/>
       <w:r>
         <w:rPr>
           <w:sz w:val="32"/>
@@ -1484,9 +1365,9 @@
         </w:rPr>
         <w:t>WordPress plugin Chained-Quiz SQL-Injection</w:t>
       </w:r>
-      <w:bookmarkEnd w:id="4"/>
-    </w:p>
-    <w:bookmarkEnd w:id="3"/>
+      <w:bookmarkEnd w:id="3"/>
+    </w:p>
+    <w:bookmarkEnd w:id="4"/>
     <w:p>
       <w:pPr>
         <w:jc w:val="both"/>
@@ -1644,27 +1525,7 @@
           <w:szCs w:val="24"/>
           <w:lang w:val="en-GB"/>
         </w:rPr>
-        <w:t xml:space="preserve">The provided version of the plugin is v0.8.7. In order for the exploit to work, the database on which WordPress runs must be </w:t>
-      </w:r>
-      <w:proofErr w:type="spellStart"/>
-      <w:r>
-        <w:rPr>
-          <w:rFonts w:cstheme="minorHAnsi"/>
-          <w:sz w:val="24"/>
-          <w:szCs w:val="24"/>
-          <w:lang w:val="en-GB"/>
-        </w:rPr>
-        <w:t>mySQL</w:t>
-      </w:r>
-      <w:proofErr w:type="spellEnd"/>
-      <w:r>
-        <w:rPr>
-          <w:rFonts w:cstheme="minorHAnsi"/>
-          <w:sz w:val="24"/>
-          <w:szCs w:val="24"/>
-          <w:lang w:val="en-GB"/>
-        </w:rPr>
-        <w:t xml:space="preserve">. </w:t>
+        <w:t xml:space="preserve">The provided version of the plugin is v0.8.7. In order for the exploit to work, the database on which WordPress runs must be mySQL. </w:t>
       </w:r>
     </w:p>
     <w:p>
@@ -1735,47 +1596,7 @@
           <w:szCs w:val="24"/>
           <w:lang w:val="en-GB"/>
         </w:rPr>
-        <w:t xml:space="preserve">We are going to inject the command SLEEP(15), that is a </w:t>
-      </w:r>
-      <w:proofErr w:type="spellStart"/>
-      <w:r>
-        <w:rPr>
-          <w:rFonts w:cstheme="minorHAnsi"/>
-          <w:sz w:val="24"/>
-          <w:szCs w:val="24"/>
-          <w:lang w:val="en-GB"/>
-        </w:rPr>
-        <w:t>mySQL</w:t>
-      </w:r>
-      <w:proofErr w:type="spellEnd"/>
-      <w:r>
-        <w:rPr>
-          <w:rFonts w:cstheme="minorHAnsi"/>
-          <w:sz w:val="24"/>
-          <w:szCs w:val="24"/>
-          <w:lang w:val="en-GB"/>
-        </w:rPr>
-        <w:t xml:space="preserve"> command. This means that if the application by reading the request will sleep 15 seconds, the underlying database will be a </w:t>
-      </w:r>
-      <w:proofErr w:type="spellStart"/>
-      <w:r>
-        <w:rPr>
-          <w:rFonts w:cstheme="minorHAnsi"/>
-          <w:sz w:val="24"/>
-          <w:szCs w:val="24"/>
-          <w:lang w:val="en-GB"/>
-        </w:rPr>
-        <w:t>mySQL</w:t>
-      </w:r>
-      <w:proofErr w:type="spellEnd"/>
-      <w:r>
-        <w:rPr>
-          <w:rFonts w:cstheme="minorHAnsi"/>
-          <w:sz w:val="24"/>
-          <w:szCs w:val="24"/>
-          <w:lang w:val="en-GB"/>
-        </w:rPr>
-        <w:t xml:space="preserve"> database.</w:t>
+        <w:t>We are going to inject the command SLEEP(15), that is a mySQL command. This means that if the application by reading the request will sleep 15 seconds, the underlying database will be a mySQL database.</w:t>
       </w:r>
     </w:p>
     <w:p>
@@ -2087,6 +1908,726 @@
     </w:p>
     <w:p>
       <w:pPr>
+        <w:pStyle w:val="Titolo3"/>
+        <w:rPr>
+          <w:sz w:val="32"/>
+          <w:szCs w:val="32"/>
+          <w:lang w:val="en-GB"/>
+        </w:rPr>
+      </w:pPr>
+      <w:r>
+        <w:rPr>
+          <w:sz w:val="32"/>
+          <w:szCs w:val="32"/>
+          <w:lang w:val="en-GB"/>
+        </w:rPr>
+        <w:t>Victor CMS 1.0</w:t>
+      </w:r>
+      <w:r>
+        <w:rPr>
+          <w:sz w:val="32"/>
+          <w:szCs w:val="32"/>
+          <w:lang w:val="en-GB"/>
+        </w:rPr>
+        <w:t xml:space="preserve"> </w:t>
+      </w:r>
+      <w:r>
+        <w:rPr>
+          <w:sz w:val="32"/>
+          <w:szCs w:val="32"/>
+          <w:lang w:val="en-GB"/>
+        </w:rPr>
+        <w:t>'cat_id' SQL</w:t>
+      </w:r>
+      <w:r>
+        <w:rPr>
+          <w:sz w:val="32"/>
+          <w:szCs w:val="32"/>
+          <w:lang w:val="en-GB"/>
+        </w:rPr>
+        <w:t>-</w:t>
+      </w:r>
+      <w:r>
+        <w:rPr>
+          <w:sz w:val="32"/>
+          <w:szCs w:val="32"/>
+          <w:lang w:val="en-GB"/>
+        </w:rPr>
+        <w:t>Injection</w:t>
+      </w:r>
+    </w:p>
+    <w:p>
+      <w:pPr>
+        <w:jc w:val="both"/>
+        <w:rPr>
+          <w:rFonts w:asciiTheme="majorHAnsi" w:hAnsiTheme="majorHAnsi" w:cstheme="majorHAnsi"/>
+          <w:sz w:val="24"/>
+          <w:szCs w:val="24"/>
+          <w:lang w:val="en-GB"/>
+        </w:rPr>
+      </w:pPr>
+      <w:r>
+        <w:rPr>
+          <w:rFonts w:asciiTheme="majorHAnsi" w:hAnsiTheme="majorHAnsi" w:cstheme="majorHAnsi"/>
+          <w:sz w:val="24"/>
+          <w:szCs w:val="24"/>
+          <w:lang w:val="en-GB"/>
+        </w:rPr>
+        <w:t>Vulnerability description</w:t>
+      </w:r>
+    </w:p>
+    <w:p>
+      <w:pPr>
+        <w:jc w:val="both"/>
+        <w:rPr>
+          <w:rFonts w:cstheme="minorHAnsi"/>
+          <w:sz w:val="24"/>
+          <w:szCs w:val="24"/>
+          <w:lang w:val="en-US"/>
+        </w:rPr>
+      </w:pPr>
+      <w:r>
+        <w:rPr>
+          <w:rFonts w:cstheme="minorHAnsi"/>
+          <w:sz w:val="24"/>
+          <w:szCs w:val="24"/>
+          <w:lang w:val="en-GB"/>
+        </w:rPr>
+        <w:t>The Victor CMS 1.0 is a</w:t>
+      </w:r>
+      <w:r>
+        <w:rPr>
+          <w:rFonts w:cstheme="minorHAnsi"/>
+          <w:sz w:val="24"/>
+          <w:szCs w:val="24"/>
+          <w:lang w:val="en-GB"/>
+        </w:rPr>
+        <w:t xml:space="preserve"> </w:t>
+      </w:r>
+      <w:r>
+        <w:rPr>
+          <w:rFonts w:cstheme="minorHAnsi"/>
+          <w:sz w:val="24"/>
+          <w:szCs w:val="24"/>
+          <w:lang w:val="en-GB"/>
+        </w:rPr>
+        <w:t>s</w:t>
+      </w:r>
+      <w:r>
+        <w:rPr>
+          <w:rFonts w:cstheme="minorHAnsi"/>
+          <w:sz w:val="24"/>
+          <w:szCs w:val="24"/>
+          <w:lang w:val="en-GB"/>
+        </w:rPr>
+        <w:t>imple Content Management System</w:t>
+      </w:r>
+      <w:r>
+        <w:rPr>
+          <w:rFonts w:cstheme="minorHAnsi"/>
+          <w:sz w:val="24"/>
+          <w:szCs w:val="24"/>
+          <w:lang w:val="en-GB"/>
+        </w:rPr>
+        <w:t xml:space="preserve"> c</w:t>
+      </w:r>
+      <w:r>
+        <w:rPr>
+          <w:rFonts w:cstheme="minorHAnsi"/>
+          <w:sz w:val="24"/>
+          <w:szCs w:val="24"/>
+          <w:lang w:val="en-GB"/>
+        </w:rPr>
+        <w:t>oded in PHP</w:t>
+      </w:r>
+      <w:r>
+        <w:rPr>
+          <w:rFonts w:cstheme="minorHAnsi"/>
+          <w:sz w:val="24"/>
+          <w:szCs w:val="24"/>
+          <w:lang w:val="en-GB"/>
+        </w:rPr>
+        <w:t xml:space="preserve"> by </w:t>
+      </w:r>
+      <w:r>
+        <w:rPr>
+          <w:rFonts w:cstheme="minorHAnsi"/>
+          <w:sz w:val="24"/>
+          <w:szCs w:val="24"/>
+          <w:lang w:val="en-GB"/>
+        </w:rPr>
+        <w:t>Victor</w:t>
+      </w:r>
+      <w:r>
+        <w:rPr>
+          <w:rFonts w:cstheme="minorHAnsi"/>
+          <w:sz w:val="24"/>
+          <w:szCs w:val="24"/>
+          <w:lang w:val="en-GB"/>
+        </w:rPr>
+        <w:t xml:space="preserve"> </w:t>
+      </w:r>
+      <w:r>
+        <w:rPr>
+          <w:rFonts w:cstheme="minorHAnsi"/>
+          <w:sz w:val="24"/>
+          <w:szCs w:val="24"/>
+          <w:lang w:val="en-GB"/>
+        </w:rPr>
+        <w:t>Alagwu</w:t>
+      </w:r>
+      <w:r>
+        <w:rPr>
+          <w:rFonts w:cstheme="minorHAnsi"/>
+          <w:sz w:val="24"/>
+          <w:szCs w:val="24"/>
+          <w:lang w:val="en-GB"/>
+        </w:rPr>
+        <w:t xml:space="preserve"> and offered for free on his GitHub page. This CMS </w:t>
+      </w:r>
+      <w:r>
+        <w:rPr>
+          <w:rFonts w:cstheme="minorHAnsi"/>
+          <w:sz w:val="24"/>
+          <w:szCs w:val="24"/>
+          <w:lang w:val="en-GB"/>
+        </w:rPr>
+        <w:t xml:space="preserve">has various vulnerabilities (there are five listed on </w:t>
+      </w:r>
+      <w:hyperlink r:id="rId20" w:history="1">
+        <w:r>
+          <w:rPr>
+            <w:rStyle w:val="Collegamentoipertestuale"/>
+            <w:sz w:val="24"/>
+            <w:szCs w:val="24"/>
+            <w:lang w:val="en-US"/>
+          </w:rPr>
+          <w:t>exploit-db.com</w:t>
+        </w:r>
+      </w:hyperlink>
+      <w:r>
+        <w:rPr>
+          <w:sz w:val="24"/>
+          <w:szCs w:val="24"/>
+          <w:lang w:val="en-US"/>
+        </w:rPr>
+        <w:t>), one of them is an SQL-Injection.</w:t>
+      </w:r>
+    </w:p>
+    <w:p>
+      <w:pPr>
+        <w:jc w:val="both"/>
+        <w:rPr>
+          <w:rFonts w:asciiTheme="majorHAnsi" w:hAnsiTheme="majorHAnsi" w:cstheme="majorHAnsi"/>
+          <w:sz w:val="24"/>
+          <w:szCs w:val="24"/>
+          <w:lang w:val="en-GB"/>
+        </w:rPr>
+      </w:pPr>
+      <w:r>
+        <w:rPr>
+          <w:rFonts w:asciiTheme="majorHAnsi" w:hAnsiTheme="majorHAnsi" w:cstheme="majorHAnsi"/>
+          <w:sz w:val="24"/>
+          <w:szCs w:val="24"/>
+          <w:lang w:val="en-GB"/>
+        </w:rPr>
+        <w:t>Causes of vulnerability</w:t>
+      </w:r>
+    </w:p>
+    <w:p>
+      <w:pPr>
+        <w:jc w:val="both"/>
+        <w:rPr>
+          <w:rFonts w:cstheme="minorHAnsi"/>
+          <w:sz w:val="24"/>
+          <w:szCs w:val="24"/>
+          <w:lang w:val="en-GB"/>
+        </w:rPr>
+      </w:pPr>
+      <w:r>
+        <w:rPr>
+          <w:rFonts w:cstheme="minorHAnsi"/>
+          <w:sz w:val="24"/>
+          <w:szCs w:val="24"/>
+          <w:lang w:val="en-GB"/>
+        </w:rPr>
+        <w:t xml:space="preserve">This </w:t>
+      </w:r>
+      <w:r>
+        <w:rPr>
+          <w:rFonts w:cstheme="minorHAnsi"/>
+          <w:sz w:val="24"/>
+          <w:szCs w:val="24"/>
+          <w:lang w:val="en-GB"/>
+        </w:rPr>
+        <w:t>CMS</w:t>
+      </w:r>
+      <w:r>
+        <w:rPr>
+          <w:rFonts w:cstheme="minorHAnsi"/>
+          <w:sz w:val="24"/>
+          <w:szCs w:val="24"/>
+          <w:lang w:val="en-GB"/>
+        </w:rPr>
+        <w:t xml:space="preserve"> allows unauthorized users to execute SQL queries via the </w:t>
+      </w:r>
+      <w:r>
+        <w:rPr>
+          <w:rFonts w:cstheme="minorHAnsi"/>
+          <w:i/>
+          <w:iCs/>
+          <w:sz w:val="24"/>
+          <w:szCs w:val="24"/>
+          <w:lang w:val="en-GB"/>
+        </w:rPr>
+        <w:t>cat_id</w:t>
+      </w:r>
+      <w:r>
+        <w:rPr>
+          <w:rFonts w:cstheme="minorHAnsi"/>
+          <w:i/>
+          <w:iCs/>
+          <w:sz w:val="24"/>
+          <w:szCs w:val="24"/>
+          <w:lang w:val="en-GB"/>
+        </w:rPr>
+        <w:t xml:space="preserve"> </w:t>
+      </w:r>
+      <w:r>
+        <w:rPr>
+          <w:rFonts w:cstheme="minorHAnsi"/>
+          <w:sz w:val="24"/>
+          <w:szCs w:val="24"/>
+          <w:lang w:val="en-GB"/>
+        </w:rPr>
+        <w:t>parameter</w:t>
+      </w:r>
+      <w:r>
+        <w:rPr>
+          <w:rFonts w:cstheme="minorHAnsi"/>
+          <w:sz w:val="24"/>
+          <w:szCs w:val="24"/>
+          <w:lang w:val="en-GB"/>
+        </w:rPr>
+        <w:t>, which is vulnerable to SQL Injection</w:t>
+      </w:r>
+      <w:r>
+        <w:rPr>
+          <w:rFonts w:cstheme="minorHAnsi"/>
+          <w:sz w:val="24"/>
+          <w:szCs w:val="24"/>
+          <w:lang w:val="en-GB"/>
+        </w:rPr>
+        <w:t>.</w:t>
+      </w:r>
+      <w:r>
+        <w:rPr>
+          <w:rFonts w:cstheme="minorHAnsi"/>
+          <w:sz w:val="24"/>
+          <w:szCs w:val="24"/>
+          <w:lang w:val="en-GB"/>
+        </w:rPr>
+        <w:t xml:space="preserve"> The problem is in the category.php page which does not do the proper sanitization of the user input.</w:t>
+      </w:r>
+    </w:p>
+    <w:p>
+      <w:pPr>
+        <w:jc w:val="center"/>
+        <w:rPr>
+          <w:rFonts w:cstheme="minorHAnsi"/>
+          <w:sz w:val="24"/>
+          <w:szCs w:val="24"/>
+          <w:lang w:val="en-GB"/>
+        </w:rPr>
+      </w:pPr>
+      <w:r>
+        <w:rPr>
+          <w:rFonts w:cstheme="minorHAnsi"/>
+          <w:noProof/>
+          <w:sz w:val="24"/>
+          <w:szCs w:val="24"/>
+          <w:lang w:val="en-GB"/>
+        </w:rPr>
+        <w:drawing>
+          <wp:inline distT="0" distB="0" distL="0" distR="0" wp14:anchorId="5F76015B" wp14:editId="6CD88A88">
+            <wp:extent cx="5507402" cy="1296062"/>
+            <wp:effectExtent l="0" t="0" r="0" b="0"/>
+            <wp:docPr id="8" name="Immagine 8"/>
+            <wp:cNvGraphicFramePr>
+              <a:graphicFrameLocks xmlns:a="http://schemas.openxmlformats.org/drawingml/2006/main" noChangeAspect="1"/>
+            </wp:cNvGraphicFramePr>
+            <a:graphic xmlns:a="http://schemas.openxmlformats.org/drawingml/2006/main">
+              <a:graphicData uri="http://schemas.openxmlformats.org/drawingml/2006/picture">
+                <pic:pic xmlns:pic="http://schemas.openxmlformats.org/drawingml/2006/picture">
+                  <pic:nvPicPr>
+                    <pic:cNvPr id="0" name="Picture 1"/>
+                    <pic:cNvPicPr>
+                      <a:picLocks noChangeAspect="1" noChangeArrowheads="1"/>
+                    </pic:cNvPicPr>
+                  </pic:nvPicPr>
+                  <pic:blipFill>
+                    <a:blip r:embed="rId21">
+                      <a:extLst>
+                        <a:ext uri="{28A0092B-C50C-407E-A947-70E740481C1C}">
+                          <a14:useLocalDpi xmlns:a14="http://schemas.microsoft.com/office/drawing/2010/main" val="0"/>
+                        </a:ext>
+                      </a:extLst>
+                    </a:blip>
+                    <a:srcRect/>
+                    <a:stretch>
+                      <a:fillRect/>
+                    </a:stretch>
+                  </pic:blipFill>
+                  <pic:spPr bwMode="auto">
+                    <a:xfrm>
+                      <a:off x="0" y="0"/>
+                      <a:ext cx="5961848" cy="1403007"/>
+                    </a:xfrm>
+                    <a:prstGeom prst="rect">
+                      <a:avLst/>
+                    </a:prstGeom>
+                    <a:noFill/>
+                    <a:ln>
+                      <a:noFill/>
+                    </a:ln>
+                  </pic:spPr>
+                </pic:pic>
+              </a:graphicData>
+            </a:graphic>
+          </wp:inline>
+        </w:drawing>
+      </w:r>
+    </w:p>
+    <w:p>
+      <w:pPr>
+        <w:jc w:val="both"/>
+        <w:rPr>
+          <w:rFonts w:asciiTheme="majorHAnsi" w:hAnsiTheme="majorHAnsi" w:cstheme="majorHAnsi"/>
+          <w:sz w:val="24"/>
+          <w:szCs w:val="24"/>
+          <w:lang w:val="en-GB"/>
+        </w:rPr>
+      </w:pPr>
+      <w:r>
+        <w:rPr>
+          <w:rFonts w:asciiTheme="majorHAnsi" w:hAnsiTheme="majorHAnsi" w:cstheme="majorHAnsi"/>
+          <w:sz w:val="24"/>
+          <w:szCs w:val="24"/>
+          <w:lang w:val="en-GB"/>
+        </w:rPr>
+        <w:t>Implementation</w:t>
+      </w:r>
+    </w:p>
+    <w:p>
+      <w:pPr>
+        <w:jc w:val="both"/>
+        <w:rPr>
+          <w:rFonts w:cstheme="minorHAnsi"/>
+          <w:sz w:val="24"/>
+          <w:szCs w:val="24"/>
+          <w:lang w:val="en-GB"/>
+        </w:rPr>
+      </w:pPr>
+      <w:r>
+        <w:rPr>
+          <w:rFonts w:cstheme="minorHAnsi"/>
+          <w:sz w:val="24"/>
+          <w:szCs w:val="24"/>
+          <w:lang w:val="en-GB"/>
+        </w:rPr>
+        <w:lastRenderedPageBreak/>
+        <w:t xml:space="preserve">The aim of this exploit is to retrieve sensitive information from the database. The data we are going to retrieve are personal data such as users’ mails and passords, the database name and the verion of MySQL. These information should be kept private, but by exploiting </w:t>
+      </w:r>
+      <w:r>
+        <w:rPr>
+          <w:rFonts w:cstheme="minorHAnsi"/>
+          <w:sz w:val="24"/>
+          <w:szCs w:val="24"/>
+          <w:lang w:val="en-GB"/>
+        </w:rPr>
+        <w:t xml:space="preserve">the SQL Injection vulnerability by using the </w:t>
+      </w:r>
+      <w:r>
+        <w:rPr>
+          <w:rFonts w:cstheme="minorHAnsi"/>
+          <w:sz w:val="24"/>
+          <w:szCs w:val="24"/>
+          <w:lang w:val="en-GB"/>
+        </w:rPr>
+        <w:t>following</w:t>
+      </w:r>
+      <w:r>
+        <w:rPr>
+          <w:rFonts w:cstheme="minorHAnsi"/>
+          <w:sz w:val="24"/>
+          <w:szCs w:val="24"/>
+          <w:lang w:val="en-GB"/>
+        </w:rPr>
+        <w:t xml:space="preserve"> payload, an attacker will be able to retrieve the</w:t>
+      </w:r>
+      <w:r>
+        <w:rPr>
+          <w:rFonts w:cstheme="minorHAnsi"/>
+          <w:sz w:val="24"/>
+          <w:szCs w:val="24"/>
+          <w:lang w:val="en-GB"/>
+        </w:rPr>
+        <w:t>m</w:t>
+      </w:r>
+      <w:r>
+        <w:rPr>
+          <w:rFonts w:cstheme="minorHAnsi"/>
+          <w:sz w:val="24"/>
+          <w:szCs w:val="24"/>
+          <w:lang w:val="en-GB"/>
+        </w:rPr>
+        <w:t>.</w:t>
+      </w:r>
+    </w:p>
+    <w:p>
+      <w:pPr>
+        <w:shd w:val="clear" w:color="auto" w:fill="1E1E1E"/>
+        <w:spacing w:after="0" w:line="240" w:lineRule="auto"/>
+        <w:rPr>
+          <w:rFonts w:eastAsia="Times New Roman" w:cstheme="minorHAnsi"/>
+          <w:color w:val="D4D4D4"/>
+          <w:sz w:val="24"/>
+          <w:szCs w:val="24"/>
+          <w:lang w:val="en-US" w:eastAsia="it-IT"/>
+        </w:rPr>
+      </w:pPr>
+      <w:r>
+        <w:rPr>
+          <w:rFonts w:eastAsia="Times New Roman" w:cstheme="minorHAnsi"/>
+          <w:color w:val="CE9178"/>
+          <w:sz w:val="24"/>
+          <w:szCs w:val="24"/>
+          <w:lang w:val="en-US" w:eastAsia="it-IT"/>
+        </w:rPr>
+        <w:t>"category.php?cat_id=-1+UNION+SELECT+user_id,user_firstname,user_name,randsalt,user_password,user_email,user_role,user_lastname,VERSION(),DATABASE()+FROM+users;+--"</w:t>
+      </w:r>
+    </w:p>
+    <w:p>
+      <w:pPr>
+        <w:jc w:val="both"/>
+        <w:rPr>
+          <w:rFonts w:cstheme="minorHAnsi"/>
+          <w:sz w:val="24"/>
+          <w:szCs w:val="24"/>
+          <w:lang w:val="en-US"/>
+        </w:rPr>
+      </w:pPr>
+    </w:p>
+    <w:p>
+      <w:pPr>
+        <w:jc w:val="both"/>
+        <w:rPr>
+          <w:rFonts w:cstheme="minorHAnsi"/>
+          <w:sz w:val="24"/>
+          <w:szCs w:val="24"/>
+          <w:lang w:val="en-US"/>
+        </w:rPr>
+      </w:pPr>
+      <w:r>
+        <w:rPr>
+          <w:rFonts w:cstheme="minorHAnsi"/>
+          <w:sz w:val="24"/>
+          <w:szCs w:val="24"/>
+          <w:lang w:val="en-US"/>
+        </w:rPr>
+        <w:t>In the cat_id paramether we injected a malicious query. It does not return any post because the id of the category is set to -1, but then we make the union with all the private data of the users. Of course the number of columns of both sides of the query has to be equal, otherwise an error will occur. In this case the columns on the left side are 10 so we make sure to make the union with 10 columns.</w:t>
+      </w:r>
+    </w:p>
+    <w:p>
+      <w:pPr>
+        <w:jc w:val="both"/>
+        <w:rPr>
+          <w:rFonts w:cstheme="minorHAnsi"/>
+          <w:sz w:val="24"/>
+          <w:szCs w:val="24"/>
+          <w:lang w:val="en-US"/>
+        </w:rPr>
+      </w:pPr>
+      <w:r>
+        <w:rPr>
+          <w:rFonts w:cstheme="minorHAnsi"/>
+          <w:sz w:val="24"/>
+          <w:szCs w:val="24"/>
+          <w:lang w:val="en-US"/>
+        </w:rPr>
+        <w:t>By submitting</w:t>
+      </w:r>
+      <w:r>
+        <w:rPr>
+          <w:rFonts w:cstheme="minorHAnsi"/>
+          <w:sz w:val="24"/>
+          <w:szCs w:val="24"/>
+          <w:lang w:val="en-US"/>
+        </w:rPr>
+        <w:t xml:space="preserve"> this request we </w:t>
+      </w:r>
+      <w:r>
+        <w:rPr>
+          <w:rFonts w:cstheme="minorHAnsi"/>
+          <w:sz w:val="24"/>
+          <w:szCs w:val="24"/>
+          <w:lang w:val="en-US"/>
+        </w:rPr>
+        <w:t>would</w:t>
+      </w:r>
+      <w:r>
+        <w:rPr>
+          <w:rFonts w:cstheme="minorHAnsi"/>
+          <w:sz w:val="24"/>
+          <w:szCs w:val="24"/>
+          <w:lang w:val="en-US"/>
+        </w:rPr>
+        <w:t xml:space="preserve"> </w:t>
+      </w:r>
+      <w:r>
+        <w:rPr>
+          <w:rFonts w:cstheme="minorHAnsi"/>
+          <w:sz w:val="24"/>
+          <w:szCs w:val="24"/>
+          <w:lang w:val="en-US"/>
+        </w:rPr>
+        <w:t xml:space="preserve">normally </w:t>
+      </w:r>
+      <w:r>
+        <w:rPr>
+          <w:rFonts w:cstheme="minorHAnsi"/>
+          <w:sz w:val="24"/>
+          <w:szCs w:val="24"/>
+          <w:lang w:val="en-US"/>
+        </w:rPr>
+        <w:t>get a page listing all the posts</w:t>
+      </w:r>
+      <w:r>
+        <w:rPr>
+          <w:rFonts w:cstheme="minorHAnsi"/>
+          <w:sz w:val="24"/>
+          <w:szCs w:val="24"/>
+          <w:lang w:val="en-US"/>
+        </w:rPr>
+        <w:t xml:space="preserve"> that matches the query. But</w:t>
+      </w:r>
+      <w:r>
+        <w:rPr>
+          <w:rFonts w:cstheme="minorHAnsi"/>
+          <w:sz w:val="24"/>
+          <w:szCs w:val="24"/>
+          <w:lang w:val="en-US"/>
+        </w:rPr>
+        <w:t xml:space="preserve"> in </w:t>
+      </w:r>
+      <w:r>
+        <w:rPr>
+          <w:rFonts w:cstheme="minorHAnsi"/>
+          <w:sz w:val="24"/>
+          <w:szCs w:val="24"/>
+          <w:lang w:val="en-US"/>
+        </w:rPr>
+        <w:t>the case of this payload the result will not list any post. What we will see instead are the user data in the place of the post data.</w:t>
+      </w:r>
+    </w:p>
+    <w:p>
+      <w:pPr>
+        <w:jc w:val="center"/>
+        <w:rPr>
+          <w:rFonts w:cstheme="minorHAnsi"/>
+          <w:sz w:val="24"/>
+          <w:szCs w:val="24"/>
+          <w:lang w:val="en-US"/>
+        </w:rPr>
+      </w:pPr>
+      <w:r>
+        <w:rPr>
+          <w:rFonts w:cstheme="minorHAnsi"/>
+          <w:noProof/>
+          <w:sz w:val="24"/>
+          <w:szCs w:val="24"/>
+          <w:lang w:val="en-US"/>
+        </w:rPr>
+        <w:drawing>
+          <wp:inline distT="0" distB="0" distL="0" distR="0" wp14:anchorId="15FBBE08" wp14:editId="5D09AFE0">
+            <wp:extent cx="4444779" cy="2929806"/>
+            <wp:effectExtent l="0" t="0" r="0" b="4445"/>
+            <wp:docPr id="11" name="Immagine 11"/>
+            <wp:cNvGraphicFramePr>
+              <a:graphicFrameLocks xmlns:a="http://schemas.openxmlformats.org/drawingml/2006/main" noChangeAspect="1"/>
+            </wp:cNvGraphicFramePr>
+            <a:graphic xmlns:a="http://schemas.openxmlformats.org/drawingml/2006/main">
+              <a:graphicData uri="http://schemas.openxmlformats.org/drawingml/2006/picture">
+                <pic:pic xmlns:pic="http://schemas.openxmlformats.org/drawingml/2006/picture">
+                  <pic:nvPicPr>
+                    <pic:cNvPr id="0" name="Picture 4"/>
+                    <pic:cNvPicPr>
+                      <a:picLocks noChangeAspect="1" noChangeArrowheads="1"/>
+                    </pic:cNvPicPr>
+                  </pic:nvPicPr>
+                  <pic:blipFill>
+                    <a:blip r:embed="rId22">
+                      <a:extLst>
+                        <a:ext uri="{28A0092B-C50C-407E-A947-70E740481C1C}">
+                          <a14:useLocalDpi xmlns:a14="http://schemas.microsoft.com/office/drawing/2010/main" val="0"/>
+                        </a:ext>
+                      </a:extLst>
+                    </a:blip>
+                    <a:srcRect/>
+                    <a:stretch>
+                      <a:fillRect/>
+                    </a:stretch>
+                  </pic:blipFill>
+                  <pic:spPr bwMode="auto">
+                    <a:xfrm>
+                      <a:off x="0" y="0"/>
+                      <a:ext cx="4484713" cy="2956129"/>
+                    </a:xfrm>
+                    <a:prstGeom prst="rect">
+                      <a:avLst/>
+                    </a:prstGeom>
+                    <a:noFill/>
+                    <a:ln>
+                      <a:noFill/>
+                    </a:ln>
+                  </pic:spPr>
+                </pic:pic>
+              </a:graphicData>
+            </a:graphic>
+          </wp:inline>
+        </w:drawing>
+      </w:r>
+    </w:p>
+    <w:p>
+      <w:pPr>
+        <w:rPr>
+          <w:rFonts w:cstheme="minorHAnsi"/>
+          <w:sz w:val="24"/>
+          <w:szCs w:val="24"/>
+          <w:lang w:val="en-GB"/>
+        </w:rPr>
+      </w:pPr>
+      <w:r>
+        <w:rPr>
+          <w:rFonts w:cstheme="minorHAnsi"/>
+          <w:sz w:val="24"/>
+          <w:szCs w:val="24"/>
+          <w:lang w:val="en-GB"/>
+        </w:rPr>
+        <w:t xml:space="preserve">The python script automates the </w:t>
+      </w:r>
+      <w:r>
+        <w:rPr>
+          <w:rFonts w:cstheme="minorHAnsi"/>
+          <w:sz w:val="24"/>
+          <w:szCs w:val="24"/>
+          <w:lang w:val="en-GB"/>
+        </w:rPr>
+        <w:t xml:space="preserve">request and parses all the data into a list. </w:t>
+      </w:r>
+    </w:p>
+    <w:p>
+      <w:pPr>
         <w:pStyle w:val="Titolo2"/>
         <w:rPr>
           <w:sz w:val="40"/>
@@ -2202,9 +2743,9 @@
           <w:szCs w:val="24"/>
           <w:lang w:val="en-GB"/>
         </w:rPr>
+        <w:lastRenderedPageBreak/>
         <w:t xml:space="preserve">The cause of the vulnerability lies on the function </w:t>
       </w:r>
-      <w:proofErr w:type="spellStart"/>
       <w:r>
         <w:rPr>
           <w:rFonts w:cstheme="minorHAnsi"/>
@@ -2214,9 +2755,93 @@
           <w:szCs w:val="24"/>
           <w:lang w:val="en-GB"/>
         </w:rPr>
-        <w:t>xss_clean</w:t>
-      </w:r>
-      <w:proofErr w:type="spellEnd"/>
+        <w:t>xss_clean()</w:t>
+      </w:r>
+      <w:r>
+        <w:rPr>
+          <w:rFonts w:cstheme="minorHAnsi"/>
+          <w:sz w:val="24"/>
+          <w:szCs w:val="24"/>
+          <w:lang w:val="en-GB"/>
+        </w:rPr>
+        <w:t>, that is a filter protection used to sanitize user inputs. The filter is not working correctly, therefore it is possible to execute a malicious script.</w:t>
+      </w:r>
+    </w:p>
+    <w:p>
+      <w:pPr>
+        <w:jc w:val="both"/>
+        <w:rPr>
+          <w:rFonts w:asciiTheme="majorHAnsi" w:hAnsiTheme="majorHAnsi" w:cstheme="majorHAnsi"/>
+          <w:sz w:val="24"/>
+          <w:szCs w:val="24"/>
+          <w:lang w:val="en-GB"/>
+        </w:rPr>
+      </w:pPr>
+      <w:r>
+        <w:rPr>
+          <w:rFonts w:asciiTheme="majorHAnsi" w:hAnsiTheme="majorHAnsi" w:cstheme="majorHAnsi"/>
+          <w:sz w:val="24"/>
+          <w:szCs w:val="24"/>
+          <w:lang w:val="en-GB"/>
+        </w:rPr>
+        <w:t>Implementation</w:t>
+      </w:r>
+    </w:p>
+    <w:p>
+      <w:pPr>
+        <w:jc w:val="both"/>
+        <w:rPr>
+          <w:rFonts w:cstheme="minorHAnsi"/>
+          <w:sz w:val="24"/>
+          <w:szCs w:val="24"/>
+          <w:lang w:val="en-GB"/>
+        </w:rPr>
+      </w:pPr>
+      <w:r>
+        <w:rPr>
+          <w:rFonts w:cstheme="minorHAnsi"/>
+          <w:sz w:val="24"/>
+          <w:szCs w:val="24"/>
+          <w:lang w:val="en-GB"/>
+        </w:rPr>
+        <w:t xml:space="preserve">The aim of this exploit is to </w:t>
+      </w:r>
+      <w:r>
+        <w:rPr>
+          <w:rFonts w:cstheme="minorHAnsi"/>
+          <w:sz w:val="24"/>
+          <w:szCs w:val="24"/>
+          <w:lang w:val="en-GB"/>
+        </w:rPr>
+        <w:t xml:space="preserve">launch a script </w:t>
+      </w:r>
+      <w:r>
+        <w:rPr>
+          <w:rFonts w:cstheme="minorHAnsi"/>
+          <w:sz w:val="24"/>
+          <w:szCs w:val="24"/>
+          <w:lang w:val="en-GB"/>
+        </w:rPr>
+        <w:t>rising</w:t>
+      </w:r>
+      <w:r>
+        <w:rPr>
+          <w:rFonts w:cstheme="minorHAnsi"/>
+          <w:sz w:val="24"/>
+          <w:szCs w:val="24"/>
+          <w:lang w:val="en-GB"/>
+        </w:rPr>
+        <w:t xml:space="preserve"> an alert</w:t>
+      </w:r>
+      <w:r>
+        <w:rPr>
+          <w:rFonts w:cstheme="minorHAnsi"/>
+          <w:sz w:val="24"/>
+          <w:szCs w:val="24"/>
+          <w:lang w:val="en-GB"/>
+        </w:rPr>
+        <w:t xml:space="preserve"> using the function </w:t>
+      </w:r>
       <w:r>
         <w:rPr>
           <w:rFonts w:cstheme="minorHAnsi"/>
@@ -2226,116 +2851,7 @@
           <w:szCs w:val="24"/>
           <w:lang w:val="en-GB"/>
         </w:rPr>
-        <w:t>()</w:t>
-      </w:r>
-      <w:r>
-        <w:rPr>
-          <w:rFonts w:cstheme="minorHAnsi"/>
-          <w:sz w:val="24"/>
-          <w:szCs w:val="24"/>
-          <w:lang w:val="en-GB"/>
-        </w:rPr>
-        <w:t>, that is a filter protection used to sanitize user inputs. The filter is not working correctly, therefore it is possible to execute a malicious script.</w:t>
-      </w:r>
-    </w:p>
-    <w:p>
-      <w:pPr>
-        <w:jc w:val="both"/>
-        <w:rPr>
-          <w:rFonts w:asciiTheme="majorHAnsi" w:hAnsiTheme="majorHAnsi" w:cstheme="majorHAnsi"/>
-          <w:sz w:val="24"/>
-          <w:szCs w:val="24"/>
-          <w:lang w:val="en-GB"/>
-        </w:rPr>
-      </w:pPr>
-      <w:r>
-        <w:rPr>
-          <w:rFonts w:asciiTheme="majorHAnsi" w:hAnsiTheme="majorHAnsi" w:cstheme="majorHAnsi"/>
-          <w:sz w:val="24"/>
-          <w:szCs w:val="24"/>
-          <w:lang w:val="en-GB"/>
-        </w:rPr>
-        <w:t>Implementation</w:t>
-      </w:r>
-    </w:p>
-    <w:p>
-      <w:pPr>
-        <w:jc w:val="both"/>
-        <w:rPr>
-          <w:rFonts w:cstheme="minorHAnsi"/>
-          <w:sz w:val="24"/>
-          <w:szCs w:val="24"/>
-          <w:lang w:val="en-GB"/>
-        </w:rPr>
-      </w:pPr>
-      <w:r>
-        <w:rPr>
-          <w:rFonts w:cstheme="minorHAnsi"/>
-          <w:sz w:val="24"/>
-          <w:szCs w:val="24"/>
-          <w:lang w:val="en-GB"/>
-        </w:rPr>
-        <w:t xml:space="preserve">The aim of this exploit is to </w:t>
-      </w:r>
-      <w:r>
-        <w:rPr>
-          <w:rFonts w:cstheme="minorHAnsi"/>
-          <w:sz w:val="24"/>
-          <w:szCs w:val="24"/>
-          <w:lang w:val="en-GB"/>
-        </w:rPr>
-        <w:t xml:space="preserve">launch a script </w:t>
-      </w:r>
-      <w:r>
-        <w:rPr>
-          <w:rFonts w:cstheme="minorHAnsi"/>
-          <w:sz w:val="24"/>
-          <w:szCs w:val="24"/>
-          <w:lang w:val="en-GB"/>
-        </w:rPr>
-        <w:t>rising</w:t>
-      </w:r>
-      <w:r>
-        <w:rPr>
-          <w:rFonts w:cstheme="minorHAnsi"/>
-          <w:sz w:val="24"/>
-          <w:szCs w:val="24"/>
-          <w:lang w:val="en-GB"/>
-        </w:rPr>
-        <w:t xml:space="preserve"> an alert</w:t>
-      </w:r>
-      <w:r>
-        <w:rPr>
-          <w:rFonts w:cstheme="minorHAnsi"/>
-          <w:sz w:val="24"/>
-          <w:szCs w:val="24"/>
-          <w:lang w:val="en-GB"/>
-        </w:rPr>
-        <w:t xml:space="preserve"> using the function </w:t>
-      </w:r>
-      <w:proofErr w:type="spellStart"/>
-      <w:r>
-        <w:rPr>
-          <w:rFonts w:cstheme="minorHAnsi"/>
-          <w:i/>
-          <w:iCs/>
-          <w:sz w:val="24"/>
-          <w:szCs w:val="24"/>
-          <w:lang w:val="en-GB"/>
-        </w:rPr>
-        <w:t>xss_clean</w:t>
-      </w:r>
-      <w:proofErr w:type="spellEnd"/>
-      <w:r>
-        <w:rPr>
-          <w:rFonts w:cstheme="minorHAnsi"/>
-          <w:i/>
-          <w:iCs/>
-          <w:sz w:val="24"/>
-          <w:szCs w:val="24"/>
-          <w:lang w:val="en-GB"/>
-        </w:rPr>
-        <w:t>()</w:t>
+        <w:t>xss_clean()</w:t>
       </w:r>
       <w:r>
         <w:rPr>
@@ -2418,7 +2934,7 @@
                     <pic:cNvPicPr/>
                   </pic:nvPicPr>
                   <pic:blipFill>
-                    <a:blip r:embed="rId20">
+                    <a:blip r:embed="rId23">
                       <a:extLst>
                         <a:ext uri="{28A0092B-C50C-407E-A947-70E740481C1C}">
                           <a14:useLocalDpi xmlns:a14="http://schemas.microsoft.com/office/drawing/2010/main" val="0"/>
@@ -2536,7 +3052,7 @@
                     <pic:cNvPicPr/>
                   </pic:nvPicPr>
                   <pic:blipFill>
-                    <a:blip r:embed="rId21">
+                    <a:blip r:embed="rId24">
                       <a:extLst>
                         <a:ext uri="{28A0092B-C50C-407E-A947-70E740481C1C}">
                           <a14:useLocalDpi xmlns:a14="http://schemas.microsoft.com/office/drawing/2010/main" val="0"/>
@@ -2667,7 +3183,7 @@
                     <pic:cNvPicPr/>
                   </pic:nvPicPr>
                   <pic:blipFill>
-                    <a:blip r:embed="rId22">
+                    <a:blip r:embed="rId25">
                       <a:extLst>
                         <a:ext uri="{28A0092B-C50C-407E-A947-70E740481C1C}">
                           <a14:useLocalDpi xmlns:a14="http://schemas.microsoft.com/office/drawing/2010/main" val="0"/>
@@ -2771,7 +3287,7 @@
         </w:rPr>
         <w:t xml:space="preserve">attack: </w:t>
       </w:r>
-      <w:hyperlink r:id="rId23" w:history="1">
+      <w:hyperlink r:id="rId26" w:history="1">
         <w:r>
           <w:rPr>
             <w:rStyle w:val="Collegamentoipertestuale"/>
@@ -2800,7 +3316,7 @@
         </w:rPr>
         <w:t xml:space="preserve">GitHub Repository: </w:t>
       </w:r>
-      <w:hyperlink r:id="rId24" w:history="1">
+      <w:hyperlink r:id="rId27" w:history="1">
         <w:r>
           <w:rPr>
             <w:rStyle w:val="Collegamentoipertestuale"/>
@@ -2838,7 +3354,7 @@
         </w:rPr>
         <w:t xml:space="preserve">: </w:t>
       </w:r>
-      <w:hyperlink r:id="rId25" w:history="1">
+      <w:hyperlink r:id="rId28" w:history="1">
         <w:r>
           <w:rPr>
             <w:rStyle w:val="Collegamentoipertestuale"/>
@@ -2860,7 +3376,7 @@
       </w:pPr>
     </w:p>
     <w:sectPr>
-      <w:headerReference w:type="default" r:id="rId26"/>
+      <w:headerReference w:type="default" r:id="rId29"/>
       <w:pgSz w:w="11906" w:h="16838"/>
       <w:pgMar w:top="1417" w:right="1134" w:bottom="1134" w:left="1134" w:header="708" w:footer="708" w:gutter="0"/>
       <w:cols w:space="708"/>
@@ -2940,13 +3456,8 @@
     <w:r>
       <w:ptab w:relativeTo="margin" w:alignment="right" w:leader="none"/>
     </w:r>
-    <w:proofErr w:type="spellStart"/>
     <w:r>
-      <w:t>June</w:t>
-    </w:r>
-    <w:proofErr w:type="spellEnd"/>
-    <w:r>
-      <w:t xml:space="preserve"> 2020</w:t>
+      <w:t>June 2020</w:t>
     </w:r>
   </w:p>
   <w:p>
@@ -2954,13 +3465,8 @@
       <w:pStyle w:val="Intestazione"/>
     </w:pPr>
     <w:r>
-      <w:t xml:space="preserve">Matteo </w:t>
+      <w:t>Matteo Messmer</w:t>
     </w:r>
-    <w:proofErr w:type="spellStart"/>
-    <w:r>
-      <w:t>Messmer</w:t>
-    </w:r>
-    <w:proofErr w:type="spellEnd"/>
     <w:r>
       <w:tab/>
       <w:t>Project</w:t>
@@ -4142,15 +4648,6 @@
 </file>
 
 <file path=customXml/item1.xml><?xml version="1.0" encoding="utf-8"?>
-<?mso-contentType ?>
-<FormTemplates xmlns="http://schemas.microsoft.com/sharepoint/v3/contenttype/forms">
-  <Display>DocumentLibraryForm</Display>
-  <Edit>DocumentLibraryForm</Edit>
-  <New>DocumentLibraryForm</New>
-</FormTemplates>
-</file>
-
-<file path=customXml/item2.xml><?xml version="1.0" encoding="utf-8"?>
 <ct:contentTypeSchema xmlns:ct="http://schemas.microsoft.com/office/2006/metadata/contentType" xmlns:ma="http://schemas.microsoft.com/office/2006/metadata/properties/metaAttributes" ct:_="" ma:_="" ma:contentTypeName="Document" ma:contentTypeID="0x010100C1B6BD17A6574144ADD578455BEB842A" ma:contentTypeVersion="4" ma:contentTypeDescription="Create a new document." ma:contentTypeScope="" ma:versionID="580572c5a15a3554d6c971df6ffdb10b">
   <xsd:schema xmlns:xsd="http://www.w3.org/2001/XMLSchema" xmlns:xs="http://www.w3.org/2001/XMLSchema" xmlns:p="http://schemas.microsoft.com/office/2006/metadata/properties" xmlns:ns3="ff29fefe-9664-4d82-b702-37578eb27b86" targetNamespace="http://schemas.microsoft.com/office/2006/metadata/properties" ma:root="true" ma:fieldsID="271c651b84bb52867a20f8ab8637a67c" ns3:_="">
     <xsd:import namespace="ff29fefe-9664-4d82-b702-37578eb27b86"/>
@@ -4296,6 +4793,15 @@
 </ct:contentTypeSchema>
 </file>
 
+<file path=customXml/item2.xml><?xml version="1.0" encoding="utf-8"?>
+<?mso-contentType ?>
+<FormTemplates xmlns="http://schemas.microsoft.com/sharepoint/v3/contenttype/forms">
+  <Display>DocumentLibraryForm</Display>
+  <Edit>DocumentLibraryForm</Edit>
+  <New>DocumentLibraryForm</New>
+</FormTemplates>
+</file>
+
 <file path=customXml/item3.xml><?xml version="1.0" encoding="utf-8"?>
 <p:properties xmlns:p="http://schemas.microsoft.com/office/2006/metadata/properties" xmlns:xsi="http://www.w3.org/2001/XMLSchema-instance" xmlns:pc="http://schemas.microsoft.com/office/infopath/2007/PartnerControls">
   <documentManagement/>
@@ -4307,14 +4813,6 @@
 </file>
 
 <file path=customXml/itemProps1.xml><?xml version="1.0" encoding="utf-8"?>
-<ds:datastoreItem xmlns:ds="http://schemas.openxmlformats.org/officeDocument/2006/customXml" ds:itemID="{3B7FC286-6C29-4AA8-A114-4C6A20831E34}">
-  <ds:schemaRefs>
-    <ds:schemaRef ds:uri="http://schemas.microsoft.com/sharepoint/v3/contenttype/forms"/>
-  </ds:schemaRefs>
-</ds:datastoreItem>
-</file>
-
-<file path=customXml/itemProps2.xml><?xml version="1.0" encoding="utf-8"?>
 <ds:datastoreItem xmlns:ds="http://schemas.openxmlformats.org/officeDocument/2006/customXml" ds:itemID="{FB8572EF-B431-4C5C-A72E-210116F85020}">
   <ds:schemaRefs>
     <ds:schemaRef ds:uri="http://schemas.microsoft.com/office/2006/metadata/contentType"/>
@@ -4332,6 +4830,14 @@
 </ds:datastoreItem>
 </file>
 
+<file path=customXml/itemProps2.xml><?xml version="1.0" encoding="utf-8"?>
+<ds:datastoreItem xmlns:ds="http://schemas.openxmlformats.org/officeDocument/2006/customXml" ds:itemID="{3B7FC286-6C29-4AA8-A114-4C6A20831E34}">
+  <ds:schemaRefs>
+    <ds:schemaRef ds:uri="http://schemas.microsoft.com/sharepoint/v3/contenttype/forms"/>
+  </ds:schemaRefs>
+</ds:datastoreItem>
+</file>
+
 <file path=customXml/itemProps3.xml><?xml version="1.0" encoding="utf-8"?>
 <ds:datastoreItem xmlns:ds="http://schemas.openxmlformats.org/officeDocument/2006/customXml" ds:itemID="{0027158E-A7E6-4264-B2DA-928F10DBC335}">
   <ds:schemaRefs>
@@ -4342,7 +4848,7 @@
 </file>
 
 <file path=customXml/itemProps4.xml><?xml version="1.0" encoding="utf-8"?>
-<ds:datastoreItem xmlns:ds="http://schemas.openxmlformats.org/officeDocument/2006/customXml" ds:itemID="{097B9C45-63A0-49A4-9939-9838FD83A511}">
+<ds:datastoreItem xmlns:ds="http://schemas.openxmlformats.org/officeDocument/2006/customXml" ds:itemID="{5D9C5508-DABA-4D97-8EBA-A55BEE5993FF}">
   <ds:schemaRefs>
     <ds:schemaRef ds:uri="http://schemas.openxmlformats.org/officeDocument/2006/bibliography"/>
   </ds:schemaRefs>

</xml_diff>

<commit_message>
update stored XSS + report
</commit_message>
<xml_diff>
--- a/Report.docx
+++ b/Report.docx
@@ -3020,6 +3020,477 @@
     </w:p>
     <w:p>
       <w:pPr>
+        <w:pStyle w:val="Titolo3"/>
+        <w:rPr>
+          <w:sz w:val="32"/>
+          <w:szCs w:val="32"/>
+          <w:lang w:val="en-US"/>
+        </w:rPr>
+      </w:pPr>
+      <w:r>
+        <w:rPr>
+          <w:sz w:val="32"/>
+          <w:szCs w:val="32"/>
+          <w:lang w:val="en-GB"/>
+        </w:rPr>
+        <w:t>Victor CMS 1.0 - 'comment_author' Persistent Cross-Site Scripting</w:t>
+      </w:r>
+    </w:p>
+    <w:p>
+      <w:pPr>
+        <w:jc w:val="both"/>
+        <w:rPr>
+          <w:rFonts w:asciiTheme="majorHAnsi" w:hAnsiTheme="majorHAnsi" w:cstheme="majorHAnsi"/>
+          <w:sz w:val="24"/>
+          <w:szCs w:val="24"/>
+          <w:lang w:val="en-GB"/>
+        </w:rPr>
+      </w:pPr>
+      <w:r>
+        <w:rPr>
+          <w:rFonts w:asciiTheme="majorHAnsi" w:hAnsiTheme="majorHAnsi" w:cstheme="majorHAnsi"/>
+          <w:sz w:val="24"/>
+          <w:szCs w:val="24"/>
+          <w:lang w:val="en-GB"/>
+        </w:rPr>
+        <w:t>Vulnerability description</w:t>
+      </w:r>
+    </w:p>
+    <w:p>
+      <w:pPr>
+        <w:jc w:val="both"/>
+        <w:rPr>
+          <w:rFonts w:cstheme="minorHAnsi"/>
+          <w:sz w:val="24"/>
+          <w:szCs w:val="24"/>
+          <w:lang w:val="en-GB"/>
+        </w:rPr>
+      </w:pPr>
+      <w:r>
+        <w:rPr>
+          <w:rFonts w:cstheme="minorHAnsi"/>
+          <w:sz w:val="24"/>
+          <w:szCs w:val="24"/>
+          <w:lang w:val="en-GB"/>
+        </w:rPr>
+        <w:t xml:space="preserve">Another vulnerability of the Victor CMS is the Persistent XSS. </w:t>
+      </w:r>
+    </w:p>
+    <w:p>
+      <w:pPr>
+        <w:jc w:val="both"/>
+        <w:rPr>
+          <w:rFonts w:asciiTheme="majorHAnsi" w:hAnsiTheme="majorHAnsi" w:cstheme="majorHAnsi"/>
+          <w:sz w:val="24"/>
+          <w:szCs w:val="24"/>
+          <w:lang w:val="en-GB"/>
+        </w:rPr>
+      </w:pPr>
+      <w:r>
+        <w:rPr>
+          <w:rFonts w:asciiTheme="majorHAnsi" w:hAnsiTheme="majorHAnsi" w:cstheme="majorHAnsi"/>
+          <w:sz w:val="24"/>
+          <w:szCs w:val="24"/>
+          <w:lang w:val="en-GB"/>
+        </w:rPr>
+        <w:t>Implementation</w:t>
+      </w:r>
+    </w:p>
+    <w:p>
+      <w:pPr>
+        <w:jc w:val="both"/>
+        <w:rPr>
+          <w:rFonts w:cstheme="minorHAnsi"/>
+          <w:sz w:val="24"/>
+          <w:szCs w:val="24"/>
+          <w:lang w:val="en-GB"/>
+        </w:rPr>
+      </w:pPr>
+      <w:r>
+        <w:rPr>
+          <w:rFonts w:cstheme="minorHAnsi"/>
+          <w:sz w:val="24"/>
+          <w:szCs w:val="24"/>
+          <w:lang w:val="en-GB"/>
+        </w:rPr>
+        <w:t xml:space="preserve">The vulnerability lies in the comment feature of the CMS. In every article of the website there is a form that allows everyone to post a comment. The problem is in the comment_author input, which is not correctly sanitized and lead to the XSS vulnerability. Moreover, since the comments are stored, the XSS is persistent. </w:t>
+      </w:r>
+      <w:r>
+        <w:rPr>
+          <w:rFonts w:cstheme="minorHAnsi"/>
+          <w:sz w:val="24"/>
+          <w:szCs w:val="24"/>
+          <w:lang w:val="en-GB"/>
+        </w:rPr>
+        <w:t xml:space="preserve">The aim of this exploit is to launch a script </w:t>
+      </w:r>
+      <w:r>
+        <w:rPr>
+          <w:rFonts w:cstheme="minorHAnsi"/>
+          <w:sz w:val="24"/>
+          <w:szCs w:val="24"/>
+          <w:lang w:val="en-GB"/>
+        </w:rPr>
+        <w:t xml:space="preserve">that steals the cookies of </w:t>
+      </w:r>
+      <w:r>
+        <w:rPr>
+          <w:rFonts w:cstheme="minorHAnsi"/>
+          <w:sz w:val="24"/>
+          <w:szCs w:val="24"/>
+          <w:lang w:val="en-GB"/>
+        </w:rPr>
+        <w:lastRenderedPageBreak/>
+        <w:t xml:space="preserve">the users. </w:t>
+      </w:r>
+      <w:r>
+        <w:rPr>
+          <w:rFonts w:cstheme="minorHAnsi"/>
+          <w:sz w:val="24"/>
+          <w:szCs w:val="24"/>
+          <w:lang w:val="en-GB"/>
+        </w:rPr>
+        <w:t>To do this we prepared a</w:t>
+      </w:r>
+      <w:r>
+        <w:rPr>
+          <w:rFonts w:cstheme="minorHAnsi"/>
+          <w:sz w:val="24"/>
+          <w:szCs w:val="24"/>
+          <w:lang w:val="en-GB"/>
+        </w:rPr>
+        <w:t xml:space="preserve"> </w:t>
+      </w:r>
+      <w:r>
+        <w:rPr>
+          <w:rFonts w:cstheme="minorHAnsi"/>
+          <w:sz w:val="24"/>
+          <w:szCs w:val="24"/>
+          <w:lang w:val="en-GB"/>
+        </w:rPr>
+        <w:t>javascript function that send the cookies of the victims to the attacker is on another website and it is the following.</w:t>
+      </w:r>
+    </w:p>
+    <w:p>
+      <w:pPr>
+        <w:jc w:val="center"/>
+        <w:rPr>
+          <w:rFonts w:cstheme="minorHAnsi"/>
+          <w:sz w:val="24"/>
+          <w:szCs w:val="24"/>
+          <w:lang w:val="en-GB"/>
+        </w:rPr>
+      </w:pPr>
+      <w:r>
+        <w:rPr>
+          <w:rFonts w:cstheme="minorHAnsi"/>
+          <w:noProof/>
+          <w:sz w:val="24"/>
+          <w:szCs w:val="24"/>
+          <w:lang w:val="en-GB"/>
+        </w:rPr>
+        <w:drawing>
+          <wp:inline distT="0" distB="0" distL="0" distR="0" wp14:anchorId="0329D6D8" wp14:editId="30FA7DF1">
+            <wp:extent cx="5724335" cy="699714"/>
+            <wp:effectExtent l="0" t="0" r="0" b="5715"/>
+            <wp:docPr id="10" name="Immagine 10"/>
+            <wp:cNvGraphicFramePr>
+              <a:graphicFrameLocks xmlns:a="http://schemas.openxmlformats.org/drawingml/2006/main" noChangeAspect="1"/>
+            </wp:cNvGraphicFramePr>
+            <a:graphic xmlns:a="http://schemas.openxmlformats.org/drawingml/2006/main">
+              <a:graphicData uri="http://schemas.openxmlformats.org/drawingml/2006/picture">
+                <pic:pic xmlns:pic="http://schemas.openxmlformats.org/drawingml/2006/picture">
+                  <pic:nvPicPr>
+                    <pic:cNvPr id="0" name="Picture 2"/>
+                    <pic:cNvPicPr>
+                      <a:picLocks noChangeAspect="1" noChangeArrowheads="1"/>
+                    </pic:cNvPicPr>
+                  </pic:nvPicPr>
+                  <pic:blipFill>
+                    <a:blip r:embed="rId26">
+                      <a:extLst>
+                        <a:ext uri="{28A0092B-C50C-407E-A947-70E740481C1C}">
+                          <a14:useLocalDpi xmlns:a14="http://schemas.microsoft.com/office/drawing/2010/main" val="0"/>
+                        </a:ext>
+                      </a:extLst>
+                    </a:blip>
+                    <a:srcRect/>
+                    <a:stretch>
+                      <a:fillRect/>
+                    </a:stretch>
+                  </pic:blipFill>
+                  <pic:spPr bwMode="auto">
+                    <a:xfrm>
+                      <a:off x="0" y="0"/>
+                      <a:ext cx="6628433" cy="810226"/>
+                    </a:xfrm>
+                    <a:prstGeom prst="rect">
+                      <a:avLst/>
+                    </a:prstGeom>
+                    <a:noFill/>
+                    <a:ln>
+                      <a:noFill/>
+                    </a:ln>
+                  </pic:spPr>
+                </pic:pic>
+              </a:graphicData>
+            </a:graphic>
+          </wp:inline>
+        </w:drawing>
+      </w:r>
+    </w:p>
+    <w:p>
+      <w:pPr>
+        <w:jc w:val="both"/>
+        <w:rPr>
+          <w:rFonts w:cstheme="minorHAnsi"/>
+          <w:sz w:val="24"/>
+          <w:szCs w:val="24"/>
+          <w:lang w:val="en-GB"/>
+        </w:rPr>
+      </w:pPr>
+      <w:r>
+        <w:rPr>
+          <w:rFonts w:cstheme="minorHAnsi"/>
+          <w:sz w:val="24"/>
+          <w:szCs w:val="24"/>
+          <w:lang w:val="en-GB"/>
+        </w:rPr>
+        <w:t>We also need a function that saves the cookies on a file. The savecookies.php logs all the cookies into a txt file on the server.</w:t>
+      </w:r>
+    </w:p>
+    <w:p>
+      <w:pPr>
+        <w:jc w:val="center"/>
+        <w:rPr>
+          <w:rFonts w:cstheme="minorHAnsi"/>
+          <w:sz w:val="24"/>
+          <w:szCs w:val="24"/>
+          <w:lang w:val="en-GB"/>
+        </w:rPr>
+      </w:pPr>
+      <w:r>
+        <w:rPr>
+          <w:rFonts w:cstheme="minorHAnsi"/>
+          <w:noProof/>
+          <w:sz w:val="24"/>
+          <w:szCs w:val="24"/>
+          <w:lang w:val="en-GB"/>
+        </w:rPr>
+        <w:drawing>
+          <wp:inline distT="0" distB="0" distL="0" distR="0" wp14:anchorId="38A92119" wp14:editId="4216C825">
+            <wp:extent cx="5265602" cy="691763"/>
+            <wp:effectExtent l="0" t="0" r="0" b="0"/>
+            <wp:docPr id="14" name="Immagine 14"/>
+            <wp:cNvGraphicFramePr>
+              <a:graphicFrameLocks xmlns:a="http://schemas.openxmlformats.org/drawingml/2006/main" noChangeAspect="1"/>
+            </wp:cNvGraphicFramePr>
+            <a:graphic xmlns:a="http://schemas.openxmlformats.org/drawingml/2006/main">
+              <a:graphicData uri="http://schemas.openxmlformats.org/drawingml/2006/picture">
+                <pic:pic xmlns:pic="http://schemas.openxmlformats.org/drawingml/2006/picture">
+                  <pic:nvPicPr>
+                    <pic:cNvPr id="0" name="Picture 5"/>
+                    <pic:cNvPicPr>
+                      <a:picLocks noChangeAspect="1" noChangeArrowheads="1"/>
+                    </pic:cNvPicPr>
+                  </pic:nvPicPr>
+                  <pic:blipFill>
+                    <a:blip r:embed="rId27">
+                      <a:extLst>
+                        <a:ext uri="{28A0092B-C50C-407E-A947-70E740481C1C}">
+                          <a14:useLocalDpi xmlns:a14="http://schemas.microsoft.com/office/drawing/2010/main" val="0"/>
+                        </a:ext>
+                      </a:extLst>
+                    </a:blip>
+                    <a:srcRect/>
+                    <a:stretch>
+                      <a:fillRect/>
+                    </a:stretch>
+                  </pic:blipFill>
+                  <pic:spPr bwMode="auto">
+                    <a:xfrm>
+                      <a:off x="0" y="0"/>
+                      <a:ext cx="5430823" cy="713469"/>
+                    </a:xfrm>
+                    <a:prstGeom prst="rect">
+                      <a:avLst/>
+                    </a:prstGeom>
+                    <a:noFill/>
+                    <a:ln>
+                      <a:noFill/>
+                    </a:ln>
+                  </pic:spPr>
+                </pic:pic>
+              </a:graphicData>
+            </a:graphic>
+          </wp:inline>
+        </w:drawing>
+      </w:r>
+    </w:p>
+    <w:p>
+      <w:pPr>
+        <w:jc w:val="both"/>
+        <w:rPr>
+          <w:rFonts w:cstheme="minorHAnsi"/>
+          <w:sz w:val="24"/>
+          <w:szCs w:val="24"/>
+          <w:lang w:val="en-GB"/>
+        </w:rPr>
+      </w:pPr>
+      <w:r>
+        <w:rPr>
+          <w:rFonts w:cstheme="minorHAnsi"/>
+          <w:sz w:val="24"/>
+          <w:szCs w:val="24"/>
+          <w:lang w:val="en-GB"/>
+        </w:rPr>
+        <w:t>Now that the background for the attack is ready we have to inject the javascript function into a comment. When the visitors open the article that has the malicious comment, the cookies will be stolen without that they notice. The automatization is the following:</w:t>
+      </w:r>
+    </w:p>
+    <w:p>
+      <w:pPr>
+        <w:jc w:val="both"/>
+        <w:rPr>
+          <w:rFonts w:cstheme="minorHAnsi"/>
+          <w:sz w:val="24"/>
+          <w:szCs w:val="24"/>
+          <w:lang w:val="en-GB"/>
+        </w:rPr>
+      </w:pPr>
+      <w:r>
+        <w:rPr>
+          <w:rFonts w:cstheme="minorHAnsi"/>
+          <w:noProof/>
+          <w:sz w:val="24"/>
+          <w:szCs w:val="24"/>
+          <w:lang w:val="en-GB"/>
+        </w:rPr>
+        <w:drawing>
+          <wp:inline distT="0" distB="0" distL="0" distR="0" wp14:anchorId="5AEF5421" wp14:editId="019D7103">
+            <wp:extent cx="6114415" cy="1598295"/>
+            <wp:effectExtent l="0" t="0" r="635" b="1905"/>
+            <wp:docPr id="9" name="Immagine 9"/>
+            <wp:cNvGraphicFramePr>
+              <a:graphicFrameLocks xmlns:a="http://schemas.openxmlformats.org/drawingml/2006/main" noChangeAspect="1"/>
+            </wp:cNvGraphicFramePr>
+            <a:graphic xmlns:a="http://schemas.openxmlformats.org/drawingml/2006/main">
+              <a:graphicData uri="http://schemas.openxmlformats.org/drawingml/2006/picture">
+                <pic:pic xmlns:pic="http://schemas.openxmlformats.org/drawingml/2006/picture">
+                  <pic:nvPicPr>
+                    <pic:cNvPr id="0" name="Picture 1"/>
+                    <pic:cNvPicPr>
+                      <a:picLocks noChangeAspect="1" noChangeArrowheads="1"/>
+                    </pic:cNvPicPr>
+                  </pic:nvPicPr>
+                  <pic:blipFill>
+                    <a:blip r:embed="rId28">
+                      <a:extLst>
+                        <a:ext uri="{28A0092B-C50C-407E-A947-70E740481C1C}">
+                          <a14:useLocalDpi xmlns:a14="http://schemas.microsoft.com/office/drawing/2010/main" val="0"/>
+                        </a:ext>
+                      </a:extLst>
+                    </a:blip>
+                    <a:srcRect/>
+                    <a:stretch>
+                      <a:fillRect/>
+                    </a:stretch>
+                  </pic:blipFill>
+                  <pic:spPr bwMode="auto">
+                    <a:xfrm>
+                      <a:off x="0" y="0"/>
+                      <a:ext cx="6114415" cy="1598295"/>
+                    </a:xfrm>
+                    <a:prstGeom prst="rect">
+                      <a:avLst/>
+                    </a:prstGeom>
+                    <a:noFill/>
+                    <a:ln>
+                      <a:noFill/>
+                    </a:ln>
+                  </pic:spPr>
+                </pic:pic>
+              </a:graphicData>
+            </a:graphic>
+          </wp:inline>
+        </w:drawing>
+      </w:r>
+    </w:p>
+    <w:p>
+      <w:pPr>
+        <w:jc w:val="both"/>
+        <w:rPr>
+          <w:rFonts w:cstheme="minorHAnsi"/>
+          <w:sz w:val="24"/>
+          <w:szCs w:val="24"/>
+          <w:lang w:val="en-GB"/>
+        </w:rPr>
+      </w:pPr>
+      <w:r>
+        <w:rPr>
+          <w:rFonts w:cstheme="minorHAnsi"/>
+          <w:sz w:val="24"/>
+          <w:szCs w:val="24"/>
+          <w:lang w:val="en-GB"/>
+        </w:rPr>
+        <w:t>Since the</w:t>
+      </w:r>
+      <w:r>
+        <w:rPr>
+          <w:rFonts w:cstheme="minorHAnsi"/>
+          <w:sz w:val="24"/>
+          <w:szCs w:val="24"/>
+          <w:lang w:val="en-GB"/>
+        </w:rPr>
+        <w:t xml:space="preserve"> script </w:t>
+      </w:r>
+      <w:r>
+        <w:rPr>
+          <w:rFonts w:cstheme="minorHAnsi"/>
+          <w:sz w:val="24"/>
+          <w:szCs w:val="24"/>
+          <w:lang w:val="en-GB"/>
+        </w:rPr>
+        <w:t>that steals the cookies</w:t>
+      </w:r>
+      <w:r>
+        <w:rPr>
+          <w:rFonts w:cstheme="minorHAnsi"/>
+          <w:sz w:val="24"/>
+          <w:szCs w:val="24"/>
+          <w:lang w:val="en-GB"/>
+        </w:rPr>
+        <w:t xml:space="preserve"> </w:t>
+      </w:r>
+      <w:r>
+        <w:rPr>
+          <w:rFonts w:cstheme="minorHAnsi"/>
+          <w:sz w:val="24"/>
+          <w:szCs w:val="24"/>
+          <w:lang w:val="en-GB"/>
+        </w:rPr>
+        <w:t xml:space="preserve">is on our website we </w:t>
+      </w:r>
+      <w:r>
+        <w:rPr>
+          <w:rFonts w:cstheme="minorHAnsi"/>
+          <w:sz w:val="24"/>
+          <w:szCs w:val="24"/>
+          <w:lang w:val="en-GB"/>
+        </w:rPr>
+        <w:t xml:space="preserve">can </w:t>
+      </w:r>
+      <w:r>
+        <w:rPr>
+          <w:rFonts w:cstheme="minorHAnsi"/>
+          <w:sz w:val="24"/>
+          <w:szCs w:val="24"/>
+          <w:lang w:val="en-GB"/>
+        </w:rPr>
+        <w:t>modify it as we want. In this way the malicious comment does not need to be changed to execute other code.</w:t>
+      </w:r>
+    </w:p>
+    <w:p>
+      <w:pPr>
         <w:pStyle w:val="Titolo1"/>
         <w:rPr>
           <w:sz w:val="48"/>
@@ -3027,32 +3498,23 @@
           <w:lang w:val="en-GB"/>
         </w:rPr>
       </w:pPr>
-      <w:r>
+    </w:p>
+    <w:p>
+      <w:pPr>
+        <w:pStyle w:val="Titolo1"/>
         <w:rPr>
           <w:sz w:val="48"/>
           <w:szCs w:val="48"/>
           <w:lang w:val="en-GB"/>
         </w:rPr>
-        <w:br w:type="page"/>
-      </w:r>
-    </w:p>
-    <w:p>
-      <w:pPr>
-        <w:pStyle w:val="Titolo1"/>
+      </w:pPr>
+      <w:bookmarkStart w:id="7" w:name="_Toc41904216"/>
+      <w:r>
         <w:rPr>
           <w:sz w:val="48"/>
           <w:szCs w:val="48"/>
           <w:lang w:val="en-GB"/>
         </w:rPr>
-      </w:pPr>
-      <w:bookmarkStart w:id="7" w:name="_Toc41904216"/>
-      <w:r>
-        <w:rPr>
-          <w:sz w:val="48"/>
-          <w:szCs w:val="48"/>
-          <w:lang w:val="en-GB"/>
-        </w:rPr>
-        <w:lastRenderedPageBreak/>
         <w:t>References</w:t>
       </w:r>
       <w:bookmarkEnd w:id="7"/>
@@ -3084,7 +3546,7 @@
         </w:rPr>
         <w:t xml:space="preserve">attack: </w:t>
       </w:r>
-      <w:hyperlink r:id="rId26" w:history="1">
+      <w:hyperlink r:id="rId29" w:history="1">
         <w:r>
           <w:rPr>
             <w:rStyle w:val="Collegamentoipertestuale"/>
@@ -3113,7 +3575,7 @@
         </w:rPr>
         <w:t xml:space="preserve">GitHub Repository: </w:t>
       </w:r>
-      <w:hyperlink r:id="rId27" w:history="1">
+      <w:hyperlink r:id="rId30" w:history="1">
         <w:r>
           <w:rPr>
             <w:rStyle w:val="Collegamentoipertestuale"/>
@@ -3126,6 +3588,9 @@
     <w:p>
       <w:pPr>
         <w:jc w:val="both"/>
+        <w:rPr>
+          <w:lang w:val="en-US"/>
+        </w:rPr>
       </w:pPr>
       <w:r>
         <w:rPr>
@@ -3136,7 +3601,7 @@
         </w:rPr>
         <w:t xml:space="preserve">Victor CMS SQL Injection: </w:t>
       </w:r>
-      <w:hyperlink r:id="rId28" w:history="1">
+      <w:hyperlink r:id="rId31" w:history="1">
         <w:r>
           <w:rPr>
             <w:rStyle w:val="Collegamentoipertestuale"/>
@@ -3165,13 +3630,27 @@
         </w:rPr>
         <w:t xml:space="preserve">Victor CMS XSS: </w:t>
       </w:r>
-      <w:hyperlink r:id="rId29" w:history="1">
+      <w:hyperlink r:id="rId32" w:history="1">
         <w:r>
           <w:rPr>
             <w:rStyle w:val="Collegamentoipertestuale"/>
             <w:lang w:val="en-US"/>
           </w:rPr>
-          <w:t>https://www.exploit-db.com/exploits/48484</w:t>
+          <w:t>https://www.explo</w:t>
+        </w:r>
+        <w:r>
+          <w:rPr>
+            <w:rStyle w:val="Collegamentoipertestuale"/>
+            <w:lang w:val="en-US"/>
+          </w:rPr>
+          <w:t>i</w:t>
+        </w:r>
+        <w:r>
+          <w:rPr>
+            <w:rStyle w:val="Collegamentoipertestuale"/>
+            <w:lang w:val="en-US"/>
+          </w:rPr>
+          <w:t>t-db.com/exploits/48484</w:t>
         </w:r>
       </w:hyperlink>
     </w:p>
@@ -3203,7 +3682,7 @@
         </w:rPr>
         <w:t xml:space="preserve">: </w:t>
       </w:r>
-      <w:hyperlink r:id="rId30" w:history="1">
+      <w:hyperlink r:id="rId33" w:history="1">
         <w:r>
           <w:rPr>
             <w:rStyle w:val="Collegamentoipertestuale"/>
@@ -3229,17 +3708,9 @@
           <w:szCs w:val="24"/>
           <w:lang w:val="en-US"/>
         </w:rPr>
-        <w:t>WordPress Plugin Simple Membership 3.8.4 - Cross-Site Request Forgery</w:t>
-      </w:r>
-      <w:r>
-        <w:rPr>
-          <w:sz w:val="24"/>
-          <w:szCs w:val="24"/>
-          <w:lang w:val="en-US"/>
-        </w:rPr>
-        <w:t xml:space="preserve">: </w:t>
-      </w:r>
-      <w:hyperlink r:id="rId31" w:history="1">
+        <w:t xml:space="preserve">WordPress Plugin Simple Membership 3.8.4 - Cross-Site Request Forgery: </w:t>
+      </w:r>
+      <w:hyperlink r:id="rId34" w:history="1">
         <w:r>
           <w:rPr>
             <w:rStyle w:val="Collegamentoipertestuale"/>
@@ -3250,7 +3721,7 @@
       </w:hyperlink>
     </w:p>
     <w:sectPr>
-      <w:headerReference w:type="default" r:id="rId32"/>
+      <w:headerReference w:type="default" r:id="rId35"/>
       <w:pgSz w:w="11906" w:h="16838"/>
       <w:pgMar w:top="1417" w:right="1134" w:bottom="1134" w:left="1134" w:header="708" w:footer="708" w:gutter="0"/>
       <w:cols w:space="708"/>
@@ -4522,15 +4993,6 @@
 </file>
 
 <file path=customXml/item1.xml><?xml version="1.0" encoding="utf-8"?>
-<?mso-contentType ?>
-<FormTemplates xmlns="http://schemas.microsoft.com/sharepoint/v3/contenttype/forms">
-  <Display>DocumentLibraryForm</Display>
-  <Edit>DocumentLibraryForm</Edit>
-  <New>DocumentLibraryForm</New>
-</FormTemplates>
-</file>
-
-<file path=customXml/item2.xml><?xml version="1.0" encoding="utf-8"?>
 <ct:contentTypeSchema xmlns:ct="http://schemas.microsoft.com/office/2006/metadata/contentType" xmlns:ma="http://schemas.microsoft.com/office/2006/metadata/properties/metaAttributes" ct:_="" ma:_="" ma:contentTypeName="Document" ma:contentTypeID="0x010100C1B6BD17A6574144ADD578455BEB842A" ma:contentTypeVersion="4" ma:contentTypeDescription="Create a new document." ma:contentTypeScope="" ma:versionID="580572c5a15a3554d6c971df6ffdb10b">
   <xsd:schema xmlns:xsd="http://www.w3.org/2001/XMLSchema" xmlns:xs="http://www.w3.org/2001/XMLSchema" xmlns:p="http://schemas.microsoft.com/office/2006/metadata/properties" xmlns:ns3="ff29fefe-9664-4d82-b702-37578eb27b86" targetNamespace="http://schemas.microsoft.com/office/2006/metadata/properties" ma:root="true" ma:fieldsID="271c651b84bb52867a20f8ab8637a67c" ns3:_="">
     <xsd:import namespace="ff29fefe-9664-4d82-b702-37578eb27b86"/>
@@ -4676,6 +5138,15 @@
 </ct:contentTypeSchema>
 </file>
 
+<file path=customXml/item2.xml><?xml version="1.0" encoding="utf-8"?>
+<?mso-contentType ?>
+<FormTemplates xmlns="http://schemas.microsoft.com/sharepoint/v3/contenttype/forms">
+  <Display>DocumentLibraryForm</Display>
+  <Edit>DocumentLibraryForm</Edit>
+  <New>DocumentLibraryForm</New>
+</FormTemplates>
+</file>
+
 <file path=customXml/item3.xml><?xml version="1.0" encoding="utf-8"?>
 <p:properties xmlns:p="http://schemas.microsoft.com/office/2006/metadata/properties" xmlns:xsi="http://www.w3.org/2001/XMLSchema-instance" xmlns:pc="http://schemas.microsoft.com/office/infopath/2007/PartnerControls">
   <documentManagement/>
@@ -4687,14 +5158,6 @@
 </file>
 
 <file path=customXml/itemProps1.xml><?xml version="1.0" encoding="utf-8"?>
-<ds:datastoreItem xmlns:ds="http://schemas.openxmlformats.org/officeDocument/2006/customXml" ds:itemID="{3B7FC286-6C29-4AA8-A114-4C6A20831E34}">
-  <ds:schemaRefs>
-    <ds:schemaRef ds:uri="http://schemas.microsoft.com/sharepoint/v3/contenttype/forms"/>
-  </ds:schemaRefs>
-</ds:datastoreItem>
-</file>
-
-<file path=customXml/itemProps2.xml><?xml version="1.0" encoding="utf-8"?>
 <ds:datastoreItem xmlns:ds="http://schemas.openxmlformats.org/officeDocument/2006/customXml" ds:itemID="{FB8572EF-B431-4C5C-A72E-210116F85020}">
   <ds:schemaRefs>
     <ds:schemaRef ds:uri="http://schemas.microsoft.com/office/2006/metadata/contentType"/>
@@ -4712,6 +5175,14 @@
 </ds:datastoreItem>
 </file>
 
+<file path=customXml/itemProps2.xml><?xml version="1.0" encoding="utf-8"?>
+<ds:datastoreItem xmlns:ds="http://schemas.openxmlformats.org/officeDocument/2006/customXml" ds:itemID="{3B7FC286-6C29-4AA8-A114-4C6A20831E34}">
+  <ds:schemaRefs>
+    <ds:schemaRef ds:uri="http://schemas.microsoft.com/sharepoint/v3/contenttype/forms"/>
+  </ds:schemaRefs>
+</ds:datastoreItem>
+</file>
+
 <file path=customXml/itemProps3.xml><?xml version="1.0" encoding="utf-8"?>
 <ds:datastoreItem xmlns:ds="http://schemas.openxmlformats.org/officeDocument/2006/customXml" ds:itemID="{0027158E-A7E6-4264-B2DA-928F10DBC335}">
   <ds:schemaRefs>
@@ -4722,7 +5193,7 @@
 </file>
 
 <file path=customXml/itemProps4.xml><?xml version="1.0" encoding="utf-8"?>
-<ds:datastoreItem xmlns:ds="http://schemas.openxmlformats.org/officeDocument/2006/customXml" ds:itemID="{840CF81A-DC54-45A2-AB55-22296EA2514F}">
+<ds:datastoreItem xmlns:ds="http://schemas.openxmlformats.org/officeDocument/2006/customXml" ds:itemID="{69C7121D-F764-48B0-A2A7-A63340B15CB4}">
   <ds:schemaRefs>
     <ds:schemaRef ds:uri="http://schemas.openxmlformats.org/officeDocument/2006/bibliography"/>
   </ds:schemaRefs>

</xml_diff>

<commit_message>
Prettified Report and updated Readme
</commit_message>
<xml_diff>
--- a/Report.docx
+++ b/Report.docx
@@ -167,8 +167,14 @@
         <w:p>
           <w:pPr>
             <w:pStyle w:val="Titolosommario"/>
+            <w:rPr>
+              <w:lang w:val="en-US"/>
+            </w:rPr>
           </w:pPr>
           <w:r>
+            <w:rPr>
+              <w:lang w:val="en-US"/>
+            </w:rPr>
             <w:t>Table of Contents</w:t>
           </w:r>
         </w:p>
@@ -923,338 +929,371 @@
     </w:p>
     <w:p>
       <w:pPr>
-        <w:jc w:val="both"/>
-        <w:rPr>
-          <w:sz w:val="36"/>
-          <w:szCs w:val="36"/>
-        </w:rPr>
-      </w:pPr>
-      <w:r>
-        <w:rPr>
-          <w:sz w:val="36"/>
-          <w:szCs w:val="36"/>
-        </w:rPr>
-        <w:lastRenderedPageBreak/>
-        <w:t>CMSsite</w:t>
-      </w:r>
-    </w:p>
-    <w:p>
-      <w:pPr>
-        <w:jc w:val="both"/>
-        <w:rPr>
-          <w:sz w:val="36"/>
-          <w:szCs w:val="36"/>
-        </w:rPr>
-      </w:pPr>
-      <w:hyperlink r:id="rId12" w:history="1">
-        <w:r>
-          <w:rPr>
-            <w:rStyle w:val="Collegamentoipertestuale"/>
-          </w:rPr>
-          <w:t>https://github.com/VictorAlagwu/CMSsite</w:t>
-        </w:r>
-      </w:hyperlink>
-    </w:p>
-    <w:p>
-      <w:pPr>
-        <w:jc w:val="both"/>
-        <w:rPr>
-          <w:lang w:val="en-US"/>
-        </w:rPr>
-      </w:pPr>
-      <w:r>
-        <w:rPr>
-          <w:lang w:val="en-US"/>
-        </w:rPr>
-        <w:t>Install:</w:t>
-      </w:r>
-    </w:p>
-    <w:p>
-      <w:pPr>
-        <w:jc w:val="both"/>
-        <w:rPr>
-          <w:rFonts w:ascii="Segoe UI" w:eastAsia="Times New Roman" w:hAnsi="Segoe UI" w:cs="Segoe UI"/>
-          <w:color w:val="24292E"/>
-          <w:sz w:val="24"/>
-          <w:szCs w:val="24"/>
-          <w:lang w:val="en-US" w:eastAsia="it-IT"/>
-        </w:rPr>
-      </w:pPr>
-      <w:r>
-        <w:rPr>
-          <w:rFonts w:ascii="Segoe UI" w:eastAsia="Times New Roman" w:hAnsi="Segoe UI" w:cs="Segoe UI"/>
-          <w:color w:val="24292E"/>
-          <w:sz w:val="24"/>
-          <w:szCs w:val="24"/>
-          <w:lang w:val="en-US" w:eastAsia="it-IT"/>
-        </w:rPr>
-        <w:t>Do the following change the code in the </w:t>
-      </w:r>
-      <w:r>
-        <w:rPr>
-          <w:rFonts w:ascii="Segoe UI" w:eastAsia="Times New Roman" w:hAnsi="Segoe UI" w:cs="Segoe UI"/>
-          <w:b/>
-          <w:bCs/>
-          <w:color w:val="24292E"/>
-          <w:sz w:val="24"/>
-          <w:szCs w:val="24"/>
-          <w:lang w:val="en-US" w:eastAsia="it-IT"/>
-        </w:rPr>
-        <w:t>db.php</w:t>
-      </w:r>
-      <w:r>
-        <w:rPr>
-          <w:rFonts w:ascii="Segoe UI" w:eastAsia="Times New Roman" w:hAnsi="Segoe UI" w:cs="Segoe UI"/>
-          <w:color w:val="24292E"/>
-          <w:sz w:val="24"/>
-          <w:szCs w:val="24"/>
-          <w:lang w:val="en-US" w:eastAsia="it-IT"/>
-        </w:rPr>
-        <w:t> </w:t>
-      </w:r>
-    </w:p>
-    <w:p>
-      <w:pPr>
-        <w:numPr>
-          <w:ilvl w:val="1"/>
-          <w:numId w:val="1"/>
-        </w:numPr>
-        <w:shd w:val="clear" w:color="auto" w:fill="FFFFFF"/>
-        <w:spacing w:beforeAutospacing="1" w:after="0" w:afterAutospacing="1" w:line="240" w:lineRule="auto"/>
-        <w:jc w:val="both"/>
-        <w:rPr>
-          <w:rFonts w:ascii="Segoe UI" w:eastAsia="Times New Roman" w:hAnsi="Segoe UI" w:cs="Segoe UI"/>
-          <w:color w:val="24292E"/>
-          <w:sz w:val="24"/>
-          <w:szCs w:val="24"/>
-          <w:lang w:val="en-US" w:eastAsia="it-IT"/>
-        </w:rPr>
-      </w:pPr>
-      <w:r>
-        <w:rPr>
-          <w:rFonts w:ascii="Consolas" w:eastAsia="Times New Roman" w:hAnsi="Consolas" w:cs="Courier New"/>
-          <w:color w:val="24292E"/>
-          <w:sz w:val="20"/>
-          <w:szCs w:val="20"/>
-          <w:lang w:val="en-US" w:eastAsia="it-IT"/>
-        </w:rPr>
-        <w:t xml:space="preserve">$DB_host = ""; </w:t>
-      </w:r>
-    </w:p>
-    <w:p>
-      <w:pPr>
-        <w:numPr>
-          <w:ilvl w:val="1"/>
-          <w:numId w:val="1"/>
-        </w:numPr>
-        <w:shd w:val="clear" w:color="auto" w:fill="FFFFFF"/>
-        <w:spacing w:beforeAutospacing="1" w:after="0" w:afterAutospacing="1" w:line="240" w:lineRule="auto"/>
-        <w:jc w:val="both"/>
-        <w:rPr>
-          <w:rFonts w:ascii="Segoe UI" w:eastAsia="Times New Roman" w:hAnsi="Segoe UI" w:cs="Segoe UI"/>
-          <w:color w:val="24292E"/>
-          <w:sz w:val="24"/>
-          <w:szCs w:val="24"/>
-          <w:lang w:val="en-US" w:eastAsia="it-IT"/>
-        </w:rPr>
-      </w:pPr>
-      <w:r>
-        <w:rPr>
-          <w:rFonts w:ascii="Consolas" w:eastAsia="Times New Roman" w:hAnsi="Consolas" w:cs="Courier New"/>
-          <w:color w:val="24292E"/>
-          <w:sz w:val="20"/>
-          <w:szCs w:val="20"/>
-          <w:lang w:val="en-US" w:eastAsia="it-IT"/>
-        </w:rPr>
-        <w:t xml:space="preserve">$DB_user = ""; </w:t>
-      </w:r>
-    </w:p>
-    <w:p>
-      <w:pPr>
-        <w:numPr>
-          <w:ilvl w:val="1"/>
-          <w:numId w:val="1"/>
-        </w:numPr>
-        <w:shd w:val="clear" w:color="auto" w:fill="FFFFFF"/>
-        <w:spacing w:beforeAutospacing="1" w:after="0" w:afterAutospacing="1" w:line="240" w:lineRule="auto"/>
-        <w:jc w:val="both"/>
-        <w:rPr>
-          <w:rFonts w:ascii="Segoe UI" w:eastAsia="Times New Roman" w:hAnsi="Segoe UI" w:cs="Segoe UI"/>
-          <w:color w:val="24292E"/>
-          <w:sz w:val="24"/>
-          <w:szCs w:val="24"/>
-          <w:lang w:val="en-US" w:eastAsia="it-IT"/>
-        </w:rPr>
-      </w:pPr>
-      <w:r>
-        <w:rPr>
-          <w:rFonts w:ascii="Consolas" w:eastAsia="Times New Roman" w:hAnsi="Consolas" w:cs="Courier New"/>
-          <w:color w:val="24292E"/>
-          <w:sz w:val="20"/>
-          <w:szCs w:val="20"/>
-          <w:lang w:val="en-US" w:eastAsia="it-IT"/>
-        </w:rPr>
-        <w:t xml:space="preserve">$DB_pass = ""; </w:t>
-      </w:r>
-    </w:p>
-    <w:p>
-      <w:pPr>
-        <w:numPr>
-          <w:ilvl w:val="1"/>
-          <w:numId w:val="1"/>
-        </w:numPr>
-        <w:shd w:val="clear" w:color="auto" w:fill="FFFFFF"/>
-        <w:spacing w:beforeAutospacing="1" w:after="0" w:afterAutospacing="1" w:line="240" w:lineRule="auto"/>
-        <w:jc w:val="both"/>
-        <w:rPr>
-          <w:rFonts w:ascii="Segoe UI" w:eastAsia="Times New Roman" w:hAnsi="Segoe UI" w:cs="Segoe UI"/>
-          <w:color w:val="24292E"/>
-          <w:sz w:val="24"/>
-          <w:szCs w:val="24"/>
-          <w:lang w:val="en-US" w:eastAsia="it-IT"/>
-        </w:rPr>
-      </w:pPr>
-      <w:r>
-        <w:rPr>
-          <w:rFonts w:ascii="Consolas" w:eastAsia="Times New Roman" w:hAnsi="Consolas" w:cs="Courier New"/>
-          <w:color w:val="24292E"/>
-          <w:sz w:val="20"/>
-          <w:szCs w:val="20"/>
-          <w:lang w:val="en-US" w:eastAsia="it-IT"/>
-        </w:rPr>
-        <w:t>$DB_name = "";</w:t>
-      </w:r>
-    </w:p>
-    <w:p>
-      <w:pPr>
-        <w:numPr>
-          <w:ilvl w:val="0"/>
-          <w:numId w:val="1"/>
-        </w:numPr>
-        <w:shd w:val="clear" w:color="auto" w:fill="FFFFFF"/>
-        <w:spacing w:before="60" w:after="100" w:afterAutospacing="1" w:line="240" w:lineRule="auto"/>
-        <w:jc w:val="both"/>
-        <w:rPr>
-          <w:rFonts w:ascii="Segoe UI" w:eastAsia="Times New Roman" w:hAnsi="Segoe UI" w:cs="Segoe UI"/>
-          <w:color w:val="24292E"/>
-          <w:sz w:val="24"/>
-          <w:szCs w:val="24"/>
-          <w:lang w:val="en-US" w:eastAsia="it-IT"/>
-        </w:rPr>
-      </w:pPr>
-      <w:r>
-        <w:rPr>
-          <w:rFonts w:ascii="Segoe UI" w:eastAsia="Times New Roman" w:hAnsi="Segoe UI" w:cs="Segoe UI"/>
-          <w:color w:val="24292E"/>
-          <w:sz w:val="24"/>
-          <w:szCs w:val="24"/>
-          <w:lang w:val="en-US" w:eastAsia="it-IT"/>
-        </w:rPr>
-        <w:t>Import the database file named "php_cms.sql"</w:t>
-      </w:r>
-    </w:p>
-    <w:p>
-      <w:pPr>
-        <w:jc w:val="both"/>
-        <w:rPr>
-          <w:b/>
-          <w:bCs/>
-          <w:u w:val="single"/>
-        </w:rPr>
-      </w:pPr>
-      <w:r>
-        <w:rPr>
-          <w:b/>
-          <w:bCs/>
-          <w:u w:val="single"/>
-        </w:rPr>
-        <w:t>SQL Injection</w:t>
-      </w:r>
-    </w:p>
-    <w:p>
-      <w:pPr>
-        <w:jc w:val="both"/>
-      </w:pPr>
-      <w:hyperlink r:id="rId13" w:history="1">
-        <w:r>
-          <w:rPr>
-            <w:rStyle w:val="Collegamentoipertestuale"/>
-          </w:rPr>
-          <w:t>https://www.exploit-db.com/exploits/48485</w:t>
-        </w:r>
-      </w:hyperlink>
-    </w:p>
-    <w:p>
-      <w:pPr>
-        <w:jc w:val="both"/>
-      </w:pPr>
-    </w:p>
-    <w:p>
-      <w:pPr>
-        <w:jc w:val="both"/>
-      </w:pPr>
-      <w:r>
-        <w:t>Retrieve Version e Database name</w:t>
-      </w:r>
-    </w:p>
-    <w:p>
-      <w:pPr>
-        <w:jc w:val="both"/>
-      </w:pPr>
-    </w:p>
-    <w:p>
-      <w:pPr>
-        <w:jc w:val="both"/>
-      </w:pPr>
-      <w:hyperlink r:id="rId14" w:history="1">
-        <w:r>
-          <w:rPr>
-            <w:rStyle w:val="Collegamentoipertestuale"/>
-          </w:rPr>
-          <w:t>https://www.exploit-db.com/exploits/48490</w:t>
-        </w:r>
-      </w:hyperlink>
-    </w:p>
-    <w:p>
-      <w:pPr>
-        <w:jc w:val="both"/>
-      </w:pPr>
-      <w:hyperlink r:id="rId15" w:history="1">
-        <w:r>
-          <w:rPr>
-            <w:rStyle w:val="Collegamentoipertestuale"/>
-          </w:rPr>
-          <w:t>https://www.exploit-db.com/exploits/48484</w:t>
-        </w:r>
-      </w:hyperlink>
-    </w:p>
-    <w:p>
-      <w:pPr>
-        <w:jc w:val="both"/>
-      </w:pPr>
-      <w:hyperlink r:id="rId16" w:history="1">
-        <w:r>
-          <w:rPr>
-            <w:rStyle w:val="Collegamentoipertestuale"/>
-          </w:rPr>
-          <w:t>https://www.exploit-db.com/exploits/48451</w:t>
-        </w:r>
-      </w:hyperlink>
-    </w:p>
-    <w:p>
-      <w:pPr>
         <w:pStyle w:val="Titolo1"/>
         <w:rPr>
           <w:sz w:val="48"/>
           <w:szCs w:val="48"/>
-        </w:rPr>
-      </w:pPr>
+          <w:lang w:val="en-US"/>
+        </w:rPr>
+      </w:pPr>
+      <w:bookmarkStart w:id="0" w:name="_Toc42098771"/>
       <w:r>
         <w:rPr>
           <w:sz w:val="48"/>
           <w:szCs w:val="48"/>
-        </w:rPr>
-        <w:br w:type="page"/>
+          <w:lang w:val="en-US"/>
+        </w:rPr>
+        <w:lastRenderedPageBreak/>
+        <w:t>Introduction</w:t>
+      </w:r>
+      <w:bookmarkEnd w:id="0"/>
+    </w:p>
+    <w:p>
+      <w:pPr>
+        <w:jc w:val="both"/>
+        <w:rPr>
+          <w:sz w:val="24"/>
+          <w:szCs w:val="24"/>
+          <w:lang w:val="en-US"/>
+        </w:rPr>
+      </w:pPr>
+      <w:r>
+        <w:rPr>
+          <w:sz w:val="24"/>
+          <w:szCs w:val="24"/>
+          <w:lang w:val="en-US"/>
+        </w:rPr>
+        <w:t xml:space="preserve">This </w:t>
+      </w:r>
+      <w:r>
+        <w:rPr>
+          <w:sz w:val="24"/>
+          <w:szCs w:val="24"/>
+          <w:lang w:val="en-US"/>
+        </w:rPr>
+        <w:t>p</w:t>
+      </w:r>
+      <w:r>
+        <w:rPr>
+          <w:sz w:val="24"/>
+          <w:szCs w:val="24"/>
+          <w:lang w:val="en-US"/>
+        </w:rPr>
+        <w:t xml:space="preserve">roject aims </w:t>
+      </w:r>
+      <w:r>
+        <w:rPr>
+          <w:sz w:val="24"/>
+          <w:szCs w:val="24"/>
+          <w:lang w:val="en-US"/>
+        </w:rPr>
+        <w:t>to exploit different applications applying different kind of attacks</w:t>
+      </w:r>
+      <w:r>
+        <w:rPr>
+          <w:sz w:val="24"/>
+          <w:szCs w:val="24"/>
+          <w:lang w:val="en-US"/>
+        </w:rPr>
+        <w:t xml:space="preserve">. We </w:t>
+      </w:r>
+      <w:r>
+        <w:rPr>
+          <w:sz w:val="24"/>
+          <w:szCs w:val="24"/>
+          <w:lang w:val="en-US"/>
+        </w:rPr>
+        <w:t xml:space="preserve">searched for possible vulnerabilities in </w:t>
+      </w:r>
+      <w:r>
+        <w:rPr>
+          <w:i/>
+          <w:iCs/>
+          <w:sz w:val="24"/>
+          <w:szCs w:val="24"/>
+          <w:lang w:val="en-US"/>
+        </w:rPr>
+        <w:t>exploitdb</w:t>
+      </w:r>
+      <w:r>
+        <w:rPr>
+          <w:i/>
+          <w:iCs/>
+          <w:sz w:val="24"/>
+          <w:szCs w:val="24"/>
+          <w:lang w:val="en-US"/>
+        </w:rPr>
+        <w:t xml:space="preserve"> </w:t>
+      </w:r>
+      <w:r>
+        <w:rPr>
+          <w:sz w:val="24"/>
+          <w:szCs w:val="24"/>
+          <w:lang w:val="en-US"/>
+        </w:rPr>
+        <w:t xml:space="preserve">and decided to proceed with </w:t>
+      </w:r>
+      <w:r>
+        <w:rPr>
+          <w:sz w:val="24"/>
+          <w:szCs w:val="24"/>
+          <w:lang w:val="en-US"/>
+        </w:rPr>
+        <w:t>two</w:t>
+      </w:r>
+      <w:r>
+        <w:rPr>
+          <w:sz w:val="24"/>
+          <w:szCs w:val="24"/>
+          <w:lang w:val="en-US"/>
+        </w:rPr>
+        <w:t xml:space="preserve"> SQL </w:t>
+      </w:r>
+      <w:r>
+        <w:rPr>
+          <w:sz w:val="24"/>
+          <w:szCs w:val="24"/>
+          <w:lang w:val="en-US"/>
+        </w:rPr>
+        <w:t xml:space="preserve">Injections, </w:t>
+      </w:r>
+      <w:r>
+        <w:rPr>
+          <w:sz w:val="24"/>
+          <w:szCs w:val="24"/>
+          <w:lang w:val="en-US"/>
+        </w:rPr>
+        <w:t>two</w:t>
+      </w:r>
+      <w:r>
+        <w:rPr>
+          <w:sz w:val="24"/>
+          <w:szCs w:val="24"/>
+          <w:lang w:val="en-US"/>
+        </w:rPr>
+        <w:t xml:space="preserve"> XSS attacks and </w:t>
+      </w:r>
+      <w:r>
+        <w:rPr>
+          <w:sz w:val="24"/>
+          <w:szCs w:val="24"/>
+          <w:lang w:val="en-US"/>
+        </w:rPr>
+        <w:t>one CSRF attack</w:t>
+      </w:r>
+      <w:r>
+        <w:rPr>
+          <w:sz w:val="24"/>
+          <w:szCs w:val="24"/>
+          <w:lang w:val="en-US"/>
+        </w:rPr>
+        <w:t xml:space="preserve">. </w:t>
+      </w:r>
+      <w:r>
+        <w:rPr>
+          <w:sz w:val="24"/>
+          <w:szCs w:val="24"/>
+          <w:lang w:val="en-US"/>
+        </w:rPr>
+        <w:t xml:space="preserve">In order to automatize the exploit we developed a python application, </w:t>
+      </w:r>
+      <w:r>
+        <w:rPr>
+          <w:i/>
+          <w:iCs/>
+          <w:sz w:val="24"/>
+          <w:szCs w:val="24"/>
+          <w:lang w:val="en-US"/>
+        </w:rPr>
+        <w:t>main.py</w:t>
+      </w:r>
+      <w:r>
+        <w:rPr>
+          <w:sz w:val="24"/>
+          <w:szCs w:val="24"/>
+          <w:lang w:val="en-US"/>
+        </w:rPr>
+        <w:t xml:space="preserve">, </w:t>
+      </w:r>
+      <w:r>
+        <w:rPr>
+          <w:sz w:val="24"/>
+          <w:szCs w:val="24"/>
+          <w:lang w:val="en-US"/>
+        </w:rPr>
+        <w:t>containing the five exploit. T</w:t>
+      </w:r>
+      <w:r>
+        <w:rPr>
+          <w:sz w:val="24"/>
+          <w:szCs w:val="24"/>
+          <w:lang w:val="en-US"/>
+        </w:rPr>
+        <w:t xml:space="preserve">he user is asked </w:t>
+      </w:r>
+      <w:r>
+        <w:rPr>
+          <w:sz w:val="24"/>
+          <w:szCs w:val="24"/>
+          <w:lang w:val="en-US"/>
+        </w:rPr>
+        <w:t xml:space="preserve">to </w:t>
+      </w:r>
+      <w:r>
+        <w:rPr>
+          <w:sz w:val="24"/>
+          <w:szCs w:val="24"/>
+          <w:lang w:val="en-US"/>
+        </w:rPr>
+        <w:t>input a target</w:t>
+      </w:r>
+      <w:r>
+        <w:rPr>
+          <w:sz w:val="24"/>
+          <w:szCs w:val="24"/>
+          <w:lang w:val="en-US"/>
+        </w:rPr>
+        <w:t xml:space="preserve"> website which </w:t>
+      </w:r>
+      <w:r>
+        <w:rPr>
+          <w:sz w:val="24"/>
+          <w:szCs w:val="24"/>
+          <w:lang w:val="en-US"/>
+        </w:rPr>
+        <w:t>is</w:t>
+      </w:r>
+      <w:r>
+        <w:rPr>
+          <w:sz w:val="24"/>
+          <w:szCs w:val="24"/>
+          <w:lang w:val="en-US"/>
+        </w:rPr>
+        <w:t xml:space="preserve"> </w:t>
+      </w:r>
+      <w:r>
+        <w:rPr>
+          <w:sz w:val="24"/>
+          <w:szCs w:val="24"/>
+          <w:lang w:val="en-US"/>
+        </w:rPr>
+        <w:t xml:space="preserve">automatically </w:t>
+      </w:r>
+      <w:r>
+        <w:rPr>
+          <w:sz w:val="24"/>
+          <w:szCs w:val="24"/>
+          <w:lang w:val="en-US"/>
+        </w:rPr>
+        <w:t xml:space="preserve">identified by </w:t>
+      </w:r>
+      <w:r>
+        <w:rPr>
+          <w:sz w:val="24"/>
+          <w:szCs w:val="24"/>
+          <w:lang w:val="en-US"/>
+        </w:rPr>
+        <w:t xml:space="preserve">the script. In order to correctly recognize what the target we took advantage of some peculiarities of the CMSs we exploited. These peculiarities can be in the </w:t>
+      </w:r>
+      <w:r>
+        <w:rPr>
+          <w:i/>
+          <w:iCs/>
+          <w:sz w:val="24"/>
+          <w:szCs w:val="24"/>
+          <w:lang w:val="en-US"/>
+        </w:rPr>
+        <w:t>url</w:t>
+      </w:r>
+      <w:r>
+        <w:rPr>
+          <w:i/>
+          <w:iCs/>
+          <w:sz w:val="24"/>
+          <w:szCs w:val="24"/>
+          <w:lang w:val="en-US"/>
+        </w:rPr>
+        <w:t>,</w:t>
+      </w:r>
+      <w:r>
+        <w:rPr>
+          <w:sz w:val="24"/>
+          <w:szCs w:val="24"/>
+          <w:lang w:val="en-US"/>
+        </w:rPr>
+        <w:t xml:space="preserve"> </w:t>
+      </w:r>
+      <w:r>
+        <w:rPr>
+          <w:sz w:val="24"/>
+          <w:szCs w:val="24"/>
+          <w:lang w:val="en-US"/>
+        </w:rPr>
+        <w:t xml:space="preserve">meta tags </w:t>
+      </w:r>
+      <w:r>
+        <w:rPr>
+          <w:sz w:val="24"/>
+          <w:szCs w:val="24"/>
+          <w:lang w:val="en-US"/>
+        </w:rPr>
+        <w:t xml:space="preserve">and specific </w:t>
+      </w:r>
+      <w:r>
+        <w:rPr>
+          <w:sz w:val="24"/>
+          <w:szCs w:val="24"/>
+          <w:lang w:val="en-US"/>
+        </w:rPr>
+        <w:t xml:space="preserve">plugin pages. Once the script has identified the type of target, it asks which of the possible </w:t>
+      </w:r>
+      <w:r>
+        <w:rPr>
+          <w:sz w:val="24"/>
+          <w:szCs w:val="24"/>
+          <w:lang w:val="en-US"/>
+        </w:rPr>
+        <w:t>attack</w:t>
+      </w:r>
+      <w:r>
+        <w:rPr>
+          <w:sz w:val="24"/>
+          <w:szCs w:val="24"/>
+          <w:lang w:val="en-US"/>
+        </w:rPr>
+        <w:t>s the user wants to execute</w:t>
+      </w:r>
+      <w:r>
+        <w:rPr>
+          <w:sz w:val="24"/>
+          <w:szCs w:val="24"/>
+          <w:lang w:val="en-US"/>
+        </w:rPr>
+        <w:t>. After a vulnerability has been exploited</w:t>
+      </w:r>
+      <w:r>
+        <w:rPr>
+          <w:sz w:val="24"/>
+          <w:szCs w:val="24"/>
+          <w:lang w:val="en-US"/>
+        </w:rPr>
+        <w:t>,</w:t>
+      </w:r>
+      <w:r>
+        <w:rPr>
+          <w:sz w:val="24"/>
+          <w:szCs w:val="24"/>
+          <w:lang w:val="en-US"/>
+        </w:rPr>
+        <w:t xml:space="preserve"> the user can decide whether to continue </w:t>
+      </w:r>
+      <w:r>
+        <w:rPr>
+          <w:sz w:val="24"/>
+          <w:szCs w:val="24"/>
+          <w:lang w:val="en-US"/>
+        </w:rPr>
+        <w:t>with another attack or to close the application.</w:t>
       </w:r>
     </w:p>
     <w:p>
@@ -1266,382 +1305,13 @@
           <w:lang w:val="en-US"/>
         </w:rPr>
       </w:pPr>
-      <w:bookmarkStart w:id="0" w:name="_Toc42098771"/>
+      <w:bookmarkStart w:id="1" w:name="_Toc42098772"/>
       <w:r>
         <w:rPr>
           <w:sz w:val="48"/>
           <w:szCs w:val="48"/>
           <w:lang w:val="en-US"/>
         </w:rPr>
-        <w:lastRenderedPageBreak/>
-        <w:t>Introduction</w:t>
-      </w:r>
-      <w:bookmarkEnd w:id="0"/>
-    </w:p>
-    <w:p>
-      <w:pPr>
-        <w:jc w:val="both"/>
-        <w:rPr>
-          <w:sz w:val="24"/>
-          <w:szCs w:val="24"/>
-          <w:lang w:val="en-US"/>
-        </w:rPr>
-      </w:pPr>
-      <w:r>
-        <w:rPr>
-          <w:sz w:val="24"/>
-          <w:szCs w:val="24"/>
-          <w:lang w:val="en-US"/>
-        </w:rPr>
-        <w:t xml:space="preserve">This </w:t>
-      </w:r>
-      <w:r>
-        <w:rPr>
-          <w:sz w:val="24"/>
-          <w:szCs w:val="24"/>
-          <w:lang w:val="en-US"/>
-        </w:rPr>
-        <w:t>p</w:t>
-      </w:r>
-      <w:r>
-        <w:rPr>
-          <w:sz w:val="24"/>
-          <w:szCs w:val="24"/>
-          <w:lang w:val="en-US"/>
-        </w:rPr>
-        <w:t xml:space="preserve">roject aims </w:t>
-      </w:r>
-      <w:r>
-        <w:rPr>
-          <w:sz w:val="24"/>
-          <w:szCs w:val="24"/>
-          <w:lang w:val="en-US"/>
-        </w:rPr>
-        <w:t>to exploit different applications applying different kind of attacks</w:t>
-      </w:r>
-      <w:r>
-        <w:rPr>
-          <w:sz w:val="24"/>
-          <w:szCs w:val="24"/>
-          <w:lang w:val="en-US"/>
-        </w:rPr>
-        <w:t xml:space="preserve">. We </w:t>
-      </w:r>
-      <w:r>
-        <w:rPr>
-          <w:sz w:val="24"/>
-          <w:szCs w:val="24"/>
-          <w:lang w:val="en-US"/>
-        </w:rPr>
-        <w:t xml:space="preserve">searched for possible vulnerabilities in </w:t>
-      </w:r>
-      <w:r>
-        <w:rPr>
-          <w:i/>
-          <w:iCs/>
-          <w:sz w:val="24"/>
-          <w:szCs w:val="24"/>
-          <w:lang w:val="en-US"/>
-        </w:rPr>
-        <w:t>exploitdb</w:t>
-      </w:r>
-      <w:r>
-        <w:rPr>
-          <w:i/>
-          <w:iCs/>
-          <w:sz w:val="24"/>
-          <w:szCs w:val="24"/>
-          <w:lang w:val="en-US"/>
-        </w:rPr>
-        <w:t xml:space="preserve"> </w:t>
-      </w:r>
-      <w:r>
-        <w:rPr>
-          <w:sz w:val="24"/>
-          <w:szCs w:val="24"/>
-          <w:lang w:val="en-US"/>
-        </w:rPr>
-        <w:t xml:space="preserve">and decided to proceed with </w:t>
-      </w:r>
-      <w:r>
-        <w:rPr>
-          <w:sz w:val="24"/>
-          <w:szCs w:val="24"/>
-          <w:lang w:val="en-US"/>
-        </w:rPr>
-        <w:t>two</w:t>
-      </w:r>
-      <w:r>
-        <w:rPr>
-          <w:sz w:val="24"/>
-          <w:szCs w:val="24"/>
-          <w:lang w:val="en-US"/>
-        </w:rPr>
-        <w:t xml:space="preserve"> SQL </w:t>
-      </w:r>
-      <w:r>
-        <w:rPr>
-          <w:sz w:val="24"/>
-          <w:szCs w:val="24"/>
-          <w:lang w:val="en-US"/>
-        </w:rPr>
-        <w:t xml:space="preserve">Injections, </w:t>
-      </w:r>
-      <w:r>
-        <w:rPr>
-          <w:sz w:val="24"/>
-          <w:szCs w:val="24"/>
-          <w:lang w:val="en-US"/>
-        </w:rPr>
-        <w:t>two</w:t>
-      </w:r>
-      <w:r>
-        <w:rPr>
-          <w:sz w:val="24"/>
-          <w:szCs w:val="24"/>
-          <w:lang w:val="en-US"/>
-        </w:rPr>
-        <w:t xml:space="preserve"> XSS attacks and </w:t>
-      </w:r>
-      <w:r>
-        <w:rPr>
-          <w:sz w:val="24"/>
-          <w:szCs w:val="24"/>
-          <w:lang w:val="en-US"/>
-        </w:rPr>
-        <w:t>one CSRF attack</w:t>
-      </w:r>
-      <w:r>
-        <w:rPr>
-          <w:sz w:val="24"/>
-          <w:szCs w:val="24"/>
-          <w:lang w:val="en-US"/>
-        </w:rPr>
-        <w:t xml:space="preserve">. </w:t>
-      </w:r>
-      <w:r>
-        <w:rPr>
-          <w:sz w:val="24"/>
-          <w:szCs w:val="24"/>
-          <w:lang w:val="en-US"/>
-        </w:rPr>
-        <w:t xml:space="preserve">In order to automatize the exploit we developed a python application, </w:t>
-      </w:r>
-      <w:r>
-        <w:rPr>
-          <w:i/>
-          <w:iCs/>
-          <w:sz w:val="24"/>
-          <w:szCs w:val="24"/>
-          <w:lang w:val="en-US"/>
-        </w:rPr>
-        <w:t>main.py</w:t>
-      </w:r>
-      <w:r>
-        <w:rPr>
-          <w:sz w:val="24"/>
-          <w:szCs w:val="24"/>
-          <w:lang w:val="en-US"/>
-        </w:rPr>
-        <w:t xml:space="preserve">, </w:t>
-      </w:r>
-      <w:r>
-        <w:rPr>
-          <w:sz w:val="24"/>
-          <w:szCs w:val="24"/>
-          <w:lang w:val="en-US"/>
-        </w:rPr>
-        <w:t>containing the five exploit. T</w:t>
-      </w:r>
-      <w:r>
-        <w:rPr>
-          <w:sz w:val="24"/>
-          <w:szCs w:val="24"/>
-          <w:lang w:val="en-US"/>
-        </w:rPr>
-        <w:t xml:space="preserve">he user is asked </w:t>
-      </w:r>
-      <w:r>
-        <w:rPr>
-          <w:sz w:val="24"/>
-          <w:szCs w:val="24"/>
-          <w:lang w:val="en-US"/>
-        </w:rPr>
-        <w:t xml:space="preserve">to </w:t>
-      </w:r>
-      <w:r>
-        <w:rPr>
-          <w:sz w:val="24"/>
-          <w:szCs w:val="24"/>
-          <w:lang w:val="en-US"/>
-        </w:rPr>
-        <w:t>input a target</w:t>
-      </w:r>
-      <w:r>
-        <w:rPr>
-          <w:sz w:val="24"/>
-          <w:szCs w:val="24"/>
-          <w:lang w:val="en-US"/>
-        </w:rPr>
-        <w:t xml:space="preserve"> website which </w:t>
-      </w:r>
-      <w:r>
-        <w:rPr>
-          <w:sz w:val="24"/>
-          <w:szCs w:val="24"/>
-          <w:lang w:val="en-US"/>
-        </w:rPr>
-        <w:t>is</w:t>
-      </w:r>
-      <w:r>
-        <w:rPr>
-          <w:sz w:val="24"/>
-          <w:szCs w:val="24"/>
-          <w:lang w:val="en-US"/>
-        </w:rPr>
-        <w:t xml:space="preserve"> </w:t>
-      </w:r>
-      <w:r>
-        <w:rPr>
-          <w:sz w:val="24"/>
-          <w:szCs w:val="24"/>
-          <w:lang w:val="en-US"/>
-        </w:rPr>
-        <w:t xml:space="preserve">automatically </w:t>
-      </w:r>
-      <w:r>
-        <w:rPr>
-          <w:sz w:val="24"/>
-          <w:szCs w:val="24"/>
-          <w:lang w:val="en-US"/>
-        </w:rPr>
-        <w:t xml:space="preserve">identified by </w:t>
-      </w:r>
-      <w:r>
-        <w:rPr>
-          <w:sz w:val="24"/>
-          <w:szCs w:val="24"/>
-          <w:lang w:val="en-US"/>
-        </w:rPr>
-        <w:t xml:space="preserve">the script. In order to correctly recognize what the target we took advantage of some peculiarities of the CMSs we exploited. These peculiarities can be in the </w:t>
-      </w:r>
-      <w:r>
-        <w:rPr>
-          <w:i/>
-          <w:iCs/>
-          <w:sz w:val="24"/>
-          <w:szCs w:val="24"/>
-          <w:lang w:val="en-US"/>
-        </w:rPr>
-        <w:t>url</w:t>
-      </w:r>
-      <w:r>
-        <w:rPr>
-          <w:i/>
-          <w:iCs/>
-          <w:sz w:val="24"/>
-          <w:szCs w:val="24"/>
-          <w:lang w:val="en-US"/>
-        </w:rPr>
-        <w:t>,</w:t>
-      </w:r>
-      <w:r>
-        <w:rPr>
-          <w:sz w:val="24"/>
-          <w:szCs w:val="24"/>
-          <w:lang w:val="en-US"/>
-        </w:rPr>
-        <w:t xml:space="preserve"> </w:t>
-      </w:r>
-      <w:r>
-        <w:rPr>
-          <w:sz w:val="24"/>
-          <w:szCs w:val="24"/>
-          <w:lang w:val="en-US"/>
-        </w:rPr>
-        <w:t xml:space="preserve">meta tags </w:t>
-      </w:r>
-      <w:r>
-        <w:rPr>
-          <w:sz w:val="24"/>
-          <w:szCs w:val="24"/>
-          <w:lang w:val="en-US"/>
-        </w:rPr>
-        <w:t xml:space="preserve">and specific </w:t>
-      </w:r>
-      <w:r>
-        <w:rPr>
-          <w:sz w:val="24"/>
-          <w:szCs w:val="24"/>
-          <w:lang w:val="en-US"/>
-        </w:rPr>
-        <w:t xml:space="preserve">plugin pages. Once the script has identified the type of target, it asks which of the possible </w:t>
-      </w:r>
-      <w:r>
-        <w:rPr>
-          <w:sz w:val="24"/>
-          <w:szCs w:val="24"/>
-          <w:lang w:val="en-US"/>
-        </w:rPr>
-        <w:t>attack</w:t>
-      </w:r>
-      <w:r>
-        <w:rPr>
-          <w:sz w:val="24"/>
-          <w:szCs w:val="24"/>
-          <w:lang w:val="en-US"/>
-        </w:rPr>
-        <w:t>s the user wants to execute</w:t>
-      </w:r>
-      <w:r>
-        <w:rPr>
-          <w:sz w:val="24"/>
-          <w:szCs w:val="24"/>
-          <w:lang w:val="en-US"/>
-        </w:rPr>
-        <w:t>. After a vulnerability has been exploited</w:t>
-      </w:r>
-      <w:r>
-        <w:rPr>
-          <w:sz w:val="24"/>
-          <w:szCs w:val="24"/>
-          <w:lang w:val="en-US"/>
-        </w:rPr>
-        <w:t>,</w:t>
-      </w:r>
-      <w:r>
-        <w:rPr>
-          <w:sz w:val="24"/>
-          <w:szCs w:val="24"/>
-          <w:lang w:val="en-US"/>
-        </w:rPr>
-        <w:t xml:space="preserve"> the user can decide whether to continue </w:t>
-      </w:r>
-      <w:r>
-        <w:rPr>
-          <w:sz w:val="24"/>
-          <w:szCs w:val="24"/>
-          <w:lang w:val="en-US"/>
-        </w:rPr>
-        <w:t>with another attack or to close the application.</w:t>
-      </w:r>
-    </w:p>
-    <w:p>
-      <w:pPr>
-        <w:pStyle w:val="Titolo1"/>
-        <w:rPr>
-          <w:sz w:val="48"/>
-          <w:szCs w:val="48"/>
-          <w:lang w:val="en-US"/>
-        </w:rPr>
-      </w:pPr>
-      <w:bookmarkStart w:id="1" w:name="_Toc42098772"/>
-      <w:r>
-        <w:rPr>
-          <w:sz w:val="48"/>
-          <w:szCs w:val="48"/>
-          <w:lang w:val="en-US"/>
-        </w:rPr>
         <w:t>Exploits</w:t>
       </w:r>
       <w:bookmarkEnd w:id="1"/>
@@ -1675,8 +1345,8 @@
           <w:lang w:val="en-GB"/>
         </w:rPr>
       </w:pPr>
-      <w:bookmarkStart w:id="3" w:name="_Hlk41899280"/>
-      <w:bookmarkStart w:id="4" w:name="_Toc42098774"/>
+      <w:bookmarkStart w:id="3" w:name="_Toc42098774"/>
+      <w:bookmarkStart w:id="4" w:name="_Hlk41899280"/>
       <w:r>
         <w:rPr>
           <w:sz w:val="32"/>
@@ -1685,9 +1355,9 @@
         </w:rPr>
         <w:t>WordPress plugin Chained-Quiz SQL-Injection</w:t>
       </w:r>
-      <w:bookmarkEnd w:id="4"/>
-    </w:p>
-    <w:bookmarkEnd w:id="3"/>
+      <w:bookmarkEnd w:id="3"/>
+    </w:p>
+    <w:bookmarkEnd w:id="4"/>
     <w:p>
       <w:pPr>
         <w:jc w:val="both"/>
@@ -1979,7 +1649,7 @@
                     <pic:cNvPicPr/>
                   </pic:nvPicPr>
                   <pic:blipFill>
-                    <a:blip r:embed="rId17">
+                    <a:blip r:embed="rId12">
                       <a:extLst>
                         <a:ext uri="{28A0092B-C50C-407E-A947-70E740481C1C}">
                           <a14:useLocalDpi xmlns:a14="http://schemas.microsoft.com/office/drawing/2010/main" val="0"/>
@@ -2079,7 +1749,7 @@
                     <pic:cNvPicPr/>
                   </pic:nvPicPr>
                   <pic:blipFill>
-                    <a:blip r:embed="rId18">
+                    <a:blip r:embed="rId13">
                       <a:extLst>
                         <a:ext uri="{28A0092B-C50C-407E-A947-70E740481C1C}">
                           <a14:useLocalDpi xmlns:a14="http://schemas.microsoft.com/office/drawing/2010/main" val="0"/>
@@ -2159,7 +1829,7 @@
                     <pic:cNvPicPr/>
                   </pic:nvPicPr>
                   <pic:blipFill>
-                    <a:blip r:embed="rId19">
+                    <a:blip r:embed="rId14">
                       <a:extLst>
                         <a:ext uri="{28A0092B-C50C-407E-A947-70E740481C1C}">
                           <a14:useLocalDpi xmlns:a14="http://schemas.microsoft.com/office/drawing/2010/main" val="0"/>
@@ -2326,7 +1996,7 @@
         </w:rPr>
         <w:t xml:space="preserve">has various vulnerabilities (there are five listed on </w:t>
       </w:r>
-      <w:hyperlink r:id="rId20" w:history="1">
+      <w:hyperlink r:id="rId15" w:history="1">
         <w:r>
           <w:rPr>
             <w:rStyle w:val="Collegamentoipertestuale"/>
@@ -2410,7 +2080,7 @@
                     </pic:cNvPicPr>
                   </pic:nvPicPr>
                   <pic:blipFill>
-                    <a:blip r:embed="rId21">
+                    <a:blip r:embed="rId16">
                       <a:extLst>
                         <a:ext uri="{28A0092B-C50C-407E-A947-70E740481C1C}">
                           <a14:useLocalDpi xmlns:a14="http://schemas.microsoft.com/office/drawing/2010/main" val="0"/>
@@ -2621,7 +2291,7 @@
                     </pic:cNvPicPr>
                   </pic:nvPicPr>
                   <pic:blipFill>
-                    <a:blip r:embed="rId22">
+                    <a:blip r:embed="rId17">
                       <a:extLst>
                         <a:ext uri="{28A0092B-C50C-407E-A947-70E740481C1C}">
                           <a14:useLocalDpi xmlns:a14="http://schemas.microsoft.com/office/drawing/2010/main" val="0"/>
@@ -3081,7 +2751,7 @@
                     <pic:cNvPicPr/>
                   </pic:nvPicPr>
                   <pic:blipFill>
-                    <a:blip r:embed="rId23">
+                    <a:blip r:embed="rId18">
                       <a:extLst>
                         <a:ext uri="{28A0092B-C50C-407E-A947-70E740481C1C}">
                           <a14:useLocalDpi xmlns:a14="http://schemas.microsoft.com/office/drawing/2010/main" val="0"/>
@@ -3199,7 +2869,7 @@
                     <pic:cNvPicPr/>
                   </pic:nvPicPr>
                   <pic:blipFill>
-                    <a:blip r:embed="rId24">
+                    <a:blip r:embed="rId19">
                       <a:extLst>
                         <a:ext uri="{28A0092B-C50C-407E-A947-70E740481C1C}">
                           <a14:useLocalDpi xmlns:a14="http://schemas.microsoft.com/office/drawing/2010/main" val="0"/>
@@ -3330,7 +3000,7 @@
                     <pic:cNvPicPr/>
                   </pic:nvPicPr>
                   <pic:blipFill>
-                    <a:blip r:embed="rId25">
+                    <a:blip r:embed="rId20">
                       <a:extLst>
                         <a:ext uri="{28A0092B-C50C-407E-A947-70E740481C1C}">
                           <a14:useLocalDpi xmlns:a14="http://schemas.microsoft.com/office/drawing/2010/main" val="0"/>
@@ -3533,7 +3203,7 @@
                     </pic:cNvPicPr>
                   </pic:nvPicPr>
                   <pic:blipFill>
-                    <a:blip r:embed="rId26">
+                    <a:blip r:embed="rId21">
                       <a:extLst>
                         <a:ext uri="{28A0092B-C50C-407E-A947-70E740481C1C}">
                           <a14:useLocalDpi xmlns:a14="http://schemas.microsoft.com/office/drawing/2010/main" val="0"/>
@@ -3719,7 +3389,7 @@
                     </pic:cNvPicPr>
                   </pic:nvPicPr>
                   <pic:blipFill>
-                    <a:blip r:embed="rId27">
+                    <a:blip r:embed="rId22">
                       <a:extLst>
                         <a:ext uri="{28A0092B-C50C-407E-A947-70E740481C1C}">
                           <a14:useLocalDpi xmlns:a14="http://schemas.microsoft.com/office/drawing/2010/main" val="0"/>
@@ -3833,7 +3503,7 @@
                     </pic:cNvPicPr>
                   </pic:nvPicPr>
                   <pic:blipFill>
-                    <a:blip r:embed="rId28">
+                    <a:blip r:embed="rId23">
                       <a:extLst>
                         <a:ext uri="{28A0092B-C50C-407E-A947-70E740481C1C}">
                           <a14:useLocalDpi xmlns:a14="http://schemas.microsoft.com/office/drawing/2010/main" val="0"/>
@@ -4312,7 +3982,7 @@
                     </pic:cNvPicPr>
                   </pic:nvPicPr>
                   <pic:blipFill>
-                    <a:blip r:embed="rId29">
+                    <a:blip r:embed="rId24">
                       <a:extLst>
                         <a:ext uri="{28A0092B-C50C-407E-A947-70E740481C1C}">
                           <a14:useLocalDpi xmlns:a14="http://schemas.microsoft.com/office/drawing/2010/main" val="0"/>
@@ -4407,7 +4077,7 @@
                     </pic:cNvPicPr>
                   </pic:nvPicPr>
                   <pic:blipFill>
-                    <a:blip r:embed="rId30">
+                    <a:blip r:embed="rId25">
                       <a:extLst>
                         <a:ext uri="{28A0092B-C50C-407E-A947-70E740481C1C}">
                           <a14:useLocalDpi xmlns:a14="http://schemas.microsoft.com/office/drawing/2010/main" val="0"/>
@@ -4529,7 +4199,7 @@
                     </pic:cNvPicPr>
                   </pic:nvPicPr>
                   <pic:blipFill>
-                    <a:blip r:embed="rId31">
+                    <a:blip r:embed="rId26">
                       <a:extLst>
                         <a:ext uri="{28A0092B-C50C-407E-A947-70E740481C1C}">
                           <a14:useLocalDpi xmlns:a14="http://schemas.microsoft.com/office/drawing/2010/main" val="0"/>
@@ -4663,7 +4333,7 @@
         </w:rPr>
         <w:t xml:space="preserve">attack: </w:t>
       </w:r>
-      <w:hyperlink r:id="rId32" w:history="1">
+      <w:hyperlink r:id="rId27" w:history="1">
         <w:r>
           <w:rPr>
             <w:rStyle w:val="Collegamentoipertestuale"/>
@@ -4692,7 +4362,7 @@
         </w:rPr>
         <w:t xml:space="preserve">GitHub Repository: </w:t>
       </w:r>
-      <w:hyperlink r:id="rId33" w:history="1">
+      <w:hyperlink r:id="rId28" w:history="1">
         <w:r>
           <w:rPr>
             <w:rStyle w:val="Collegamentoipertestuale"/>
@@ -4718,7 +4388,7 @@
         </w:rPr>
         <w:t xml:space="preserve">Victor CMS SQL Injection: </w:t>
       </w:r>
-      <w:hyperlink r:id="rId34" w:history="1">
+      <w:hyperlink r:id="rId29" w:history="1">
         <w:r>
           <w:rPr>
             <w:rStyle w:val="Collegamentoipertestuale"/>
@@ -4747,7 +4417,7 @@
         </w:rPr>
         <w:t xml:space="preserve">Victor CMS XSS: </w:t>
       </w:r>
-      <w:hyperlink r:id="rId35" w:history="1">
+      <w:hyperlink r:id="rId30" w:history="1">
         <w:r>
           <w:rPr>
             <w:rStyle w:val="Collegamentoipertestuale"/>
@@ -4785,7 +4455,7 @@
         </w:rPr>
         <w:t xml:space="preserve">: </w:t>
       </w:r>
-      <w:hyperlink r:id="rId36" w:history="1">
+      <w:hyperlink r:id="rId31" w:history="1">
         <w:r>
           <w:rPr>
             <w:rStyle w:val="Collegamentoipertestuale"/>
@@ -4813,7 +4483,7 @@
         </w:rPr>
         <w:t xml:space="preserve">WordPress Plugin Simple Membership 3.8.4 - Cross-Site Request Forgery: </w:t>
       </w:r>
-      <w:hyperlink r:id="rId37" w:history="1">
+      <w:hyperlink r:id="rId32" w:history="1">
         <w:r>
           <w:rPr>
             <w:rStyle w:val="Collegamentoipertestuale"/>
@@ -4824,7 +4494,7 @@
       </w:hyperlink>
     </w:p>
     <w:sectPr>
-      <w:headerReference w:type="default" r:id="rId38"/>
+      <w:headerReference w:type="default" r:id="rId33"/>
       <w:pgSz w:w="11906" w:h="16838"/>
       <w:pgMar w:top="1417" w:right="1134" w:bottom="1134" w:left="1134" w:header="708" w:footer="708" w:gutter="0"/>
       <w:cols w:space="708"/>
@@ -6096,15 +5766,6 @@
 </file>
 
 <file path=customXml/item1.xml><?xml version="1.0" encoding="utf-8"?>
-<?mso-contentType ?>
-<FormTemplates xmlns="http://schemas.microsoft.com/sharepoint/v3/contenttype/forms">
-  <Display>DocumentLibraryForm</Display>
-  <Edit>DocumentLibraryForm</Edit>
-  <New>DocumentLibraryForm</New>
-</FormTemplates>
-</file>
-
-<file path=customXml/item2.xml><?xml version="1.0" encoding="utf-8"?>
 <ct:contentTypeSchema xmlns:ct="http://schemas.microsoft.com/office/2006/metadata/contentType" xmlns:ma="http://schemas.microsoft.com/office/2006/metadata/properties/metaAttributes" ct:_="" ma:_="" ma:contentTypeName="Document" ma:contentTypeID="0x010100C1B6BD17A6574144ADD578455BEB842A" ma:contentTypeVersion="4" ma:contentTypeDescription="Create a new document." ma:contentTypeScope="" ma:versionID="580572c5a15a3554d6c971df6ffdb10b">
   <xsd:schema xmlns:xsd="http://www.w3.org/2001/XMLSchema" xmlns:xs="http://www.w3.org/2001/XMLSchema" xmlns:p="http://schemas.microsoft.com/office/2006/metadata/properties" xmlns:ns3="ff29fefe-9664-4d82-b702-37578eb27b86" targetNamespace="http://schemas.microsoft.com/office/2006/metadata/properties" ma:root="true" ma:fieldsID="271c651b84bb52867a20f8ab8637a67c" ns3:_="">
     <xsd:import namespace="ff29fefe-9664-4d82-b702-37578eb27b86"/>
@@ -6250,6 +5911,15 @@
 </ct:contentTypeSchema>
 </file>
 
+<file path=customXml/item2.xml><?xml version="1.0" encoding="utf-8"?>
+<?mso-contentType ?>
+<FormTemplates xmlns="http://schemas.microsoft.com/sharepoint/v3/contenttype/forms">
+  <Display>DocumentLibraryForm</Display>
+  <Edit>DocumentLibraryForm</Edit>
+  <New>DocumentLibraryForm</New>
+</FormTemplates>
+</file>
+
 <file path=customXml/item3.xml><?xml version="1.0" encoding="utf-8"?>
 <p:properties xmlns:p="http://schemas.microsoft.com/office/2006/metadata/properties" xmlns:xsi="http://www.w3.org/2001/XMLSchema-instance" xmlns:pc="http://schemas.microsoft.com/office/infopath/2007/PartnerControls">
   <documentManagement/>
@@ -6261,14 +5931,6 @@
 </file>
 
 <file path=customXml/itemProps1.xml><?xml version="1.0" encoding="utf-8"?>
-<ds:datastoreItem xmlns:ds="http://schemas.openxmlformats.org/officeDocument/2006/customXml" ds:itemID="{3B7FC286-6C29-4AA8-A114-4C6A20831E34}">
-  <ds:schemaRefs>
-    <ds:schemaRef ds:uri="http://schemas.microsoft.com/sharepoint/v3/contenttype/forms"/>
-  </ds:schemaRefs>
-</ds:datastoreItem>
-</file>
-
-<file path=customXml/itemProps2.xml><?xml version="1.0" encoding="utf-8"?>
 <ds:datastoreItem xmlns:ds="http://schemas.openxmlformats.org/officeDocument/2006/customXml" ds:itemID="{FB8572EF-B431-4C5C-A72E-210116F85020}">
   <ds:schemaRefs>
     <ds:schemaRef ds:uri="http://schemas.microsoft.com/office/2006/metadata/contentType"/>
@@ -6286,6 +5948,14 @@
 </ds:datastoreItem>
 </file>
 
+<file path=customXml/itemProps2.xml><?xml version="1.0" encoding="utf-8"?>
+<ds:datastoreItem xmlns:ds="http://schemas.openxmlformats.org/officeDocument/2006/customXml" ds:itemID="{3B7FC286-6C29-4AA8-A114-4C6A20831E34}">
+  <ds:schemaRefs>
+    <ds:schemaRef ds:uri="http://schemas.microsoft.com/sharepoint/v3/contenttype/forms"/>
+  </ds:schemaRefs>
+</ds:datastoreItem>
+</file>
+
 <file path=customXml/itemProps3.xml><?xml version="1.0" encoding="utf-8"?>
 <ds:datastoreItem xmlns:ds="http://schemas.openxmlformats.org/officeDocument/2006/customXml" ds:itemID="{0027158E-A7E6-4264-B2DA-928F10DBC335}">
   <ds:schemaRefs>
@@ -6296,7 +5966,7 @@
 </file>
 
 <file path=customXml/itemProps4.xml><?xml version="1.0" encoding="utf-8"?>
-<ds:datastoreItem xmlns:ds="http://schemas.openxmlformats.org/officeDocument/2006/customXml" ds:itemID="{B96406C8-0060-4E1E-844C-99EC2BDA5FA4}">
+<ds:datastoreItem xmlns:ds="http://schemas.openxmlformats.org/officeDocument/2006/customXml" ds:itemID="{CD581ACA-470A-4849-9E9E-55128BE5CDAD}">
   <ds:schemaRefs>
     <ds:schemaRef ds:uri="http://schemas.openxmlformats.org/officeDocument/2006/bibliography"/>
   </ds:schemaRefs>

</xml_diff>

<commit_message>
Changed code igniter zip
</commit_message>
<xml_diff>
--- a/Report.docx
+++ b/Report.docx
@@ -199,7 +199,7 @@
           <w:r>
             <w:fldChar w:fldCharType="separate"/>
           </w:r>
-          <w:hyperlink w:anchor="_Toc42098771" w:history="1">
+          <w:hyperlink w:anchor="_Toc42183081" w:history="1">
             <w:r>
               <w:rPr>
                 <w:rStyle w:val="Collegamentoipertestuale"/>
@@ -227,7 +227,7 @@
                 <w:noProof/>
                 <w:webHidden/>
               </w:rPr>
-              <w:instrText xml:space="preserve"> PAGEREF _Toc42098771 \h </w:instrText>
+              <w:instrText xml:space="preserve"> PAGEREF _Toc42183081 \h </w:instrText>
             </w:r>
             <w:r>
               <w:rPr>
@@ -247,7 +247,7 @@
                 <w:noProof/>
                 <w:webHidden/>
               </w:rPr>
-              <w:t>3</w:t>
+              <w:t>2</w:t>
             </w:r>
             <w:r>
               <w:rPr>
@@ -270,7 +270,7 @@
               <w:lang w:eastAsia="it-IT"/>
             </w:rPr>
           </w:pPr>
-          <w:hyperlink w:anchor="_Toc42098772" w:history="1">
+          <w:hyperlink w:anchor="_Toc42183082" w:history="1">
             <w:r>
               <w:rPr>
                 <w:rStyle w:val="Collegamentoipertestuale"/>
@@ -298,7 +298,7 @@
                 <w:noProof/>
                 <w:webHidden/>
               </w:rPr>
-              <w:instrText xml:space="preserve"> PAGEREF _Toc42098772 \h </w:instrText>
+              <w:instrText xml:space="preserve"> PAGEREF _Toc42183082 \h </w:instrText>
             </w:r>
             <w:r>
               <w:rPr>
@@ -318,7 +318,7 @@
                 <w:noProof/>
                 <w:webHidden/>
               </w:rPr>
-              <w:t>3</w:t>
+              <w:t>2</w:t>
             </w:r>
             <w:r>
               <w:rPr>
@@ -341,7 +341,7 @@
               <w:lang w:eastAsia="it-IT"/>
             </w:rPr>
           </w:pPr>
-          <w:hyperlink w:anchor="_Toc42098773" w:history="1">
+          <w:hyperlink w:anchor="_Toc42183083" w:history="1">
             <w:r>
               <w:rPr>
                 <w:rStyle w:val="Collegamentoipertestuale"/>
@@ -369,7 +369,7 @@
                 <w:noProof/>
                 <w:webHidden/>
               </w:rPr>
-              <w:instrText xml:space="preserve"> PAGEREF _Toc42098773 \h </w:instrText>
+              <w:instrText xml:space="preserve"> PAGEREF _Toc42183083 \h </w:instrText>
             </w:r>
             <w:r>
               <w:rPr>
@@ -389,7 +389,7 @@
                 <w:noProof/>
                 <w:webHidden/>
               </w:rPr>
-              <w:t>3</w:t>
+              <w:t>2</w:t>
             </w:r>
             <w:r>
               <w:rPr>
@@ -412,7 +412,7 @@
               <w:lang w:eastAsia="it-IT"/>
             </w:rPr>
           </w:pPr>
-          <w:hyperlink w:anchor="_Toc42098774" w:history="1">
+          <w:hyperlink w:anchor="_Toc42183084" w:history="1">
             <w:r>
               <w:rPr>
                 <w:rStyle w:val="Collegamentoipertestuale"/>
@@ -440,7 +440,7 @@
                 <w:noProof/>
                 <w:webHidden/>
               </w:rPr>
-              <w:instrText xml:space="preserve"> PAGEREF _Toc42098774 \h </w:instrText>
+              <w:instrText xml:space="preserve"> PAGEREF _Toc42183084 \h </w:instrText>
             </w:r>
             <w:r>
               <w:rPr>
@@ -460,7 +460,7 @@
                 <w:noProof/>
                 <w:webHidden/>
               </w:rPr>
-              <w:t>3</w:t>
+              <w:t>2</w:t>
             </w:r>
             <w:r>
               <w:rPr>
@@ -483,7 +483,7 @@
               <w:lang w:eastAsia="it-IT"/>
             </w:rPr>
           </w:pPr>
-          <w:hyperlink w:anchor="_Toc42098775" w:history="1">
+          <w:hyperlink w:anchor="_Toc42183085" w:history="1">
             <w:r>
               <w:rPr>
                 <w:rStyle w:val="Collegamentoipertestuale"/>
@@ -511,7 +511,7 @@
                 <w:noProof/>
                 <w:webHidden/>
               </w:rPr>
-              <w:instrText xml:space="preserve"> PAGEREF _Toc42098775 \h </w:instrText>
+              <w:instrText xml:space="preserve"> PAGEREF _Toc42183085 \h </w:instrText>
             </w:r>
             <w:r>
               <w:rPr>
@@ -531,7 +531,7 @@
                 <w:noProof/>
                 <w:webHidden/>
               </w:rPr>
-              <w:t>4</w:t>
+              <w:t>3</w:t>
             </w:r>
             <w:r>
               <w:rPr>
@@ -554,7 +554,7 @@
               <w:lang w:eastAsia="it-IT"/>
             </w:rPr>
           </w:pPr>
-          <w:hyperlink w:anchor="_Toc42098776" w:history="1">
+          <w:hyperlink w:anchor="_Toc42183086" w:history="1">
             <w:r>
               <w:rPr>
                 <w:rStyle w:val="Collegamentoipertestuale"/>
@@ -582,7 +582,7 @@
                 <w:noProof/>
                 <w:webHidden/>
               </w:rPr>
-              <w:instrText xml:space="preserve"> PAGEREF _Toc42098776 \h </w:instrText>
+              <w:instrText xml:space="preserve"> PAGEREF _Toc42183086 \h </w:instrText>
             </w:r>
             <w:r>
               <w:rPr>
@@ -602,7 +602,7 @@
                 <w:noProof/>
                 <w:webHidden/>
               </w:rPr>
-              <w:t>5</w:t>
+              <w:t>4</w:t>
             </w:r>
             <w:r>
               <w:rPr>
@@ -625,7 +625,7 @@
               <w:lang w:eastAsia="it-IT"/>
             </w:rPr>
           </w:pPr>
-          <w:hyperlink w:anchor="_Toc42098777" w:history="1">
+          <w:hyperlink w:anchor="_Toc42183087" w:history="1">
             <w:r>
               <w:rPr>
                 <w:rStyle w:val="Collegamentoipertestuale"/>
@@ -653,7 +653,7 @@
                 <w:noProof/>
                 <w:webHidden/>
               </w:rPr>
-              <w:instrText xml:space="preserve"> PAGEREF _Toc42098777 \h </w:instrText>
+              <w:instrText xml:space="preserve"> PAGEREF _Toc42183087 \h </w:instrText>
             </w:r>
             <w:r>
               <w:rPr>
@@ -673,7 +673,7 @@
                 <w:noProof/>
                 <w:webHidden/>
               </w:rPr>
-              <w:t>5</w:t>
+              <w:t>4</w:t>
             </w:r>
             <w:r>
               <w:rPr>
@@ -696,7 +696,7 @@
               <w:lang w:eastAsia="it-IT"/>
             </w:rPr>
           </w:pPr>
-          <w:hyperlink w:anchor="_Toc42098778" w:history="1">
+          <w:hyperlink w:anchor="_Toc42183088" w:history="1">
             <w:r>
               <w:rPr>
                 <w:rStyle w:val="Collegamentoipertestuale"/>
@@ -724,7 +724,7 @@
                 <w:noProof/>
                 <w:webHidden/>
               </w:rPr>
-              <w:instrText xml:space="preserve"> PAGEREF _Toc42098778 \h </w:instrText>
+              <w:instrText xml:space="preserve"> PAGEREF _Toc42183088 \h </w:instrText>
             </w:r>
             <w:r>
               <w:rPr>
@@ -744,7 +744,7 @@
                 <w:noProof/>
                 <w:webHidden/>
               </w:rPr>
-              <w:t>6</w:t>
+              <w:t>5</w:t>
             </w:r>
             <w:r>
               <w:rPr>
@@ -767,7 +767,7 @@
               <w:lang w:eastAsia="it-IT"/>
             </w:rPr>
           </w:pPr>
-          <w:hyperlink w:anchor="_Toc42098779" w:history="1">
+          <w:hyperlink w:anchor="_Toc42183089" w:history="1">
             <w:r>
               <w:rPr>
                 <w:rStyle w:val="Collegamentoipertestuale"/>
@@ -795,7 +795,7 @@
                 <w:noProof/>
                 <w:webHidden/>
               </w:rPr>
-              <w:instrText xml:space="preserve"> PAGEREF _Toc42098779 \h </w:instrText>
+              <w:instrText xml:space="preserve"> PAGEREF _Toc42183089 \h </w:instrText>
             </w:r>
             <w:r>
               <w:rPr>
@@ -815,7 +815,7 @@
                 <w:noProof/>
                 <w:webHidden/>
               </w:rPr>
-              <w:t>7</w:t>
+              <w:t>6</w:t>
             </w:r>
             <w:r>
               <w:rPr>
@@ -838,7 +838,7 @@
               <w:lang w:eastAsia="it-IT"/>
             </w:rPr>
           </w:pPr>
-          <w:hyperlink w:anchor="_Toc42098780" w:history="1">
+          <w:hyperlink w:anchor="_Toc42183090" w:history="1">
             <w:r>
               <w:rPr>
                 <w:rStyle w:val="Collegamentoipertestuale"/>
@@ -866,7 +866,7 @@
                 <w:noProof/>
                 <w:webHidden/>
               </w:rPr>
-              <w:instrText xml:space="preserve"> PAGEREF _Toc42098780 \h </w:instrText>
+              <w:instrText xml:space="preserve"> PAGEREF _Toc42183090 \h </w:instrText>
             </w:r>
             <w:r>
               <w:rPr>
@@ -936,7 +936,7 @@
           <w:lang w:val="en-US"/>
         </w:rPr>
       </w:pPr>
-      <w:bookmarkStart w:id="0" w:name="_Toc42098771"/>
+      <w:bookmarkStart w:id="0" w:name="_Toc42183081"/>
       <w:r>
         <w:rPr>
           <w:sz w:val="48"/>
@@ -1005,6 +1005,7 @@
         </w:rPr>
         <w:t xml:space="preserve">searched for possible vulnerabilities in </w:t>
       </w:r>
+      <w:proofErr w:type="spellStart"/>
       <w:r>
         <w:rPr>
           <w:i/>
@@ -1015,6 +1016,7 @@
         </w:rPr>
         <w:t>exploitdb</w:t>
       </w:r>
+      <w:proofErr w:type="spellEnd"/>
       <w:r>
         <w:rPr>
           <w:i/>
@@ -1121,7 +1123,23 @@
           <w:szCs w:val="24"/>
           <w:lang w:val="en-US"/>
         </w:rPr>
-        <w:t>containing the five exploit. T</w:t>
+        <w:t>containing the five exploit</w:t>
+      </w:r>
+      <w:r>
+        <w:rPr>
+          <w:sz w:val="24"/>
+          <w:szCs w:val="24"/>
+          <w:lang w:val="en-US"/>
+        </w:rPr>
+        <w:t>s</w:t>
+      </w:r>
+      <w:r>
+        <w:rPr>
+          <w:sz w:val="24"/>
+          <w:szCs w:val="24"/>
+          <w:lang w:val="en-US"/>
+        </w:rPr>
+        <w:t>. T</w:t>
       </w:r>
       <w:r>
         <w:rPr>
@@ -1195,6 +1213,7 @@
         </w:rPr>
         <w:t xml:space="preserve">the script. In order to correctly recognize what the target we took advantage of some peculiarities of the CMSs we exploited. These peculiarities can be in the </w:t>
       </w:r>
+      <w:proofErr w:type="spellStart"/>
       <w:r>
         <w:rPr>
           <w:i/>
@@ -1205,6 +1224,7 @@
         </w:rPr>
         <w:t>url</w:t>
       </w:r>
+      <w:proofErr w:type="spellEnd"/>
       <w:r>
         <w:rPr>
           <w:i/>
@@ -1305,7 +1325,7 @@
           <w:lang w:val="en-US"/>
         </w:rPr>
       </w:pPr>
-      <w:bookmarkStart w:id="1" w:name="_Toc42098772"/>
+      <w:bookmarkStart w:id="1" w:name="_Toc42183082"/>
       <w:r>
         <w:rPr>
           <w:sz w:val="48"/>
@@ -1325,7 +1345,7 @@
           <w:lang w:val="en-GB"/>
         </w:rPr>
       </w:pPr>
-      <w:bookmarkStart w:id="2" w:name="_Toc42098773"/>
+      <w:bookmarkStart w:id="2" w:name="_Toc42183083"/>
       <w:r>
         <w:rPr>
           <w:sz w:val="40"/>
@@ -1345,8 +1365,8 @@
           <w:lang w:val="en-GB"/>
         </w:rPr>
       </w:pPr>
-      <w:bookmarkStart w:id="3" w:name="_Toc42098774"/>
-      <w:bookmarkStart w:id="4" w:name="_Hlk41899280"/>
+      <w:bookmarkStart w:id="3" w:name="_Hlk41899280"/>
+      <w:bookmarkStart w:id="4" w:name="_Toc42183084"/>
       <w:r>
         <w:rPr>
           <w:sz w:val="32"/>
@@ -1355,9 +1375,9 @@
         </w:rPr>
         <w:t>WordPress plugin Chained-Quiz SQL-Injection</w:t>
       </w:r>
-      <w:bookmarkEnd w:id="3"/>
-    </w:p>
-    <w:bookmarkEnd w:id="4"/>
+      <w:bookmarkEnd w:id="4"/>
+    </w:p>
+    <w:bookmarkEnd w:id="3"/>
     <w:p>
       <w:pPr>
         <w:jc w:val="both"/>
@@ -1515,7 +1535,27 @@
           <w:szCs w:val="24"/>
           <w:lang w:val="en-GB"/>
         </w:rPr>
-        <w:t xml:space="preserve">The provided version of the plugin is v0.8.7. In order for the exploit to work, the database on which WordPress runs must be mySQL. </w:t>
+        <w:t xml:space="preserve">The provided version of the plugin is v0.8.7. In order for the exploit to work, the database on which WordPress runs must be </w:t>
+      </w:r>
+      <w:proofErr w:type="spellStart"/>
+      <w:r>
+        <w:rPr>
+          <w:rFonts w:cstheme="minorHAnsi"/>
+          <w:sz w:val="24"/>
+          <w:szCs w:val="24"/>
+          <w:lang w:val="en-GB"/>
+        </w:rPr>
+        <w:t>mySQL</w:t>
+      </w:r>
+      <w:proofErr w:type="spellEnd"/>
+      <w:r>
+        <w:rPr>
+          <w:rFonts w:cstheme="minorHAnsi"/>
+          <w:sz w:val="24"/>
+          <w:szCs w:val="24"/>
+          <w:lang w:val="en-GB"/>
+        </w:rPr>
+        <w:t xml:space="preserve">. </w:t>
       </w:r>
     </w:p>
     <w:p>
@@ -1586,7 +1626,47 @@
           <w:szCs w:val="24"/>
           <w:lang w:val="en-GB"/>
         </w:rPr>
-        <w:t>We are going to inject the command SLEEP(15), that is a mySQL command. This means that if the application by reading the request will sleep 15 seconds, the underlying database will be a mySQL database.</w:t>
+        <w:t xml:space="preserve">We are going to inject the command SLEEP(15), that is a </w:t>
+      </w:r>
+      <w:proofErr w:type="spellStart"/>
+      <w:r>
+        <w:rPr>
+          <w:rFonts w:cstheme="minorHAnsi"/>
+          <w:sz w:val="24"/>
+          <w:szCs w:val="24"/>
+          <w:lang w:val="en-GB"/>
+        </w:rPr>
+        <w:t>mySQL</w:t>
+      </w:r>
+      <w:proofErr w:type="spellEnd"/>
+      <w:r>
+        <w:rPr>
+          <w:rFonts w:cstheme="minorHAnsi"/>
+          <w:sz w:val="24"/>
+          <w:szCs w:val="24"/>
+          <w:lang w:val="en-GB"/>
+        </w:rPr>
+        <w:t xml:space="preserve"> command. This means that if the application by reading the request will sleep 15 seconds, the underlying database will be a </w:t>
+      </w:r>
+      <w:proofErr w:type="spellStart"/>
+      <w:r>
+        <w:rPr>
+          <w:rFonts w:cstheme="minorHAnsi"/>
+          <w:sz w:val="24"/>
+          <w:szCs w:val="24"/>
+          <w:lang w:val="en-GB"/>
+        </w:rPr>
+        <w:t>mySQL</w:t>
+      </w:r>
+      <w:proofErr w:type="spellEnd"/>
+      <w:r>
+        <w:rPr>
+          <w:rFonts w:cstheme="minorHAnsi"/>
+          <w:sz w:val="24"/>
+          <w:szCs w:val="24"/>
+          <w:lang w:val="en-GB"/>
+        </w:rPr>
+        <w:t xml:space="preserve"> database.</w:t>
       </w:r>
     </w:p>
     <w:p>
@@ -1905,7 +1985,7 @@
           <w:lang w:val="en-GB"/>
         </w:rPr>
       </w:pPr>
-      <w:bookmarkStart w:id="5" w:name="_Toc42098775"/>
+      <w:bookmarkStart w:id="5" w:name="_Toc42183085"/>
       <w:r>
         <w:rPr>
           <w:sz w:val="32"/>
@@ -1928,22 +2008,40 @@
           <w:szCs w:val="32"/>
           <w:lang w:val="en-GB"/>
         </w:rPr>
-        <w:t>'cat_id' SQL</w:t>
-      </w:r>
+        <w:t>'</w:t>
+      </w:r>
+      <w:proofErr w:type="spellStart"/>
       <w:r>
         <w:rPr>
           <w:sz w:val="32"/>
           <w:szCs w:val="32"/>
           <w:lang w:val="en-GB"/>
         </w:rPr>
-        <w:t>-</w:t>
-      </w:r>
+        <w:t>cat_id</w:t>
+      </w:r>
+      <w:proofErr w:type="spellEnd"/>
       <w:r>
         <w:rPr>
           <w:sz w:val="32"/>
           <w:szCs w:val="32"/>
           <w:lang w:val="en-GB"/>
         </w:rPr>
+        <w:t>' SQL</w:t>
+      </w:r>
+      <w:r>
+        <w:rPr>
+          <w:sz w:val="32"/>
+          <w:szCs w:val="32"/>
+          <w:lang w:val="en-GB"/>
+        </w:rPr>
+        <w:t>-</w:t>
+      </w:r>
+      <w:r>
+        <w:rPr>
+          <w:sz w:val="32"/>
+          <w:szCs w:val="32"/>
+          <w:lang w:val="en-GB"/>
+        </w:rPr>
         <w:t>Injection</w:t>
       </w:r>
       <w:bookmarkEnd w:id="5"/>
@@ -1985,7 +2083,27 @@
           <w:szCs w:val="24"/>
           <w:lang w:val="en-GB"/>
         </w:rPr>
-        <w:t xml:space="preserve">The Victor CMS 1.0 is a simple Content Management System coded in PHP by Victor Alagwu and offered for free on his GitHub page. This CMS </w:t>
+        <w:t xml:space="preserve">The Victor CMS 1.0 is a simple Content Management System coded in PHP by Victor </w:t>
+      </w:r>
+      <w:proofErr w:type="spellStart"/>
+      <w:r>
+        <w:rPr>
+          <w:rFonts w:cstheme="minorHAnsi"/>
+          <w:sz w:val="24"/>
+          <w:szCs w:val="24"/>
+          <w:lang w:val="en-GB"/>
+        </w:rPr>
+        <w:t>Alagwu</w:t>
+      </w:r>
+      <w:proofErr w:type="spellEnd"/>
+      <w:r>
+        <w:rPr>
+          <w:rFonts w:cstheme="minorHAnsi"/>
+          <w:sz w:val="24"/>
+          <w:szCs w:val="24"/>
+          <w:lang w:val="en-GB"/>
+        </w:rPr>
+        <w:t xml:space="preserve"> and offered for free on his GitHub page. This CMS </w:t>
       </w:r>
       <w:r>
         <w:rPr>
@@ -2120,6 +2238,7 @@
         </w:rPr>
         <w:t xml:space="preserve">This CMS allows unauthorized users to execute SQL queries via the </w:t>
       </w:r>
+      <w:proofErr w:type="spellStart"/>
       <w:r>
         <w:rPr>
           <w:rFonts w:cstheme="minorHAnsi"/>
@@ -2129,16 +2248,48 @@
           <w:szCs w:val="24"/>
           <w:lang w:val="en-GB"/>
         </w:rPr>
-        <w:t xml:space="preserve">cat_id </w:t>
-      </w:r>
-      <w:r>
-        <w:rPr>
-          <w:rFonts w:cstheme="minorHAnsi"/>
-          <w:sz w:val="24"/>
-          <w:szCs w:val="24"/>
-          <w:lang w:val="en-GB"/>
-        </w:rPr>
-        <w:t>parameter, which is vulnerable to SQL Injection. The problem is in the category.php page which does not do the proper sanitization of the user input.</w:t>
+        <w:t>cat_id</w:t>
+      </w:r>
+      <w:proofErr w:type="spellEnd"/>
+      <w:r>
+        <w:rPr>
+          <w:rFonts w:cstheme="minorHAnsi"/>
+          <w:i/>
+          <w:iCs/>
+          <w:sz w:val="24"/>
+          <w:szCs w:val="24"/>
+          <w:lang w:val="en-GB"/>
+        </w:rPr>
+        <w:t xml:space="preserve"> </w:t>
+      </w:r>
+      <w:r>
+        <w:rPr>
+          <w:rFonts w:cstheme="minorHAnsi"/>
+          <w:sz w:val="24"/>
+          <w:szCs w:val="24"/>
+          <w:lang w:val="en-GB"/>
+        </w:rPr>
+        <w:t xml:space="preserve">parameter, which is vulnerable to SQL Injection. The problem is in the </w:t>
+      </w:r>
+      <w:proofErr w:type="spellStart"/>
+      <w:r>
+        <w:rPr>
+          <w:rFonts w:cstheme="minorHAnsi"/>
+          <w:sz w:val="24"/>
+          <w:szCs w:val="24"/>
+          <w:lang w:val="en-GB"/>
+        </w:rPr>
+        <w:t>category.php</w:t>
+      </w:r>
+      <w:proofErr w:type="spellEnd"/>
+      <w:r>
+        <w:rPr>
+          <w:rFonts w:cstheme="minorHAnsi"/>
+          <w:sz w:val="24"/>
+          <w:szCs w:val="24"/>
+          <w:lang w:val="en-GB"/>
+        </w:rPr>
+        <w:t xml:space="preserve"> page which does not do the proper sanitization of the user input.</w:t>
       </w:r>
     </w:p>
     <w:p>
@@ -2190,7 +2341,47 @@
           <w:lang w:val="en-GB"/>
         </w:rPr>
         <w:lastRenderedPageBreak/>
-        <w:t>The aim of this exploit is to retrieve sensitive information from the database. The data we are going to retrieve are personal data such as users’ mails and passords, the database name and the verion of MySQL. These information should be kept private, but by exploiting the SQL Injection vulnerability by using the following payload, an attacker will be able to retrieve them.</w:t>
+        <w:t xml:space="preserve">The aim of this exploit is to retrieve sensitive information from the database. The data we are going to retrieve are personal data such as users’ mails and </w:t>
+      </w:r>
+      <w:proofErr w:type="spellStart"/>
+      <w:r>
+        <w:rPr>
+          <w:rFonts w:cstheme="minorHAnsi"/>
+          <w:sz w:val="24"/>
+          <w:szCs w:val="24"/>
+          <w:lang w:val="en-GB"/>
+        </w:rPr>
+        <w:t>passords</w:t>
+      </w:r>
+      <w:proofErr w:type="spellEnd"/>
+      <w:r>
+        <w:rPr>
+          <w:rFonts w:cstheme="minorHAnsi"/>
+          <w:sz w:val="24"/>
+          <w:szCs w:val="24"/>
+          <w:lang w:val="en-GB"/>
+        </w:rPr>
+        <w:t xml:space="preserve">, the database name and the </w:t>
+      </w:r>
+      <w:proofErr w:type="spellStart"/>
+      <w:r>
+        <w:rPr>
+          <w:rFonts w:cstheme="minorHAnsi"/>
+          <w:sz w:val="24"/>
+          <w:szCs w:val="24"/>
+          <w:lang w:val="en-GB"/>
+        </w:rPr>
+        <w:t>verion</w:t>
+      </w:r>
+      <w:proofErr w:type="spellEnd"/>
+      <w:r>
+        <w:rPr>
+          <w:rFonts w:cstheme="minorHAnsi"/>
+          <w:sz w:val="24"/>
+          <w:szCs w:val="24"/>
+          <w:lang w:val="en-GB"/>
+        </w:rPr>
+        <w:t xml:space="preserve"> of MySQL. These information should be kept private, but by exploiting the SQL Injection vulnerability by using the following payload, an attacker will be able to retrieve them.</w:t>
       </w:r>
     </w:p>
     <w:p>
@@ -2244,7 +2435,47 @@
           <w:szCs w:val="24"/>
           <w:lang w:val="en-US"/>
         </w:rPr>
-        <w:t>In the cat_id paramether we injected a malicious query. It does not return any post because the id of the category is set to -1, but then we make the union with all the private data of the users. Of course the number of columns of both sides of the query has to be equal, otherwise an error will occur. In this case the columns on the left side are 10 so we make sure to make the union with 10 columns.</w:t>
+        <w:t xml:space="preserve">In the </w:t>
+      </w:r>
+      <w:proofErr w:type="spellStart"/>
+      <w:r>
+        <w:rPr>
+          <w:rFonts w:cstheme="minorHAnsi"/>
+          <w:sz w:val="24"/>
+          <w:szCs w:val="24"/>
+          <w:lang w:val="en-US"/>
+        </w:rPr>
+        <w:t>cat_id</w:t>
+      </w:r>
+      <w:proofErr w:type="spellEnd"/>
+      <w:r>
+        <w:rPr>
+          <w:rFonts w:cstheme="minorHAnsi"/>
+          <w:sz w:val="24"/>
+          <w:szCs w:val="24"/>
+          <w:lang w:val="en-US"/>
+        </w:rPr>
+        <w:t xml:space="preserve"> </w:t>
+      </w:r>
+      <w:proofErr w:type="spellStart"/>
+      <w:r>
+        <w:rPr>
+          <w:rFonts w:cstheme="minorHAnsi"/>
+          <w:sz w:val="24"/>
+          <w:szCs w:val="24"/>
+          <w:lang w:val="en-US"/>
+        </w:rPr>
+        <w:t>paramether</w:t>
+      </w:r>
+      <w:proofErr w:type="spellEnd"/>
+      <w:r>
+        <w:rPr>
+          <w:rFonts w:cstheme="minorHAnsi"/>
+          <w:sz w:val="24"/>
+          <w:szCs w:val="24"/>
+          <w:lang w:val="en-US"/>
+        </w:rPr>
+        <w:t xml:space="preserve"> we injected a malicious query. It does not return any post because the id of the category is set to -1, but then we make the union with all the private data of the users. Of course the number of columns of both sides of the query has to be equal, otherwise an error will occur. In this case the columns on the left side are 10 so we make sure to make the union with 10 columns.</w:t>
       </w:r>
     </w:p>
     <w:p>
@@ -2452,7 +2683,7 @@
           <w:lang w:val="en-GB"/>
         </w:rPr>
       </w:pPr>
-      <w:bookmarkStart w:id="6" w:name="_Toc42098776"/>
+      <w:bookmarkStart w:id="6" w:name="_Toc42183086"/>
       <w:r>
         <w:rPr>
           <w:sz w:val="40"/>
@@ -2472,7 +2703,7 @@
           <w:lang w:val="en-GB"/>
         </w:rPr>
       </w:pPr>
-      <w:bookmarkStart w:id="7" w:name="_Toc42098777"/>
+      <w:bookmarkStart w:id="7" w:name="_Toc42183087"/>
       <w:r>
         <w:rPr>
           <w:sz w:val="32"/>
@@ -2563,6 +2794,7 @@
         <w:lastRenderedPageBreak/>
         <w:t xml:space="preserve">The cause of the vulnerability lies on the function </w:t>
       </w:r>
+      <w:proofErr w:type="spellStart"/>
       <w:r>
         <w:rPr>
           <w:rFonts w:cstheme="minorHAnsi"/>
@@ -2572,93 +2804,9 @@
           <w:szCs w:val="24"/>
           <w:lang w:val="en-GB"/>
         </w:rPr>
-        <w:t>xss_clean()</w:t>
-      </w:r>
-      <w:r>
-        <w:rPr>
-          <w:rFonts w:cstheme="minorHAnsi"/>
-          <w:sz w:val="24"/>
-          <w:szCs w:val="24"/>
-          <w:lang w:val="en-GB"/>
-        </w:rPr>
-        <w:t>, that is a filter protection used to sanitize user inputs. The filter is not working correctly, therefore it is possible to execute a malicious script.</w:t>
-      </w:r>
-    </w:p>
-    <w:p>
-      <w:pPr>
-        <w:jc w:val="both"/>
-        <w:rPr>
-          <w:rFonts w:asciiTheme="majorHAnsi" w:hAnsiTheme="majorHAnsi" w:cstheme="majorHAnsi"/>
-          <w:sz w:val="24"/>
-          <w:szCs w:val="24"/>
-          <w:lang w:val="en-GB"/>
-        </w:rPr>
-      </w:pPr>
-      <w:r>
-        <w:rPr>
-          <w:rFonts w:asciiTheme="majorHAnsi" w:hAnsiTheme="majorHAnsi" w:cstheme="majorHAnsi"/>
-          <w:sz w:val="24"/>
-          <w:szCs w:val="24"/>
-          <w:lang w:val="en-GB"/>
-        </w:rPr>
-        <w:t>Implementation</w:t>
-      </w:r>
-    </w:p>
-    <w:p>
-      <w:pPr>
-        <w:jc w:val="both"/>
-        <w:rPr>
-          <w:rFonts w:cstheme="minorHAnsi"/>
-          <w:sz w:val="24"/>
-          <w:szCs w:val="24"/>
-          <w:lang w:val="en-GB"/>
-        </w:rPr>
-      </w:pPr>
-      <w:r>
-        <w:rPr>
-          <w:rFonts w:cstheme="minorHAnsi"/>
-          <w:sz w:val="24"/>
-          <w:szCs w:val="24"/>
-          <w:lang w:val="en-GB"/>
-        </w:rPr>
-        <w:t xml:space="preserve">The aim of this exploit is to </w:t>
-      </w:r>
-      <w:r>
-        <w:rPr>
-          <w:rFonts w:cstheme="minorHAnsi"/>
-          <w:sz w:val="24"/>
-          <w:szCs w:val="24"/>
-          <w:lang w:val="en-GB"/>
-        </w:rPr>
-        <w:t xml:space="preserve">launch a script </w:t>
-      </w:r>
-      <w:r>
-        <w:rPr>
-          <w:rFonts w:cstheme="minorHAnsi"/>
-          <w:sz w:val="24"/>
-          <w:szCs w:val="24"/>
-          <w:lang w:val="en-GB"/>
-        </w:rPr>
-        <w:t>rising</w:t>
-      </w:r>
-      <w:r>
-        <w:rPr>
-          <w:rFonts w:cstheme="minorHAnsi"/>
-          <w:sz w:val="24"/>
-          <w:szCs w:val="24"/>
-          <w:lang w:val="en-GB"/>
-        </w:rPr>
-        <w:t xml:space="preserve"> an alert</w:t>
-      </w:r>
-      <w:r>
-        <w:rPr>
-          <w:rFonts w:cstheme="minorHAnsi"/>
-          <w:sz w:val="24"/>
-          <w:szCs w:val="24"/>
-          <w:lang w:val="en-GB"/>
-        </w:rPr>
-        <w:t xml:space="preserve"> using the function </w:t>
-      </w:r>
+        <w:t>xss_clean</w:t>
+      </w:r>
+      <w:proofErr w:type="spellEnd"/>
       <w:r>
         <w:rPr>
           <w:rFonts w:cstheme="minorHAnsi"/>
@@ -2668,7 +2816,116 @@
           <w:szCs w:val="24"/>
           <w:lang w:val="en-GB"/>
         </w:rPr>
-        <w:t>xss_clean()</w:t>
+        <w:t>()</w:t>
+      </w:r>
+      <w:r>
+        <w:rPr>
+          <w:rFonts w:cstheme="minorHAnsi"/>
+          <w:sz w:val="24"/>
+          <w:szCs w:val="24"/>
+          <w:lang w:val="en-GB"/>
+        </w:rPr>
+        <w:t>, that is a filter protection used to sanitize user inputs. The filter is not working correctly, therefore it is possible to execute a malicious script.</w:t>
+      </w:r>
+    </w:p>
+    <w:p>
+      <w:pPr>
+        <w:jc w:val="both"/>
+        <w:rPr>
+          <w:rFonts w:asciiTheme="majorHAnsi" w:hAnsiTheme="majorHAnsi" w:cstheme="majorHAnsi"/>
+          <w:sz w:val="24"/>
+          <w:szCs w:val="24"/>
+          <w:lang w:val="en-GB"/>
+        </w:rPr>
+      </w:pPr>
+      <w:r>
+        <w:rPr>
+          <w:rFonts w:asciiTheme="majorHAnsi" w:hAnsiTheme="majorHAnsi" w:cstheme="majorHAnsi"/>
+          <w:sz w:val="24"/>
+          <w:szCs w:val="24"/>
+          <w:lang w:val="en-GB"/>
+        </w:rPr>
+        <w:t>Implementation</w:t>
+      </w:r>
+    </w:p>
+    <w:p>
+      <w:pPr>
+        <w:jc w:val="both"/>
+        <w:rPr>
+          <w:rFonts w:cstheme="minorHAnsi"/>
+          <w:sz w:val="24"/>
+          <w:szCs w:val="24"/>
+          <w:lang w:val="en-GB"/>
+        </w:rPr>
+      </w:pPr>
+      <w:r>
+        <w:rPr>
+          <w:rFonts w:cstheme="minorHAnsi"/>
+          <w:sz w:val="24"/>
+          <w:szCs w:val="24"/>
+          <w:lang w:val="en-GB"/>
+        </w:rPr>
+        <w:t xml:space="preserve">The aim of this exploit is to </w:t>
+      </w:r>
+      <w:r>
+        <w:rPr>
+          <w:rFonts w:cstheme="minorHAnsi"/>
+          <w:sz w:val="24"/>
+          <w:szCs w:val="24"/>
+          <w:lang w:val="en-GB"/>
+        </w:rPr>
+        <w:t xml:space="preserve">launch a script </w:t>
+      </w:r>
+      <w:r>
+        <w:rPr>
+          <w:rFonts w:cstheme="minorHAnsi"/>
+          <w:sz w:val="24"/>
+          <w:szCs w:val="24"/>
+          <w:lang w:val="en-GB"/>
+        </w:rPr>
+        <w:t>rising</w:t>
+      </w:r>
+      <w:r>
+        <w:rPr>
+          <w:rFonts w:cstheme="minorHAnsi"/>
+          <w:sz w:val="24"/>
+          <w:szCs w:val="24"/>
+          <w:lang w:val="en-GB"/>
+        </w:rPr>
+        <w:t xml:space="preserve"> an alert</w:t>
+      </w:r>
+      <w:r>
+        <w:rPr>
+          <w:rFonts w:cstheme="minorHAnsi"/>
+          <w:sz w:val="24"/>
+          <w:szCs w:val="24"/>
+          <w:lang w:val="en-GB"/>
+        </w:rPr>
+        <w:t xml:space="preserve"> using the function </w:t>
+      </w:r>
+      <w:proofErr w:type="spellStart"/>
+      <w:r>
+        <w:rPr>
+          <w:rFonts w:cstheme="minorHAnsi"/>
+          <w:i/>
+          <w:iCs/>
+          <w:sz w:val="24"/>
+          <w:szCs w:val="24"/>
+          <w:lang w:val="en-GB"/>
+        </w:rPr>
+        <w:t>xss_clean</w:t>
+      </w:r>
+      <w:proofErr w:type="spellEnd"/>
+      <w:r>
+        <w:rPr>
+          <w:rFonts w:cstheme="minorHAnsi"/>
+          <w:i/>
+          <w:iCs/>
+          <w:sz w:val="24"/>
+          <w:szCs w:val="24"/>
+          <w:lang w:val="en-GB"/>
+        </w:rPr>
+        <w:t>()</w:t>
       </w:r>
       <w:r>
         <w:rPr>
@@ -3047,14 +3304,32 @@
           <w:lang w:val="en-US"/>
         </w:rPr>
       </w:pPr>
-      <w:bookmarkStart w:id="8" w:name="_Toc42098778"/>
+      <w:bookmarkStart w:id="8" w:name="_Toc42183088"/>
       <w:r>
         <w:rPr>
           <w:sz w:val="32"/>
           <w:szCs w:val="32"/>
           <w:lang w:val="en-GB"/>
         </w:rPr>
-        <w:t>Victor CMS 1.0 - 'comment_author' Persistent Cross-Site Scripting</w:t>
+        <w:t>Victor CMS 1.0 - '</w:t>
+      </w:r>
+      <w:proofErr w:type="spellStart"/>
+      <w:r>
+        <w:rPr>
+          <w:sz w:val="32"/>
+          <w:szCs w:val="32"/>
+          <w:lang w:val="en-GB"/>
+        </w:rPr>
+        <w:t>comment_author</w:t>
+      </w:r>
+      <w:proofErr w:type="spellEnd"/>
+      <w:r>
+        <w:rPr>
+          <w:sz w:val="32"/>
+          <w:szCs w:val="32"/>
+          <w:lang w:val="en-GB"/>
+        </w:rPr>
+        <w:t>' Persistent Cross-Site Scripting</w:t>
       </w:r>
       <w:bookmarkEnd w:id="8"/>
     </w:p>
@@ -3135,7 +3410,27 @@
           <w:szCs w:val="24"/>
           <w:lang w:val="en-GB"/>
         </w:rPr>
-        <w:t>The vulnerability lies in the comment feature of the CMS. In every article of the website there is a form that allows everyone to post a comment. The problem is in the comment_author input, which is not correctly sanitized and lead to the XSS vulnerability. Moreover, since the comments are stored, the XSS is persistent.</w:t>
+        <w:t xml:space="preserve">The vulnerability lies in the comment feature of the CMS. In every article of the website there is a form that allows everyone to post a comment. The problem is in the </w:t>
+      </w:r>
+      <w:proofErr w:type="spellStart"/>
+      <w:r>
+        <w:rPr>
+          <w:rFonts w:cstheme="minorHAnsi"/>
+          <w:sz w:val="24"/>
+          <w:szCs w:val="24"/>
+          <w:lang w:val="en-GB"/>
+        </w:rPr>
+        <w:t>comment_author</w:t>
+      </w:r>
+      <w:proofErr w:type="spellEnd"/>
+      <w:r>
+        <w:rPr>
+          <w:rFonts w:cstheme="minorHAnsi"/>
+          <w:sz w:val="24"/>
+          <w:szCs w:val="24"/>
+          <w:lang w:val="en-GB"/>
+        </w:rPr>
+        <w:t xml:space="preserve"> input, which is not correctly sanitized and lead to the XSS vulnerability. Moreover, since the comments are stored, the XSS is persistent.</w:t>
       </w:r>
     </w:p>
     <w:p>
@@ -3261,14 +3556,25 @@
         </w:rPr>
         <w:t xml:space="preserve"> </w:t>
       </w:r>
-      <w:r>
-        <w:rPr>
-          <w:rFonts w:cstheme="minorHAnsi"/>
-          <w:sz w:val="24"/>
-          <w:szCs w:val="24"/>
-          <w:lang w:val="en-GB"/>
-        </w:rPr>
-        <w:t>javascript function that send the cookies of the victims to the attacker</w:t>
+      <w:proofErr w:type="spellStart"/>
+      <w:r>
+        <w:rPr>
+          <w:rFonts w:cstheme="minorHAnsi"/>
+          <w:sz w:val="24"/>
+          <w:szCs w:val="24"/>
+          <w:lang w:val="en-GB"/>
+        </w:rPr>
+        <w:t>javascript</w:t>
+      </w:r>
+      <w:proofErr w:type="spellEnd"/>
+      <w:r>
+        <w:rPr>
+          <w:rFonts w:cstheme="minorHAnsi"/>
+          <w:sz w:val="24"/>
+          <w:szCs w:val="24"/>
+          <w:lang w:val="en-GB"/>
+        </w:rPr>
+        <w:t xml:space="preserve"> function that send the cookies of the victims to the attacker</w:t>
       </w:r>
       <w:r>
         <w:rPr>
@@ -3427,7 +3733,27 @@
           <w:szCs w:val="24"/>
           <w:lang w:val="en-GB"/>
         </w:rPr>
-        <w:t xml:space="preserve">We also need a function that saves the cookies on a file. The savecookies.php logs all the cookies into a txt file on </w:t>
+        <w:t xml:space="preserve">We also need a function that saves the cookies on a file. The </w:t>
+      </w:r>
+      <w:proofErr w:type="spellStart"/>
+      <w:r>
+        <w:rPr>
+          <w:rFonts w:cstheme="minorHAnsi"/>
+          <w:sz w:val="24"/>
+          <w:szCs w:val="24"/>
+          <w:lang w:val="en-GB"/>
+        </w:rPr>
+        <w:t>savecookies.php</w:t>
+      </w:r>
+      <w:proofErr w:type="spellEnd"/>
+      <w:r>
+        <w:rPr>
+          <w:rFonts w:cstheme="minorHAnsi"/>
+          <w:sz w:val="24"/>
+          <w:szCs w:val="24"/>
+          <w:lang w:val="en-GB"/>
+        </w:rPr>
+        <w:t xml:space="preserve"> logs all the cookies into a txt file on </w:t>
       </w:r>
       <w:r>
         <w:rPr>
@@ -3541,7 +3867,27 @@
           <w:szCs w:val="24"/>
           <w:lang w:val="en-GB"/>
         </w:rPr>
-        <w:t xml:space="preserve">Now that the background for the attack is ready we have to inject the javascript function into a comment. When the visitors open the </w:t>
+        <w:t xml:space="preserve">Now that the background for the attack is ready we have to inject the </w:t>
+      </w:r>
+      <w:proofErr w:type="spellStart"/>
+      <w:r>
+        <w:rPr>
+          <w:rFonts w:cstheme="minorHAnsi"/>
+          <w:sz w:val="24"/>
+          <w:szCs w:val="24"/>
+          <w:lang w:val="en-GB"/>
+        </w:rPr>
+        <w:t>javascript</w:t>
+      </w:r>
+      <w:proofErr w:type="spellEnd"/>
+      <w:r>
+        <w:rPr>
+          <w:rFonts w:cstheme="minorHAnsi"/>
+          <w:sz w:val="24"/>
+          <w:szCs w:val="24"/>
+          <w:lang w:val="en-GB"/>
+        </w:rPr>
+        <w:t xml:space="preserve"> function into a comment. When the visitors open the </w:t>
       </w:r>
       <w:r>
         <w:rPr>
@@ -3657,7 +4003,7 @@
           <w:lang w:val="en-GB"/>
         </w:rPr>
       </w:pPr>
-      <w:bookmarkStart w:id="9" w:name="_Toc42098779"/>
+      <w:bookmarkStart w:id="9" w:name="_Toc42183089"/>
       <w:r>
         <w:rPr>
           <w:color w:val="2F5496" w:themeColor="accent1" w:themeShade="BF"/>
@@ -4276,7 +4622,6 @@
           <w:lang w:val="en-GB"/>
         </w:rPr>
       </w:pPr>
-      <w:bookmarkStart w:id="10" w:name="_Toc42098780"/>
       <w:r>
         <w:rPr>
           <w:sz w:val="48"/>
@@ -4295,6 +4640,7 @@
           <w:lang w:val="en-GB"/>
         </w:rPr>
       </w:pPr>
+      <w:bookmarkStart w:id="10" w:name="_Toc42183090"/>
       <w:r>
         <w:rPr>
           <w:sz w:val="48"/>
@@ -4574,8 +4920,13 @@
     <w:r>
       <w:ptab w:relativeTo="margin" w:alignment="right" w:leader="none"/>
     </w:r>
+    <w:proofErr w:type="spellStart"/>
     <w:r>
-      <w:t>June 2020</w:t>
+      <w:t>June</w:t>
+    </w:r>
+    <w:proofErr w:type="spellEnd"/>
+    <w:r>
+      <w:t xml:space="preserve"> 2020</w:t>
     </w:r>
   </w:p>
   <w:p>
@@ -4583,8 +4934,13 @@
       <w:pStyle w:val="Intestazione"/>
     </w:pPr>
     <w:r>
-      <w:t>Matteo Messmer</w:t>
+      <w:t xml:space="preserve">Matteo </w:t>
     </w:r>
+    <w:proofErr w:type="spellStart"/>
+    <w:r>
+      <w:t>Messmer</w:t>
+    </w:r>
+    <w:proofErr w:type="spellEnd"/>
     <w:r>
       <w:tab/>
       <w:t>Project</w:t>
@@ -5766,6 +6122,15 @@
 </file>
 
 <file path=customXml/item1.xml><?xml version="1.0" encoding="utf-8"?>
+<?mso-contentType ?>
+<FormTemplates xmlns="http://schemas.microsoft.com/sharepoint/v3/contenttype/forms">
+  <Display>DocumentLibraryForm</Display>
+  <Edit>DocumentLibraryForm</Edit>
+  <New>DocumentLibraryForm</New>
+</FormTemplates>
+</file>
+
+<file path=customXml/item2.xml><?xml version="1.0" encoding="utf-8"?>
 <ct:contentTypeSchema xmlns:ct="http://schemas.microsoft.com/office/2006/metadata/contentType" xmlns:ma="http://schemas.microsoft.com/office/2006/metadata/properties/metaAttributes" ct:_="" ma:_="" ma:contentTypeName="Document" ma:contentTypeID="0x010100C1B6BD17A6574144ADD578455BEB842A" ma:contentTypeVersion="4" ma:contentTypeDescription="Create a new document." ma:contentTypeScope="" ma:versionID="580572c5a15a3554d6c971df6ffdb10b">
   <xsd:schema xmlns:xsd="http://www.w3.org/2001/XMLSchema" xmlns:xs="http://www.w3.org/2001/XMLSchema" xmlns:p="http://schemas.microsoft.com/office/2006/metadata/properties" xmlns:ns3="ff29fefe-9664-4d82-b702-37578eb27b86" targetNamespace="http://schemas.microsoft.com/office/2006/metadata/properties" ma:root="true" ma:fieldsID="271c651b84bb52867a20f8ab8637a67c" ns3:_="">
     <xsd:import namespace="ff29fefe-9664-4d82-b702-37578eb27b86"/>
@@ -5911,15 +6276,6 @@
 </ct:contentTypeSchema>
 </file>
 
-<file path=customXml/item2.xml><?xml version="1.0" encoding="utf-8"?>
-<?mso-contentType ?>
-<FormTemplates xmlns="http://schemas.microsoft.com/sharepoint/v3/contenttype/forms">
-  <Display>DocumentLibraryForm</Display>
-  <Edit>DocumentLibraryForm</Edit>
-  <New>DocumentLibraryForm</New>
-</FormTemplates>
-</file>
-
 <file path=customXml/item3.xml><?xml version="1.0" encoding="utf-8"?>
 <p:properties xmlns:p="http://schemas.microsoft.com/office/2006/metadata/properties" xmlns:xsi="http://www.w3.org/2001/XMLSchema-instance" xmlns:pc="http://schemas.microsoft.com/office/infopath/2007/PartnerControls">
   <documentManagement/>
@@ -5931,6 +6287,14 @@
 </file>
 
 <file path=customXml/itemProps1.xml><?xml version="1.0" encoding="utf-8"?>
+<ds:datastoreItem xmlns:ds="http://schemas.openxmlformats.org/officeDocument/2006/customXml" ds:itemID="{3B7FC286-6C29-4AA8-A114-4C6A20831E34}">
+  <ds:schemaRefs>
+    <ds:schemaRef ds:uri="http://schemas.microsoft.com/sharepoint/v3/contenttype/forms"/>
+  </ds:schemaRefs>
+</ds:datastoreItem>
+</file>
+
+<file path=customXml/itemProps2.xml><?xml version="1.0" encoding="utf-8"?>
 <ds:datastoreItem xmlns:ds="http://schemas.openxmlformats.org/officeDocument/2006/customXml" ds:itemID="{FB8572EF-B431-4C5C-A72E-210116F85020}">
   <ds:schemaRefs>
     <ds:schemaRef ds:uri="http://schemas.microsoft.com/office/2006/metadata/contentType"/>
@@ -5948,14 +6312,6 @@
 </ds:datastoreItem>
 </file>
 
-<file path=customXml/itemProps2.xml><?xml version="1.0" encoding="utf-8"?>
-<ds:datastoreItem xmlns:ds="http://schemas.openxmlformats.org/officeDocument/2006/customXml" ds:itemID="{3B7FC286-6C29-4AA8-A114-4C6A20831E34}">
-  <ds:schemaRefs>
-    <ds:schemaRef ds:uri="http://schemas.microsoft.com/sharepoint/v3/contenttype/forms"/>
-  </ds:schemaRefs>
-</ds:datastoreItem>
-</file>
-
 <file path=customXml/itemProps3.xml><?xml version="1.0" encoding="utf-8"?>
 <ds:datastoreItem xmlns:ds="http://schemas.openxmlformats.org/officeDocument/2006/customXml" ds:itemID="{0027158E-A7E6-4264-B2DA-928F10DBC335}">
   <ds:schemaRefs>
@@ -5966,7 +6322,7 @@
 </file>
 
 <file path=customXml/itemProps4.xml><?xml version="1.0" encoding="utf-8"?>
-<ds:datastoreItem xmlns:ds="http://schemas.openxmlformats.org/officeDocument/2006/customXml" ds:itemID="{CD581ACA-470A-4849-9E9E-55128BE5CDAD}">
+<ds:datastoreItem xmlns:ds="http://schemas.openxmlformats.org/officeDocument/2006/customXml" ds:itemID="{09053212-613B-48F4-903D-8C09D72731EB}">
   <ds:schemaRefs>
     <ds:schemaRef ds:uri="http://schemas.openxmlformats.org/officeDocument/2006/bibliography"/>
   </ds:schemaRefs>

</xml_diff>